<commit_message>
Removed function_call & comment from Statement() & Document
</commit_message>
<xml_diff>
--- a/TINY_CFG.docx
+++ b/TINY_CFG.docx
@@ -38,7 +38,6 @@
           <w:szCs w:val="28"/>
         </w:rPr>
       </w:pPr>
-      <w:proofErr w:type="gramStart"/>
       <w:r>
         <w:rPr>
           <w:b/>
@@ -67,7 +66,6 @@
         </w:rPr>
         <w:t>→</w:t>
       </w:r>
-      <w:proofErr w:type="gramEnd"/>
       <w:r>
         <w:rPr>
           <w:b/>
@@ -159,17 +157,7 @@
           <w:sz w:val="28"/>
           <w:szCs w:val="28"/>
         </w:rPr>
-        <w:t>Function_</w:t>
-      </w:r>
-      <w:proofErr w:type="gramStart"/>
-      <w:r>
-        <w:rPr>
-          <w:b/>
-          <w:bCs/>
-          <w:sz w:val="28"/>
-          <w:szCs w:val="28"/>
-        </w:rPr>
-        <w:t>Statement</w:t>
+        <w:t>Function_Statement</w:t>
       </w:r>
       <w:proofErr w:type="spellEnd"/>
       <w:r>
@@ -189,18 +177,7 @@
           <w:sz w:val="28"/>
           <w:szCs w:val="28"/>
         </w:rPr>
-        <w:t>→</w:t>
-      </w:r>
-      <w:proofErr w:type="gramEnd"/>
-      <w:r>
-        <w:rPr>
-          <w:rFonts w:cstheme="minorHAnsi"/>
-          <w:b/>
-          <w:bCs/>
-          <w:sz w:val="28"/>
-          <w:szCs w:val="28"/>
-        </w:rPr>
-        <w:t xml:space="preserve">  </w:t>
+        <w:t xml:space="preserve">→  </w:t>
       </w:r>
       <w:proofErr w:type="spellStart"/>
       <w:r>
@@ -310,40 +287,18 @@
           <w:sz w:val="28"/>
           <w:szCs w:val="28"/>
         </w:rPr>
-        <w:t>Function_</w:t>
-      </w:r>
-      <w:proofErr w:type="gramStart"/>
-      <w:r>
-        <w:rPr>
-          <w:rFonts w:cstheme="minorHAnsi"/>
-          <w:b/>
-          <w:bCs/>
-          <w:sz w:val="28"/>
-          <w:szCs w:val="28"/>
-        </w:rPr>
-        <w:t>Declaration</w:t>
-      </w:r>
-      <w:proofErr w:type="spellEnd"/>
-      <w:r>
-        <w:rPr>
-          <w:rFonts w:cstheme="minorHAnsi"/>
-          <w:b/>
-          <w:bCs/>
-          <w:sz w:val="28"/>
-          <w:szCs w:val="28"/>
-        </w:rPr>
-        <w:t xml:space="preserve">  →</w:t>
-      </w:r>
-      <w:proofErr w:type="gramEnd"/>
-      <w:r>
-        <w:rPr>
-          <w:rFonts w:cstheme="minorHAnsi"/>
-          <w:b/>
-          <w:bCs/>
-          <w:sz w:val="28"/>
-          <w:szCs w:val="28"/>
-        </w:rPr>
-        <w:t xml:space="preserve">  </w:t>
+        <w:t>Function_Declaration</w:t>
+      </w:r>
+      <w:proofErr w:type="spellEnd"/>
+      <w:r>
+        <w:rPr>
+          <w:rFonts w:cstheme="minorHAnsi"/>
+          <w:b/>
+          <w:bCs/>
+          <w:sz w:val="28"/>
+          <w:szCs w:val="28"/>
+        </w:rPr>
+        <w:t xml:space="preserve">  →  </w:t>
       </w:r>
       <w:proofErr w:type="spellStart"/>
       <w:r>
@@ -623,17 +578,7 @@
           <w:sz w:val="28"/>
           <w:szCs w:val="28"/>
         </w:rPr>
-        <w:t>_List</w:t>
-      </w:r>
-      <w:r>
-        <w:rPr>
-          <w:rFonts w:cstheme="minorHAnsi"/>
-          <w:b/>
-          <w:bCs/>
-          <w:sz w:val="28"/>
-          <w:szCs w:val="28"/>
-        </w:rPr>
-        <w:t>_Dash</w:t>
+        <w:t>_List_Dash</w:t>
       </w:r>
       <w:proofErr w:type="spellEnd"/>
       <w:r>
@@ -723,7 +668,6 @@
         </w:rPr>
         <w:t xml:space="preserve"> </w:t>
       </w:r>
-      <w:proofErr w:type="gramStart"/>
       <w:r>
         <w:rPr>
           <w:rFonts w:cstheme="minorHAnsi"/>
@@ -745,7 +689,6 @@
         </w:rPr>
         <w:t>,</w:t>
       </w:r>
-      <w:proofErr w:type="gramEnd"/>
       <w:r>
         <w:rPr>
           <w:rFonts w:cstheme="minorHAnsi"/>
@@ -916,40 +859,18 @@
           <w:sz w:val="28"/>
           <w:szCs w:val="28"/>
         </w:rPr>
-        <w:t>Function_</w:t>
-      </w:r>
-      <w:proofErr w:type="gramStart"/>
-      <w:r>
-        <w:rPr>
-          <w:rFonts w:cstheme="minorHAnsi"/>
-          <w:b/>
-          <w:bCs/>
-          <w:sz w:val="28"/>
-          <w:szCs w:val="28"/>
-        </w:rPr>
-        <w:t>Body</w:t>
-      </w:r>
-      <w:proofErr w:type="spellEnd"/>
-      <w:r>
-        <w:rPr>
-          <w:rFonts w:cstheme="minorHAnsi"/>
-          <w:b/>
-          <w:bCs/>
-          <w:sz w:val="28"/>
-          <w:szCs w:val="28"/>
-        </w:rPr>
-        <w:t xml:space="preserve">  →</w:t>
-      </w:r>
-      <w:proofErr w:type="gramEnd"/>
-      <w:r>
-        <w:rPr>
-          <w:rFonts w:cstheme="minorHAnsi"/>
-          <w:b/>
-          <w:bCs/>
-          <w:sz w:val="28"/>
-          <w:szCs w:val="28"/>
-        </w:rPr>
-        <w:t xml:space="preserve">  </w:t>
+        <w:t>Function_Body</w:t>
+      </w:r>
+      <w:proofErr w:type="spellEnd"/>
+      <w:r>
+        <w:rPr>
+          <w:rFonts w:cstheme="minorHAnsi"/>
+          <w:b/>
+          <w:bCs/>
+          <w:sz w:val="28"/>
+          <w:szCs w:val="28"/>
+        </w:rPr>
+        <w:t xml:space="preserve">  →  </w:t>
       </w:r>
       <w:r>
         <w:rPr>
@@ -1049,59 +970,38 @@
           <w:sz w:val="28"/>
           <w:szCs w:val="28"/>
         </w:rPr>
-        <w:t>Main_</w:t>
-      </w:r>
-      <w:proofErr w:type="gramStart"/>
-      <w:r>
-        <w:rPr>
-          <w:b/>
-          <w:bCs/>
-          <w:sz w:val="28"/>
-          <w:szCs w:val="28"/>
-        </w:rPr>
-        <w:t>Function</w:t>
-      </w:r>
-      <w:proofErr w:type="spellEnd"/>
-      <w:r>
-        <w:rPr>
-          <w:rFonts w:cstheme="minorHAnsi"/>
-          <w:b/>
-          <w:bCs/>
-          <w:sz w:val="28"/>
-          <w:szCs w:val="28"/>
-        </w:rPr>
-        <w:t xml:space="preserve"> </w:t>
-      </w:r>
-      <w:r>
-        <w:rPr>
-          <w:rFonts w:cstheme="minorHAnsi"/>
-          <w:b/>
-          <w:bCs/>
-          <w:sz w:val="28"/>
-          <w:szCs w:val="28"/>
-        </w:rPr>
-        <w:t xml:space="preserve"> </w:t>
-      </w:r>
-      <w:r>
-        <w:rPr>
-          <w:rFonts w:cstheme="minorHAnsi"/>
-          <w:b/>
-          <w:bCs/>
-          <w:sz w:val="28"/>
-          <w:szCs w:val="28"/>
-        </w:rPr>
-        <w:t>→</w:t>
-      </w:r>
-      <w:proofErr w:type="gramEnd"/>
-      <w:r>
-        <w:rPr>
-          <w:rFonts w:cstheme="minorHAnsi"/>
-          <w:b/>
-          <w:bCs/>
-          <w:sz w:val="28"/>
-          <w:szCs w:val="28"/>
-        </w:rPr>
-        <w:t xml:space="preserve">  </w:t>
+        <w:t>Main_Function</w:t>
+      </w:r>
+      <w:proofErr w:type="spellEnd"/>
+      <w:r>
+        <w:rPr>
+          <w:rFonts w:cstheme="minorHAnsi"/>
+          <w:b/>
+          <w:bCs/>
+          <w:sz w:val="28"/>
+          <w:szCs w:val="28"/>
+        </w:rPr>
+        <w:t xml:space="preserve"> </w:t>
+      </w:r>
+      <w:r>
+        <w:rPr>
+          <w:rFonts w:cstheme="minorHAnsi"/>
+          <w:b/>
+          <w:bCs/>
+          <w:sz w:val="28"/>
+          <w:szCs w:val="28"/>
+        </w:rPr>
+        <w:t xml:space="preserve"> </w:t>
+      </w:r>
+      <w:r>
+        <w:rPr>
+          <w:rFonts w:cstheme="minorHAnsi"/>
+          <w:b/>
+          <w:bCs/>
+          <w:sz w:val="28"/>
+          <w:szCs w:val="28"/>
+        </w:rPr>
+        <w:t xml:space="preserve">→  </w:t>
       </w:r>
       <w:proofErr w:type="spellStart"/>
       <w:r>
@@ -1257,18 +1157,7 @@
           <w:sz w:val="28"/>
           <w:szCs w:val="28"/>
         </w:rPr>
-        <w:t>_</w:t>
-      </w:r>
-      <w:proofErr w:type="gramStart"/>
-      <w:r>
-        <w:rPr>
-          <w:rFonts w:cstheme="minorHAnsi"/>
-          <w:b/>
-          <w:bCs/>
-          <w:sz w:val="28"/>
-          <w:szCs w:val="28"/>
-        </w:rPr>
-        <w:t>T</w:t>
+        <w:t>_T</w:t>
       </w:r>
       <w:r>
         <w:rPr>
@@ -1301,7 +1190,6 @@
         </w:rPr>
         <w:t>→</w:t>
       </w:r>
-      <w:proofErr w:type="gramEnd"/>
       <w:r>
         <w:rPr>
           <w:rFonts w:cstheme="minorHAnsi"/>
@@ -1412,47 +1300,15 @@
           <w:szCs w:val="28"/>
         </w:rPr>
       </w:pPr>
-      <w:proofErr w:type="gramStart"/>
-      <w:r>
-        <w:rPr>
-          <w:rFonts w:cstheme="minorHAnsi"/>
-          <w:b/>
-          <w:bCs/>
-          <w:sz w:val="28"/>
-          <w:szCs w:val="28"/>
-        </w:rPr>
-        <w:t>Statements  →</w:t>
-      </w:r>
-      <w:proofErr w:type="gramEnd"/>
-      <w:r>
-        <w:rPr>
-          <w:rFonts w:cstheme="minorHAnsi"/>
-          <w:b/>
-          <w:bCs/>
-          <w:sz w:val="28"/>
-          <w:szCs w:val="28"/>
-        </w:rPr>
-        <w:t xml:space="preserve">  Statement Statements</w:t>
-      </w:r>
-      <w:r>
-        <w:rPr>
-          <w:rFonts w:cstheme="minorHAnsi"/>
-          <w:b/>
-          <w:bCs/>
-          <w:sz w:val="28"/>
-          <w:szCs w:val="28"/>
-        </w:rPr>
-        <w:t xml:space="preserve"> </w:t>
-      </w:r>
-      <w:r>
-        <w:rPr>
-          <w:rFonts w:cstheme="minorHAnsi"/>
-          <w:b/>
-          <w:bCs/>
-          <w:sz w:val="28"/>
-          <w:szCs w:val="28"/>
-        </w:rPr>
-        <w:t>|</w:t>
+      <w:r>
+        <w:rPr>
+          <w:rFonts w:cstheme="minorHAnsi"/>
+          <w:b/>
+          <w:bCs/>
+          <w:sz w:val="28"/>
+          <w:szCs w:val="28"/>
+        </w:rPr>
+        <w:t>Statements  →  Statement Statements |</w:t>
       </w:r>
       <w:r>
         <w:rPr>
@@ -1490,27 +1346,15 @@
           <w:szCs w:val="28"/>
         </w:rPr>
       </w:pPr>
-      <w:proofErr w:type="gramStart"/>
-      <w:r>
-        <w:rPr>
-          <w:rFonts w:cstheme="minorHAnsi"/>
-          <w:b/>
-          <w:bCs/>
-          <w:sz w:val="28"/>
-          <w:szCs w:val="28"/>
-        </w:rPr>
-        <w:t>Statement  →</w:t>
-      </w:r>
-      <w:proofErr w:type="gramEnd"/>
-      <w:r>
-        <w:rPr>
-          <w:rFonts w:cstheme="minorHAnsi"/>
-          <w:b/>
-          <w:bCs/>
-          <w:sz w:val="28"/>
-          <w:szCs w:val="28"/>
-        </w:rPr>
-        <w:t xml:space="preserve"> </w:t>
+      <w:r>
+        <w:rPr>
+          <w:rFonts w:cstheme="minorHAnsi"/>
+          <w:b/>
+          <w:bCs/>
+          <w:sz w:val="28"/>
+          <w:szCs w:val="28"/>
+        </w:rPr>
+        <w:t xml:space="preserve">Statement  → </w:t>
       </w:r>
       <w:r>
         <w:rPr>
@@ -1769,62 +1613,6 @@
         <w:t>Repeat_Statement</w:t>
       </w:r>
       <w:proofErr w:type="spellEnd"/>
-    </w:p>
-    <w:p>
-      <w:pPr>
-        <w:pStyle w:val="ListParagraph"/>
-        <w:spacing w:after="0" w:line="240" w:lineRule="auto"/>
-        <w:rPr>
-          <w:rFonts w:cstheme="minorHAnsi"/>
-          <w:b/>
-          <w:bCs/>
-          <w:sz w:val="28"/>
-          <w:szCs w:val="28"/>
-        </w:rPr>
-      </w:pPr>
-      <w:r>
-        <w:rPr>
-          <w:rFonts w:cstheme="minorHAnsi"/>
-          <w:b/>
-          <w:bCs/>
-          <w:sz w:val="28"/>
-          <w:szCs w:val="28"/>
-        </w:rPr>
-        <w:tab/>
-      </w:r>
-      <w:r>
-        <w:rPr>
-          <w:rFonts w:cstheme="minorHAnsi"/>
-          <w:b/>
-          <w:bCs/>
-          <w:sz w:val="28"/>
-          <w:szCs w:val="28"/>
-        </w:rPr>
-        <w:tab/>
-        <w:t xml:space="preserve">  | </w:t>
-      </w:r>
-      <w:proofErr w:type="spellStart"/>
-      <w:r>
-        <w:rPr>
-          <w:rFonts w:cstheme="minorHAnsi"/>
-          <w:b/>
-          <w:bCs/>
-          <w:sz w:val="28"/>
-          <w:szCs w:val="28"/>
-        </w:rPr>
-        <w:t>Function_Call</w:t>
-      </w:r>
-      <w:proofErr w:type="spellEnd"/>
-      <w:r>
-        <w:rPr>
-          <w:rFonts w:cstheme="minorHAnsi"/>
-          <w:b/>
-          <w:bCs/>
-          <w:sz w:val="28"/>
-          <w:szCs w:val="28"/>
-        </w:rPr>
-        <w:t xml:space="preserve"> </w:t>
-      </w:r>
     </w:p>
     <w:p>
       <w:pPr>
@@ -1864,27 +1652,15 @@
           <w:szCs w:val="28"/>
         </w:rPr>
       </w:pPr>
-      <w:proofErr w:type="gramStart"/>
-      <w:r>
-        <w:rPr>
-          <w:rFonts w:cstheme="minorHAnsi"/>
-          <w:b/>
-          <w:bCs/>
-          <w:sz w:val="28"/>
-          <w:szCs w:val="28"/>
-        </w:rPr>
-        <w:t>Parameter  →</w:t>
-      </w:r>
-      <w:proofErr w:type="gramEnd"/>
-      <w:r>
-        <w:rPr>
-          <w:rFonts w:cstheme="minorHAnsi"/>
-          <w:b/>
-          <w:bCs/>
-          <w:sz w:val="28"/>
-          <w:szCs w:val="28"/>
-        </w:rPr>
-        <w:t xml:space="preserve">  </w:t>
+      <w:r>
+        <w:rPr>
+          <w:rFonts w:cstheme="minorHAnsi"/>
+          <w:b/>
+          <w:bCs/>
+          <w:sz w:val="28"/>
+          <w:szCs w:val="28"/>
+        </w:rPr>
+        <w:t xml:space="preserve">Parameter  →  </w:t>
       </w:r>
       <w:proofErr w:type="spellStart"/>
       <w:r>
@@ -1975,40 +1751,18 @@
           <w:sz w:val="28"/>
           <w:szCs w:val="28"/>
         </w:rPr>
-        <w:t>Function_</w:t>
-      </w:r>
-      <w:proofErr w:type="gramStart"/>
-      <w:r>
-        <w:rPr>
-          <w:rFonts w:cstheme="minorHAnsi"/>
-          <w:b/>
-          <w:bCs/>
-          <w:sz w:val="28"/>
-          <w:szCs w:val="28"/>
-        </w:rPr>
-        <w:t>Body</w:t>
-      </w:r>
-      <w:proofErr w:type="spellEnd"/>
-      <w:r>
-        <w:rPr>
-          <w:rFonts w:cstheme="minorHAnsi"/>
-          <w:b/>
-          <w:bCs/>
-          <w:sz w:val="28"/>
-          <w:szCs w:val="28"/>
-        </w:rPr>
-        <w:t xml:space="preserve">  →</w:t>
-      </w:r>
-      <w:proofErr w:type="gramEnd"/>
-      <w:r>
-        <w:rPr>
-          <w:rFonts w:cstheme="minorHAnsi"/>
-          <w:b/>
-          <w:bCs/>
-          <w:sz w:val="28"/>
-          <w:szCs w:val="28"/>
-        </w:rPr>
-        <w:t xml:space="preserve">  </w:t>
+        <w:t>Function_Body</w:t>
+      </w:r>
+      <w:proofErr w:type="spellEnd"/>
+      <w:r>
+        <w:rPr>
+          <w:rFonts w:cstheme="minorHAnsi"/>
+          <w:b/>
+          <w:bCs/>
+          <w:sz w:val="28"/>
+          <w:szCs w:val="28"/>
+        </w:rPr>
+        <w:t xml:space="preserve">  →  </w:t>
       </w:r>
       <w:r>
         <w:rPr>
@@ -2081,27 +1835,15 @@
           <w:szCs w:val="28"/>
         </w:rPr>
       </w:pPr>
-      <w:proofErr w:type="gramStart"/>
-      <w:r>
-        <w:rPr>
-          <w:rFonts w:cstheme="minorHAnsi"/>
-          <w:b/>
-          <w:bCs/>
-          <w:sz w:val="28"/>
-          <w:szCs w:val="28"/>
-        </w:rPr>
-        <w:t>Statement  →</w:t>
-      </w:r>
-      <w:proofErr w:type="gramEnd"/>
-      <w:r>
-        <w:rPr>
-          <w:rFonts w:cstheme="minorHAnsi"/>
-          <w:b/>
-          <w:bCs/>
-          <w:sz w:val="28"/>
-          <w:szCs w:val="28"/>
-        </w:rPr>
-        <w:t xml:space="preserve"> </w:t>
+      <w:r>
+        <w:rPr>
+          <w:rFonts w:cstheme="minorHAnsi"/>
+          <w:b/>
+          <w:bCs/>
+          <w:sz w:val="28"/>
+          <w:szCs w:val="28"/>
+        </w:rPr>
+        <w:t xml:space="preserve">Statement  → </w:t>
       </w:r>
       <w:r>
         <w:rPr>
@@ -2626,28 +2368,7 @@
           <w:sz w:val="28"/>
           <w:szCs w:val="28"/>
         </w:rPr>
-        <w:t>Declaration_Statement</w:t>
-      </w:r>
-      <w:r>
-        <w:rPr>
-          <w:rFonts w:cstheme="minorHAnsi"/>
-          <w:b/>
-          <w:bCs/>
-          <w:sz w:val="28"/>
-          <w:szCs w:val="28"/>
-        </w:rPr>
-        <w:t>_</w:t>
-      </w:r>
-      <w:proofErr w:type="gramStart"/>
-      <w:r>
-        <w:rPr>
-          <w:rFonts w:cstheme="minorHAnsi"/>
-          <w:b/>
-          <w:bCs/>
-          <w:sz w:val="28"/>
-          <w:szCs w:val="28"/>
-        </w:rPr>
-        <w:t>Dash</w:t>
+        <w:t>Declaration_Statement_Dash</w:t>
       </w:r>
       <w:proofErr w:type="spellEnd"/>
       <w:r>
@@ -2671,7 +2392,6 @@
         </w:rPr>
         <w:t>;</w:t>
       </w:r>
-      <w:proofErr w:type="gramEnd"/>
     </w:p>
     <w:p>
       <w:pPr>
@@ -2711,7 +2431,6 @@
         </w:rPr>
         <w:t xml:space="preserve"> </w:t>
       </w:r>
-      <w:proofErr w:type="gramStart"/>
       <w:r>
         <w:rPr>
           <w:rFonts w:cstheme="minorHAnsi"/>
@@ -2743,7 +2462,6 @@
         </w:rPr>
         <w:t>,</w:t>
       </w:r>
-      <w:proofErr w:type="gramEnd"/>
       <w:r>
         <w:rPr>
           <w:rFonts w:cstheme="minorHAnsi"/>
@@ -2890,7 +2608,6 @@
           <w:sz w:val="28"/>
           <w:szCs w:val="28"/>
         </w:rPr>
-        <w:lastRenderedPageBreak/>
         <w:t>Assignement</w:t>
       </w:r>
       <w:r>
@@ -2901,40 +2618,18 @@
           <w:sz w:val="28"/>
           <w:szCs w:val="28"/>
         </w:rPr>
-        <w:t>_</w:t>
-      </w:r>
-      <w:proofErr w:type="gramStart"/>
-      <w:r>
-        <w:rPr>
-          <w:rFonts w:cstheme="minorHAnsi"/>
-          <w:b/>
-          <w:bCs/>
-          <w:sz w:val="28"/>
-          <w:szCs w:val="28"/>
-        </w:rPr>
-        <w:t>Statement</w:t>
-      </w:r>
-      <w:proofErr w:type="spellEnd"/>
-      <w:r>
-        <w:rPr>
-          <w:rFonts w:cstheme="minorHAnsi"/>
-          <w:b/>
-          <w:bCs/>
-          <w:sz w:val="28"/>
-          <w:szCs w:val="28"/>
-        </w:rPr>
-        <w:t xml:space="preserve">  →</w:t>
-      </w:r>
-      <w:proofErr w:type="gramEnd"/>
-      <w:r>
-        <w:rPr>
-          <w:rFonts w:cstheme="minorHAnsi"/>
-          <w:b/>
-          <w:bCs/>
-          <w:sz w:val="28"/>
-          <w:szCs w:val="28"/>
-        </w:rPr>
-        <w:t xml:space="preserve">  </w:t>
+        <w:t>_Statement</w:t>
+      </w:r>
+      <w:proofErr w:type="spellEnd"/>
+      <w:r>
+        <w:rPr>
+          <w:rFonts w:cstheme="minorHAnsi"/>
+          <w:b/>
+          <w:bCs/>
+          <w:sz w:val="28"/>
+          <w:szCs w:val="28"/>
+        </w:rPr>
+        <w:t xml:space="preserve">  →  </w:t>
       </w:r>
       <w:r>
         <w:rPr>
@@ -3004,6 +2699,7 @@
           <w:sz w:val="28"/>
           <w:szCs w:val="28"/>
         </w:rPr>
+        <w:lastRenderedPageBreak/>
         <w:t>Write_Statement</w:t>
       </w:r>
       <w:proofErr w:type="spellEnd"/>
@@ -3017,7 +2713,6 @@
         </w:rPr>
         <w:t xml:space="preserve"> </w:t>
       </w:r>
-      <w:proofErr w:type="gramStart"/>
       <w:r>
         <w:rPr>
           <w:rFonts w:cstheme="minorHAnsi"/>
@@ -3039,7 +2734,6 @@
         </w:rPr>
         <w:t>write</w:t>
       </w:r>
-      <w:proofErr w:type="gramEnd"/>
       <w:r>
         <w:rPr>
           <w:rFonts w:cstheme="minorHAnsi"/>
@@ -3159,39 +2853,18 @@
           <w:sz w:val="28"/>
           <w:szCs w:val="28"/>
         </w:rPr>
-        <w:t>Read_</w:t>
-      </w:r>
-      <w:proofErr w:type="gramStart"/>
-      <w:r>
-        <w:rPr>
-          <w:b/>
-          <w:bCs/>
-          <w:sz w:val="28"/>
-          <w:szCs w:val="28"/>
-        </w:rPr>
-        <w:t>Statement</w:t>
-      </w:r>
-      <w:proofErr w:type="spellEnd"/>
-      <w:r>
-        <w:rPr>
-          <w:rFonts w:cstheme="minorHAnsi"/>
-          <w:b/>
-          <w:bCs/>
-          <w:sz w:val="28"/>
-          <w:szCs w:val="28"/>
-        </w:rPr>
-        <w:t xml:space="preserve">  →</w:t>
-      </w:r>
-      <w:proofErr w:type="gramEnd"/>
-      <w:r>
-        <w:rPr>
-          <w:rFonts w:cstheme="minorHAnsi"/>
-          <w:b/>
-          <w:bCs/>
-          <w:sz w:val="28"/>
-          <w:szCs w:val="28"/>
-        </w:rPr>
-        <w:t xml:space="preserve">  </w:t>
+        <w:t>Read_Statement</w:t>
+      </w:r>
+      <w:proofErr w:type="spellEnd"/>
+      <w:r>
+        <w:rPr>
+          <w:rFonts w:cstheme="minorHAnsi"/>
+          <w:b/>
+          <w:bCs/>
+          <w:sz w:val="28"/>
+          <w:szCs w:val="28"/>
+        </w:rPr>
+        <w:t xml:space="preserve">  →  </w:t>
       </w:r>
       <w:r>
         <w:rPr>
@@ -3263,60 +2936,38 @@
           <w:sz w:val="28"/>
           <w:szCs w:val="28"/>
         </w:rPr>
-        <w:t>Repeat_</w:t>
-      </w:r>
-      <w:proofErr w:type="gramStart"/>
-      <w:r>
-        <w:rPr>
-          <w:rFonts w:cstheme="minorHAnsi"/>
-          <w:b/>
-          <w:bCs/>
-          <w:sz w:val="28"/>
-          <w:szCs w:val="28"/>
-        </w:rPr>
-        <w:t>Statement</w:t>
-      </w:r>
-      <w:proofErr w:type="spellEnd"/>
-      <w:r>
-        <w:rPr>
-          <w:rFonts w:cstheme="minorHAnsi"/>
-          <w:b/>
-          <w:bCs/>
-          <w:sz w:val="28"/>
-          <w:szCs w:val="28"/>
-        </w:rPr>
-        <w:t xml:space="preserve"> </w:t>
-      </w:r>
-      <w:r>
-        <w:rPr>
-          <w:rFonts w:cstheme="minorHAnsi"/>
-          <w:b/>
-          <w:bCs/>
-          <w:sz w:val="28"/>
-          <w:szCs w:val="28"/>
-        </w:rPr>
-        <w:t xml:space="preserve"> </w:t>
-      </w:r>
-      <w:r>
-        <w:rPr>
-          <w:rFonts w:cstheme="minorHAnsi"/>
-          <w:b/>
-          <w:bCs/>
-          <w:sz w:val="28"/>
-          <w:szCs w:val="28"/>
-        </w:rPr>
-        <w:t>→</w:t>
-      </w:r>
-      <w:proofErr w:type="gramEnd"/>
-      <w:r>
-        <w:rPr>
-          <w:rFonts w:cstheme="minorHAnsi"/>
-          <w:b/>
-          <w:bCs/>
-          <w:sz w:val="28"/>
-          <w:szCs w:val="28"/>
-        </w:rPr>
-        <w:t xml:space="preserve">  </w:t>
+        <w:t>Repeat_Statement</w:t>
+      </w:r>
+      <w:proofErr w:type="spellEnd"/>
+      <w:r>
+        <w:rPr>
+          <w:rFonts w:cstheme="minorHAnsi"/>
+          <w:b/>
+          <w:bCs/>
+          <w:sz w:val="28"/>
+          <w:szCs w:val="28"/>
+        </w:rPr>
+        <w:t xml:space="preserve"> </w:t>
+      </w:r>
+      <w:r>
+        <w:rPr>
+          <w:rFonts w:cstheme="minorHAnsi"/>
+          <w:b/>
+          <w:bCs/>
+          <w:sz w:val="28"/>
+          <w:szCs w:val="28"/>
+        </w:rPr>
+        <w:t xml:space="preserve"> </w:t>
+      </w:r>
+      <w:r>
+        <w:rPr>
+          <w:rFonts w:cstheme="minorHAnsi"/>
+          <w:b/>
+          <w:bCs/>
+          <w:sz w:val="28"/>
+          <w:szCs w:val="28"/>
+        </w:rPr>
+        <w:t xml:space="preserve">→  </w:t>
       </w:r>
       <w:r>
         <w:rPr>
@@ -3396,39 +3047,18 @@
           <w:sz w:val="28"/>
           <w:szCs w:val="28"/>
         </w:rPr>
-        <w:t>If_</w:t>
-      </w:r>
-      <w:proofErr w:type="gramStart"/>
-      <w:r>
-        <w:rPr>
-          <w:b/>
-          <w:bCs/>
-          <w:sz w:val="28"/>
-          <w:szCs w:val="28"/>
-        </w:rPr>
-        <w:t>Statement</w:t>
-      </w:r>
-      <w:proofErr w:type="spellEnd"/>
-      <w:r>
-        <w:rPr>
-          <w:rFonts w:cstheme="minorHAnsi"/>
-          <w:b/>
-          <w:bCs/>
-          <w:sz w:val="28"/>
-          <w:szCs w:val="28"/>
-        </w:rPr>
-        <w:t xml:space="preserve">  →</w:t>
-      </w:r>
-      <w:proofErr w:type="gramEnd"/>
-      <w:r>
-        <w:rPr>
-          <w:rFonts w:cstheme="minorHAnsi"/>
-          <w:b/>
-          <w:bCs/>
-          <w:sz w:val="28"/>
-          <w:szCs w:val="28"/>
-        </w:rPr>
-        <w:t xml:space="preserve">  </w:t>
+        <w:t>If_Statement</w:t>
+      </w:r>
+      <w:proofErr w:type="spellEnd"/>
+      <w:r>
+        <w:rPr>
+          <w:rFonts w:cstheme="minorHAnsi"/>
+          <w:b/>
+          <w:bCs/>
+          <w:sz w:val="28"/>
+          <w:szCs w:val="28"/>
+        </w:rPr>
+        <w:t xml:space="preserve">  →  </w:t>
       </w:r>
       <w:r>
         <w:rPr>
@@ -3584,60 +3214,38 @@
           <w:sz w:val="28"/>
           <w:szCs w:val="28"/>
         </w:rPr>
-        <w:t>Else_If_</w:t>
-      </w:r>
-      <w:proofErr w:type="gramStart"/>
-      <w:r>
-        <w:rPr>
-          <w:rFonts w:cstheme="minorHAnsi"/>
-          <w:b/>
-          <w:bCs/>
-          <w:sz w:val="28"/>
-          <w:szCs w:val="28"/>
-        </w:rPr>
-        <w:t>Statement</w:t>
-      </w:r>
-      <w:proofErr w:type="spellEnd"/>
-      <w:r>
-        <w:rPr>
-          <w:rFonts w:cstheme="minorHAnsi"/>
-          <w:b/>
-          <w:bCs/>
-          <w:sz w:val="28"/>
-          <w:szCs w:val="28"/>
-        </w:rPr>
-        <w:t xml:space="preserve"> </w:t>
-      </w:r>
-      <w:r>
-        <w:rPr>
-          <w:rFonts w:cstheme="minorHAnsi"/>
-          <w:b/>
-          <w:bCs/>
-          <w:sz w:val="28"/>
-          <w:szCs w:val="28"/>
-        </w:rPr>
-        <w:t xml:space="preserve"> </w:t>
-      </w:r>
-      <w:r>
-        <w:rPr>
-          <w:rFonts w:cstheme="minorHAnsi"/>
-          <w:b/>
-          <w:bCs/>
-          <w:sz w:val="28"/>
-          <w:szCs w:val="28"/>
-        </w:rPr>
-        <w:t>→</w:t>
-      </w:r>
-      <w:proofErr w:type="gramEnd"/>
-      <w:r>
-        <w:rPr>
-          <w:rFonts w:cstheme="minorHAnsi"/>
-          <w:b/>
-          <w:bCs/>
-          <w:sz w:val="28"/>
-          <w:szCs w:val="28"/>
-        </w:rPr>
-        <w:t xml:space="preserve">  </w:t>
+        <w:t>Else_If_Statement</w:t>
+      </w:r>
+      <w:proofErr w:type="spellEnd"/>
+      <w:r>
+        <w:rPr>
+          <w:rFonts w:cstheme="minorHAnsi"/>
+          <w:b/>
+          <w:bCs/>
+          <w:sz w:val="28"/>
+          <w:szCs w:val="28"/>
+        </w:rPr>
+        <w:t xml:space="preserve"> </w:t>
+      </w:r>
+      <w:r>
+        <w:rPr>
+          <w:rFonts w:cstheme="minorHAnsi"/>
+          <w:b/>
+          <w:bCs/>
+          <w:sz w:val="28"/>
+          <w:szCs w:val="28"/>
+        </w:rPr>
+        <w:t xml:space="preserve"> </w:t>
+      </w:r>
+      <w:r>
+        <w:rPr>
+          <w:rFonts w:cstheme="minorHAnsi"/>
+          <w:b/>
+          <w:bCs/>
+          <w:sz w:val="28"/>
+          <w:szCs w:val="28"/>
+        </w:rPr>
+        <w:t xml:space="preserve">→  </w:t>
       </w:r>
       <w:r>
         <w:rPr>
@@ -3701,17 +3309,7 @@
           <w:sz w:val="28"/>
           <w:szCs w:val="28"/>
         </w:rPr>
-        <w:t xml:space="preserve"> Statements</w:t>
-      </w:r>
-      <w:r>
-        <w:rPr>
-          <w:rFonts w:cstheme="minorHAnsi"/>
-          <w:b/>
-          <w:bCs/>
-          <w:sz w:val="28"/>
-          <w:szCs w:val="28"/>
-        </w:rPr>
-        <w:t xml:space="preserve"> </w:t>
+        <w:t xml:space="preserve"> Statements </w:t>
       </w:r>
       <w:proofErr w:type="spellStart"/>
       <w:r>
@@ -3770,60 +3368,38 @@
           <w:sz w:val="28"/>
           <w:szCs w:val="28"/>
         </w:rPr>
-        <w:t>Else_</w:t>
-      </w:r>
-      <w:proofErr w:type="gramStart"/>
-      <w:r>
-        <w:rPr>
-          <w:rFonts w:cstheme="minorHAnsi"/>
-          <w:b/>
-          <w:bCs/>
-          <w:sz w:val="28"/>
-          <w:szCs w:val="28"/>
-        </w:rPr>
-        <w:t>Statement</w:t>
-      </w:r>
-      <w:proofErr w:type="spellEnd"/>
-      <w:r>
-        <w:rPr>
-          <w:rFonts w:cstheme="minorHAnsi"/>
-          <w:b/>
-          <w:bCs/>
-          <w:sz w:val="28"/>
-          <w:szCs w:val="28"/>
-        </w:rPr>
-        <w:t xml:space="preserve"> </w:t>
-      </w:r>
-      <w:r>
-        <w:rPr>
-          <w:rFonts w:cstheme="minorHAnsi"/>
-          <w:b/>
-          <w:bCs/>
-          <w:sz w:val="28"/>
-          <w:szCs w:val="28"/>
-        </w:rPr>
-        <w:t xml:space="preserve"> </w:t>
-      </w:r>
-      <w:r>
-        <w:rPr>
-          <w:rFonts w:cstheme="minorHAnsi"/>
-          <w:b/>
-          <w:bCs/>
-          <w:sz w:val="28"/>
-          <w:szCs w:val="28"/>
-        </w:rPr>
-        <w:t>→</w:t>
-      </w:r>
-      <w:proofErr w:type="gramEnd"/>
-      <w:r>
-        <w:rPr>
-          <w:rFonts w:cstheme="minorHAnsi"/>
-          <w:b/>
-          <w:bCs/>
-          <w:sz w:val="28"/>
-          <w:szCs w:val="28"/>
-        </w:rPr>
-        <w:t xml:space="preserve">  </w:t>
+        <w:t>Else_Statement</w:t>
+      </w:r>
+      <w:proofErr w:type="spellEnd"/>
+      <w:r>
+        <w:rPr>
+          <w:rFonts w:cstheme="minorHAnsi"/>
+          <w:b/>
+          <w:bCs/>
+          <w:sz w:val="28"/>
+          <w:szCs w:val="28"/>
+        </w:rPr>
+        <w:t xml:space="preserve"> </w:t>
+      </w:r>
+      <w:r>
+        <w:rPr>
+          <w:rFonts w:cstheme="minorHAnsi"/>
+          <w:b/>
+          <w:bCs/>
+          <w:sz w:val="28"/>
+          <w:szCs w:val="28"/>
+        </w:rPr>
+        <w:t xml:space="preserve"> </w:t>
+      </w:r>
+      <w:r>
+        <w:rPr>
+          <w:rFonts w:cstheme="minorHAnsi"/>
+          <w:b/>
+          <w:bCs/>
+          <w:sz w:val="28"/>
+          <w:szCs w:val="28"/>
+        </w:rPr>
+        <w:t xml:space="preserve">→  </w:t>
       </w:r>
       <w:r>
         <w:rPr>
@@ -3844,17 +3420,7 @@
           <w:sz w:val="28"/>
           <w:szCs w:val="28"/>
         </w:rPr>
-        <w:t xml:space="preserve"> Statements</w:t>
-      </w:r>
-      <w:r>
-        <w:rPr>
-          <w:rFonts w:cstheme="minorHAnsi"/>
-          <w:b/>
-          <w:bCs/>
-          <w:sz w:val="28"/>
-          <w:szCs w:val="28"/>
-        </w:rPr>
-        <w:t xml:space="preserve"> | </w:t>
+        <w:t xml:space="preserve"> Statements | </w:t>
       </w:r>
       <w:r>
         <w:rPr>
@@ -3946,7 +3512,6 @@
         </w:rPr>
         <w:t xml:space="preserve"> </w:t>
       </w:r>
-      <w:proofErr w:type="gramStart"/>
       <w:r>
         <w:rPr>
           <w:rFonts w:cstheme="minorHAnsi"/>
@@ -3978,7 +3543,6 @@
         </w:rPr>
         <w:t>;</w:t>
       </w:r>
-      <w:proofErr w:type="gramEnd"/>
     </w:p>
     <w:p>
       <w:pPr>
@@ -4004,18 +3568,7 @@
           <w:sz w:val="28"/>
           <w:szCs w:val="28"/>
         </w:rPr>
-        <w:t>Condition_</w:t>
-      </w:r>
-      <w:proofErr w:type="gramStart"/>
-      <w:r>
-        <w:rPr>
-          <w:rFonts w:cstheme="minorHAnsi"/>
-          <w:b/>
-          <w:bCs/>
-          <w:sz w:val="28"/>
-          <w:szCs w:val="28"/>
-        </w:rPr>
-        <w:t>Statement</w:t>
+        <w:t>Condition_Statement</w:t>
       </w:r>
       <w:proofErr w:type="spellEnd"/>
       <w:r>
@@ -4036,38 +3589,17 @@
           <w:sz w:val="28"/>
           <w:szCs w:val="28"/>
         </w:rPr>
-        <w:t>→</w:t>
-      </w:r>
-      <w:proofErr w:type="gramEnd"/>
-      <w:r>
-        <w:rPr>
-          <w:rFonts w:cstheme="minorHAnsi"/>
-          <w:b/>
-          <w:bCs/>
-          <w:sz w:val="28"/>
-          <w:szCs w:val="28"/>
-        </w:rPr>
-        <w:t xml:space="preserve">  </w:t>
-      </w:r>
-      <w:r>
-        <w:rPr>
-          <w:rFonts w:cstheme="minorHAnsi"/>
-          <w:b/>
-          <w:bCs/>
-          <w:sz w:val="28"/>
-          <w:szCs w:val="28"/>
-        </w:rPr>
-        <w:t>Condition</w:t>
-      </w:r>
-      <w:r>
-        <w:rPr>
-          <w:rFonts w:cstheme="minorHAnsi"/>
-          <w:b/>
-          <w:bCs/>
-          <w:sz w:val="28"/>
-          <w:szCs w:val="28"/>
-        </w:rPr>
-        <w:t xml:space="preserve"> </w:t>
+        <w:t xml:space="preserve">→  </w:t>
+      </w:r>
+      <w:r>
+        <w:rPr>
+          <w:rFonts w:cstheme="minorHAnsi"/>
+          <w:b/>
+          <w:bCs/>
+          <w:sz w:val="28"/>
+          <w:szCs w:val="28"/>
+        </w:rPr>
+        <w:t xml:space="preserve">Condition </w:t>
       </w:r>
       <w:proofErr w:type="spellStart"/>
       <w:r>
@@ -4138,18 +3670,7 @@
           <w:sz w:val="28"/>
           <w:szCs w:val="28"/>
         </w:rPr>
-        <w:t>Condition_</w:t>
-      </w:r>
-      <w:proofErr w:type="gramStart"/>
-      <w:r>
-        <w:rPr>
-          <w:rFonts w:cstheme="minorHAnsi"/>
-          <w:b/>
-          <w:bCs/>
-          <w:sz w:val="28"/>
-          <w:szCs w:val="28"/>
-        </w:rPr>
-        <w:t>Operator</w:t>
+        <w:t>Condition_Operator</w:t>
       </w:r>
       <w:proofErr w:type="spellEnd"/>
       <w:r>
@@ -4162,7 +3683,6 @@
         </w:rPr>
         <w:t xml:space="preserve">  Term</w:t>
       </w:r>
-      <w:proofErr w:type="gramEnd"/>
     </w:p>
     <w:p>
       <w:pPr>
@@ -4188,18 +3708,7 @@
           <w:sz w:val="28"/>
           <w:szCs w:val="28"/>
         </w:rPr>
-        <w:t>Condition_</w:t>
-      </w:r>
-      <w:proofErr w:type="gramStart"/>
-      <w:r>
-        <w:rPr>
-          <w:rFonts w:cstheme="minorHAnsi"/>
-          <w:b/>
-          <w:bCs/>
-          <w:sz w:val="28"/>
-          <w:szCs w:val="28"/>
-        </w:rPr>
-        <w:t>Operator</w:t>
+        <w:t>Condition_Operator</w:t>
       </w:r>
       <w:proofErr w:type="spellEnd"/>
       <w:r>
@@ -4220,18 +3729,7 @@
           <w:sz w:val="28"/>
           <w:szCs w:val="28"/>
         </w:rPr>
-        <w:t>→</w:t>
-      </w:r>
-      <w:proofErr w:type="gramEnd"/>
-      <w:r>
-        <w:rPr>
-          <w:rFonts w:cstheme="minorHAnsi"/>
-          <w:b/>
-          <w:bCs/>
-          <w:sz w:val="28"/>
-          <w:szCs w:val="28"/>
-        </w:rPr>
-        <w:t xml:space="preserve">  </w:t>
+        <w:t xml:space="preserve">→  </w:t>
       </w:r>
       <w:r>
         <w:rPr>
@@ -4343,7 +3841,6 @@
         </w:rPr>
         <w:t xml:space="preserve"> </w:t>
       </w:r>
-      <w:proofErr w:type="gramStart"/>
       <w:r>
         <w:rPr>
           <w:rFonts w:cstheme="minorHAnsi"/>
@@ -4363,19 +3860,7 @@
           <w:sz w:val="28"/>
           <w:szCs w:val="28"/>
         </w:rPr>
-        <w:t>&amp;</w:t>
-      </w:r>
-      <w:proofErr w:type="gramEnd"/>
-      <w:r>
-        <w:rPr>
-          <w:rFonts w:cstheme="minorHAnsi"/>
-          <w:b/>
-          <w:bCs/>
-          <w:color w:val="FF0000"/>
-          <w:sz w:val="28"/>
-          <w:szCs w:val="28"/>
-        </w:rPr>
-        <w:t>&amp;</w:t>
+        <w:t>&amp;&amp;</w:t>
       </w:r>
       <w:r>
         <w:rPr>
@@ -4631,7 +4116,6 @@
         </w:rPr>
         <w:t xml:space="preserve"> </w:t>
       </w:r>
-      <w:proofErr w:type="gramStart"/>
       <w:r>
         <w:rPr>
           <w:rFonts w:cstheme="minorHAnsi"/>
@@ -4662,18 +4146,7 @@
           <w:sz w:val="28"/>
           <w:szCs w:val="28"/>
         </w:rPr>
-        <w:t>Term</w:t>
-      </w:r>
-      <w:proofErr w:type="gramEnd"/>
-      <w:r>
-        <w:rPr>
-          <w:rFonts w:cstheme="minorHAnsi"/>
-          <w:b/>
-          <w:bCs/>
-          <w:sz w:val="28"/>
-          <w:szCs w:val="28"/>
-        </w:rPr>
-        <w:t xml:space="preserve"> </w:t>
+        <w:t xml:space="preserve">Term </w:t>
       </w:r>
       <w:r>
         <w:rPr>
@@ -4743,16 +4216,7 @@
           <w:sz w:val="28"/>
           <w:szCs w:val="28"/>
         </w:rPr>
-        <w:t>Non_</w:t>
-      </w:r>
-      <w:r>
-        <w:rPr>
-          <w:b/>
-          <w:bCs/>
-          <w:sz w:val="28"/>
-          <w:szCs w:val="28"/>
-        </w:rPr>
-        <w:t>Bracket</w:t>
+        <w:t>Non_Bracket</w:t>
       </w:r>
       <w:proofErr w:type="spellEnd"/>
       <w:r>
@@ -4784,7 +4248,6 @@
         </w:rPr>
         <w:t xml:space="preserve"> </w:t>
       </w:r>
-      <w:proofErr w:type="gramStart"/>
       <w:r>
         <w:rPr>
           <w:rFonts w:cstheme="minorHAnsi"/>
@@ -4815,18 +4278,7 @@
           <w:sz w:val="28"/>
           <w:szCs w:val="28"/>
         </w:rPr>
-        <w:t>Arithmetic</w:t>
-      </w:r>
-      <w:proofErr w:type="gramEnd"/>
-      <w:r>
-        <w:rPr>
-          <w:rFonts w:cstheme="minorHAnsi"/>
-          <w:b/>
-          <w:bCs/>
-          <w:sz w:val="28"/>
-          <w:szCs w:val="28"/>
-        </w:rPr>
-        <w:t>_Part</w:t>
+        <w:t>Arithmetic_Part</w:t>
       </w:r>
       <w:proofErr w:type="spellEnd"/>
     </w:p>
@@ -5089,7 +4541,6 @@
         </w:rPr>
         <w:t xml:space="preserve"> </w:t>
       </w:r>
-      <w:proofErr w:type="gramStart"/>
       <w:r>
         <w:rPr>
           <w:rFonts w:cstheme="minorHAnsi"/>
@@ -5121,18 +4572,7 @@
           <w:sz w:val="28"/>
           <w:szCs w:val="28"/>
         </w:rPr>
-        <w:t>Function</w:t>
-      </w:r>
-      <w:proofErr w:type="gramEnd"/>
-      <w:r>
-        <w:rPr>
-          <w:rFonts w:cstheme="minorHAnsi"/>
-          <w:b/>
-          <w:bCs/>
-          <w:sz w:val="28"/>
-          <w:szCs w:val="28"/>
-        </w:rPr>
-        <w:t>_Call_Arguments</w:t>
+        <w:t>Function_Call_Arguments</w:t>
       </w:r>
       <w:proofErr w:type="spellEnd"/>
       <w:r>
@@ -5246,17 +4686,7 @@
           <w:sz w:val="28"/>
           <w:szCs w:val="28"/>
         </w:rPr>
-        <w:t>Function_Call_Arguments</w:t>
-      </w:r>
-      <w:r>
-        <w:rPr>
-          <w:rFonts w:cstheme="minorHAnsi"/>
-          <w:b/>
-          <w:bCs/>
-          <w:sz w:val="28"/>
-          <w:szCs w:val="28"/>
-        </w:rPr>
-        <w:t>_Dash</w:t>
+        <w:t>Function_Call_Arguments_Dash</w:t>
       </w:r>
       <w:proofErr w:type="spellEnd"/>
       <w:r>
@@ -5317,7 +4747,6 @@
         </w:rPr>
         <w:t xml:space="preserve"> </w:t>
       </w:r>
-      <w:proofErr w:type="gramStart"/>
       <w:r>
         <w:rPr>
           <w:rFonts w:cstheme="minorHAnsi"/>
@@ -5349,7 +4778,6 @@
         </w:rPr>
         <w:t>,</w:t>
       </w:r>
-      <w:proofErr w:type="gramEnd"/>
       <w:r>
         <w:rPr>
           <w:rFonts w:cstheme="minorHAnsi"/>
@@ -5440,27 +4868,7 @@
           <w:sz w:val="28"/>
           <w:szCs w:val="28"/>
         </w:rPr>
-        <w:t xml:space="preserve">Number </w:t>
-      </w:r>
-      <w:r>
-        <w:rPr>
-          <w:rFonts w:cstheme="minorHAnsi"/>
-          <w:b/>
-          <w:bCs/>
-          <w:sz w:val="28"/>
-          <w:szCs w:val="28"/>
-        </w:rPr>
-        <w:t>→</w:t>
-      </w:r>
-      <w:r>
-        <w:rPr>
-          <w:rFonts w:cstheme="minorHAnsi"/>
-          <w:b/>
-          <w:bCs/>
-          <w:sz w:val="28"/>
-          <w:szCs w:val="28"/>
-        </w:rPr>
-        <w:t xml:space="preserve"> </w:t>
+        <w:t xml:space="preserve">Number → </w:t>
       </w:r>
       <w:r>
         <w:rPr>

</xml_diff>

<commit_message>
Removed extra CFGs from Document
</commit_message>
<xml_diff>
--- a/TINY_CFG.docx
+++ b/TINY_CFG.docx
@@ -38,6 +38,7 @@
           <w:szCs w:val="28"/>
         </w:rPr>
       </w:pPr>
+      <w:proofErr w:type="gramStart"/>
       <w:r>
         <w:rPr>
           <w:b/>
@@ -66,6 +67,7 @@
         </w:rPr>
         <w:t>→</w:t>
       </w:r>
+      <w:proofErr w:type="gramEnd"/>
       <w:r>
         <w:rPr>
           <w:b/>
@@ -157,7 +159,17 @@
           <w:sz w:val="28"/>
           <w:szCs w:val="28"/>
         </w:rPr>
-        <w:t>Function_Statement</w:t>
+        <w:t>Function_</w:t>
+      </w:r>
+      <w:proofErr w:type="gramStart"/>
+      <w:r>
+        <w:rPr>
+          <w:b/>
+          <w:bCs/>
+          <w:sz w:val="28"/>
+          <w:szCs w:val="28"/>
+        </w:rPr>
+        <w:t>Statement</w:t>
       </w:r>
       <w:proofErr w:type="spellEnd"/>
       <w:r>
@@ -177,7 +189,18 @@
           <w:sz w:val="28"/>
           <w:szCs w:val="28"/>
         </w:rPr>
-        <w:t xml:space="preserve">→  </w:t>
+        <w:t>→</w:t>
+      </w:r>
+      <w:proofErr w:type="gramEnd"/>
+      <w:r>
+        <w:rPr>
+          <w:rFonts w:cstheme="minorHAnsi"/>
+          <w:b/>
+          <w:bCs/>
+          <w:sz w:val="28"/>
+          <w:szCs w:val="28"/>
+        </w:rPr>
+        <w:t xml:space="preserve">  </w:t>
       </w:r>
       <w:proofErr w:type="spellStart"/>
       <w:r>
@@ -287,18 +310,40 @@
           <w:sz w:val="28"/>
           <w:szCs w:val="28"/>
         </w:rPr>
-        <w:t>Function_Declaration</w:t>
-      </w:r>
-      <w:proofErr w:type="spellEnd"/>
-      <w:r>
-        <w:rPr>
-          <w:rFonts w:cstheme="minorHAnsi"/>
-          <w:b/>
-          <w:bCs/>
-          <w:sz w:val="28"/>
-          <w:szCs w:val="28"/>
-        </w:rPr>
-        <w:t xml:space="preserve">  →  </w:t>
+        <w:t>Function_</w:t>
+      </w:r>
+      <w:proofErr w:type="gramStart"/>
+      <w:r>
+        <w:rPr>
+          <w:rFonts w:cstheme="minorHAnsi"/>
+          <w:b/>
+          <w:bCs/>
+          <w:sz w:val="28"/>
+          <w:szCs w:val="28"/>
+        </w:rPr>
+        <w:t>Declaration</w:t>
+      </w:r>
+      <w:proofErr w:type="spellEnd"/>
+      <w:r>
+        <w:rPr>
+          <w:rFonts w:cstheme="minorHAnsi"/>
+          <w:b/>
+          <w:bCs/>
+          <w:sz w:val="28"/>
+          <w:szCs w:val="28"/>
+        </w:rPr>
+        <w:t xml:space="preserve">  →</w:t>
+      </w:r>
+      <w:proofErr w:type="gramEnd"/>
+      <w:r>
+        <w:rPr>
+          <w:rFonts w:cstheme="minorHAnsi"/>
+          <w:b/>
+          <w:bCs/>
+          <w:sz w:val="28"/>
+          <w:szCs w:val="28"/>
+        </w:rPr>
+        <w:t xml:space="preserve">  </w:t>
       </w:r>
       <w:proofErr w:type="spellStart"/>
       <w:r>
@@ -668,6 +713,7 @@
         </w:rPr>
         <w:t xml:space="preserve"> </w:t>
       </w:r>
+      <w:proofErr w:type="gramStart"/>
       <w:r>
         <w:rPr>
           <w:rFonts w:cstheme="minorHAnsi"/>
@@ -689,6 +735,7 @@
         </w:rPr>
         <w:t>,</w:t>
       </w:r>
+      <w:proofErr w:type="gramEnd"/>
       <w:r>
         <w:rPr>
           <w:rFonts w:cstheme="minorHAnsi"/>
@@ -859,18 +906,40 @@
           <w:sz w:val="28"/>
           <w:szCs w:val="28"/>
         </w:rPr>
-        <w:t>Function_Body</w:t>
-      </w:r>
-      <w:proofErr w:type="spellEnd"/>
-      <w:r>
-        <w:rPr>
-          <w:rFonts w:cstheme="minorHAnsi"/>
-          <w:b/>
-          <w:bCs/>
-          <w:sz w:val="28"/>
-          <w:szCs w:val="28"/>
-        </w:rPr>
-        <w:t xml:space="preserve">  →  </w:t>
+        <w:t>Function_</w:t>
+      </w:r>
+      <w:proofErr w:type="gramStart"/>
+      <w:r>
+        <w:rPr>
+          <w:rFonts w:cstheme="minorHAnsi"/>
+          <w:b/>
+          <w:bCs/>
+          <w:sz w:val="28"/>
+          <w:szCs w:val="28"/>
+        </w:rPr>
+        <w:t>Body</w:t>
+      </w:r>
+      <w:proofErr w:type="spellEnd"/>
+      <w:r>
+        <w:rPr>
+          <w:rFonts w:cstheme="minorHAnsi"/>
+          <w:b/>
+          <w:bCs/>
+          <w:sz w:val="28"/>
+          <w:szCs w:val="28"/>
+        </w:rPr>
+        <w:t xml:space="preserve">  →</w:t>
+      </w:r>
+      <w:proofErr w:type="gramEnd"/>
+      <w:r>
+        <w:rPr>
+          <w:rFonts w:cstheme="minorHAnsi"/>
+          <w:b/>
+          <w:bCs/>
+          <w:sz w:val="28"/>
+          <w:szCs w:val="28"/>
+        </w:rPr>
+        <w:t xml:space="preserve">  </w:t>
       </w:r>
       <w:r>
         <w:rPr>
@@ -970,38 +1039,59 @@
           <w:sz w:val="28"/>
           <w:szCs w:val="28"/>
         </w:rPr>
-        <w:t>Main_Function</w:t>
-      </w:r>
-      <w:proofErr w:type="spellEnd"/>
-      <w:r>
-        <w:rPr>
-          <w:rFonts w:cstheme="minorHAnsi"/>
-          <w:b/>
-          <w:bCs/>
-          <w:sz w:val="28"/>
-          <w:szCs w:val="28"/>
-        </w:rPr>
-        <w:t xml:space="preserve"> </w:t>
-      </w:r>
-      <w:r>
-        <w:rPr>
-          <w:rFonts w:cstheme="minorHAnsi"/>
-          <w:b/>
-          <w:bCs/>
-          <w:sz w:val="28"/>
-          <w:szCs w:val="28"/>
-        </w:rPr>
-        <w:t xml:space="preserve"> </w:t>
-      </w:r>
-      <w:r>
-        <w:rPr>
-          <w:rFonts w:cstheme="minorHAnsi"/>
-          <w:b/>
-          <w:bCs/>
-          <w:sz w:val="28"/>
-          <w:szCs w:val="28"/>
-        </w:rPr>
-        <w:t xml:space="preserve">→  </w:t>
+        <w:t>Main_</w:t>
+      </w:r>
+      <w:proofErr w:type="gramStart"/>
+      <w:r>
+        <w:rPr>
+          <w:b/>
+          <w:bCs/>
+          <w:sz w:val="28"/>
+          <w:szCs w:val="28"/>
+        </w:rPr>
+        <w:t>Function</w:t>
+      </w:r>
+      <w:proofErr w:type="spellEnd"/>
+      <w:r>
+        <w:rPr>
+          <w:rFonts w:cstheme="minorHAnsi"/>
+          <w:b/>
+          <w:bCs/>
+          <w:sz w:val="28"/>
+          <w:szCs w:val="28"/>
+        </w:rPr>
+        <w:t xml:space="preserve"> </w:t>
+      </w:r>
+      <w:r>
+        <w:rPr>
+          <w:rFonts w:cstheme="minorHAnsi"/>
+          <w:b/>
+          <w:bCs/>
+          <w:sz w:val="28"/>
+          <w:szCs w:val="28"/>
+        </w:rPr>
+        <w:t xml:space="preserve"> </w:t>
+      </w:r>
+      <w:r>
+        <w:rPr>
+          <w:rFonts w:cstheme="minorHAnsi"/>
+          <w:b/>
+          <w:bCs/>
+          <w:sz w:val="28"/>
+          <w:szCs w:val="28"/>
+        </w:rPr>
+        <w:t>→</w:t>
+      </w:r>
+      <w:proofErr w:type="gramEnd"/>
+      <w:r>
+        <w:rPr>
+          <w:rFonts w:cstheme="minorHAnsi"/>
+          <w:b/>
+          <w:bCs/>
+          <w:sz w:val="28"/>
+          <w:szCs w:val="28"/>
+        </w:rPr>
+        <w:t xml:space="preserve">  </w:t>
       </w:r>
       <w:proofErr w:type="spellStart"/>
       <w:r>
@@ -1157,7 +1247,18 @@
           <w:sz w:val="28"/>
           <w:szCs w:val="28"/>
         </w:rPr>
-        <w:t>_T</w:t>
+        <w:t>_</w:t>
+      </w:r>
+      <w:proofErr w:type="gramStart"/>
+      <w:r>
+        <w:rPr>
+          <w:rFonts w:cstheme="minorHAnsi"/>
+          <w:b/>
+          <w:bCs/>
+          <w:sz w:val="28"/>
+          <w:szCs w:val="28"/>
+        </w:rPr>
+        <w:t>T</w:t>
       </w:r>
       <w:r>
         <w:rPr>
@@ -1190,6 +1291,7 @@
         </w:rPr>
         <w:t>→</w:t>
       </w:r>
+      <w:proofErr w:type="gramEnd"/>
       <w:r>
         <w:rPr>
           <w:rFonts w:cstheme="minorHAnsi"/>
@@ -1300,15 +1402,27 @@
           <w:szCs w:val="28"/>
         </w:rPr>
       </w:pPr>
-      <w:r>
-        <w:rPr>
-          <w:rFonts w:cstheme="minorHAnsi"/>
-          <w:b/>
-          <w:bCs/>
-          <w:sz w:val="28"/>
-          <w:szCs w:val="28"/>
-        </w:rPr>
-        <w:t>Statements  →  Statement Statements |</w:t>
+      <w:proofErr w:type="gramStart"/>
+      <w:r>
+        <w:rPr>
+          <w:rFonts w:cstheme="minorHAnsi"/>
+          <w:b/>
+          <w:bCs/>
+          <w:sz w:val="28"/>
+          <w:szCs w:val="28"/>
+        </w:rPr>
+        <w:t>Statements  →</w:t>
+      </w:r>
+      <w:proofErr w:type="gramEnd"/>
+      <w:r>
+        <w:rPr>
+          <w:rFonts w:cstheme="minorHAnsi"/>
+          <w:b/>
+          <w:bCs/>
+          <w:sz w:val="28"/>
+          <w:szCs w:val="28"/>
+        </w:rPr>
+        <w:t xml:space="preserve">  Statement Statements |</w:t>
       </w:r>
       <w:r>
         <w:rPr>
@@ -1346,15 +1460,27 @@
           <w:szCs w:val="28"/>
         </w:rPr>
       </w:pPr>
-      <w:r>
-        <w:rPr>
-          <w:rFonts w:cstheme="minorHAnsi"/>
-          <w:b/>
-          <w:bCs/>
-          <w:sz w:val="28"/>
-          <w:szCs w:val="28"/>
-        </w:rPr>
-        <w:t xml:space="preserve">Statement  → </w:t>
+      <w:proofErr w:type="gramStart"/>
+      <w:r>
+        <w:rPr>
+          <w:rFonts w:cstheme="minorHAnsi"/>
+          <w:b/>
+          <w:bCs/>
+          <w:sz w:val="28"/>
+          <w:szCs w:val="28"/>
+        </w:rPr>
+        <w:t>Statement  →</w:t>
+      </w:r>
+      <w:proofErr w:type="gramEnd"/>
+      <w:r>
+        <w:rPr>
+          <w:rFonts w:cstheme="minorHAnsi"/>
+          <w:b/>
+          <w:bCs/>
+          <w:sz w:val="28"/>
+          <w:szCs w:val="28"/>
+        </w:rPr>
+        <w:t xml:space="preserve"> </w:t>
       </w:r>
       <w:r>
         <w:rPr>
@@ -1636,627 +1762,6 @@
         </w:rPr>
         <w:t xml:space="preserve">                     </w:t>
       </w:r>
-    </w:p>
-    <w:p>
-      <w:pPr>
-        <w:pStyle w:val="ListParagraph"/>
-        <w:numPr>
-          <w:ilvl w:val="0"/>
-          <w:numId w:val="11"/>
-        </w:numPr>
-        <w:spacing w:line="360" w:lineRule="auto"/>
-        <w:rPr>
-          <w:b/>
-          <w:bCs/>
-          <w:sz w:val="28"/>
-          <w:szCs w:val="28"/>
-        </w:rPr>
-      </w:pPr>
-      <w:r>
-        <w:rPr>
-          <w:rFonts w:cstheme="minorHAnsi"/>
-          <w:b/>
-          <w:bCs/>
-          <w:sz w:val="28"/>
-          <w:szCs w:val="28"/>
-        </w:rPr>
-        <w:t xml:space="preserve">Parameter  →  </w:t>
-      </w:r>
-      <w:proofErr w:type="spellStart"/>
-      <w:r>
-        <w:rPr>
-          <w:rFonts w:cstheme="minorHAnsi"/>
-          <w:b/>
-          <w:bCs/>
-          <w:sz w:val="28"/>
-          <w:szCs w:val="28"/>
-        </w:rPr>
-        <w:t>D</w:t>
-      </w:r>
-      <w:r>
-        <w:rPr>
-          <w:rFonts w:cstheme="minorHAnsi"/>
-          <w:b/>
-          <w:bCs/>
-          <w:sz w:val="28"/>
-          <w:szCs w:val="28"/>
-        </w:rPr>
-        <w:t>ata</w:t>
-      </w:r>
-      <w:r>
-        <w:rPr>
-          <w:rFonts w:cstheme="minorHAnsi"/>
-          <w:b/>
-          <w:bCs/>
-          <w:sz w:val="28"/>
-          <w:szCs w:val="28"/>
-        </w:rPr>
-        <w:t>_T</w:t>
-      </w:r>
-      <w:r>
-        <w:rPr>
-          <w:rFonts w:cstheme="minorHAnsi"/>
-          <w:b/>
-          <w:bCs/>
-          <w:sz w:val="28"/>
-          <w:szCs w:val="28"/>
-        </w:rPr>
-        <w:t>ype</w:t>
-      </w:r>
-      <w:proofErr w:type="spellEnd"/>
-      <w:r>
-        <w:rPr>
-          <w:rFonts w:cstheme="minorHAnsi"/>
-          <w:b/>
-          <w:bCs/>
-          <w:color w:val="FF0000"/>
-          <w:sz w:val="28"/>
-          <w:szCs w:val="28"/>
-        </w:rPr>
-        <w:t xml:space="preserve"> </w:t>
-      </w:r>
-      <w:r>
-        <w:rPr>
-          <w:rFonts w:cstheme="minorHAnsi"/>
-          <w:b/>
-          <w:bCs/>
-          <w:color w:val="FF0000"/>
-          <w:sz w:val="28"/>
-          <w:szCs w:val="28"/>
-        </w:rPr>
-        <w:t>identifier</w:t>
-      </w:r>
-    </w:p>
-    <w:p>
-      <w:pPr>
-        <w:pStyle w:val="ListParagraph"/>
-        <w:numPr>
-          <w:ilvl w:val="0"/>
-          <w:numId w:val="11"/>
-        </w:numPr>
-        <w:spacing w:line="360" w:lineRule="auto"/>
-        <w:rPr>
-          <w:b/>
-          <w:bCs/>
-          <w:sz w:val="28"/>
-          <w:szCs w:val="28"/>
-        </w:rPr>
-      </w:pPr>
-      <w:proofErr w:type="spellStart"/>
-      <w:r>
-        <w:rPr>
-          <w:rFonts w:cstheme="minorHAnsi"/>
-          <w:b/>
-          <w:bCs/>
-          <w:sz w:val="28"/>
-          <w:szCs w:val="28"/>
-        </w:rPr>
-        <w:t>Function_Body</w:t>
-      </w:r>
-      <w:proofErr w:type="spellEnd"/>
-      <w:r>
-        <w:rPr>
-          <w:rFonts w:cstheme="minorHAnsi"/>
-          <w:b/>
-          <w:bCs/>
-          <w:sz w:val="28"/>
-          <w:szCs w:val="28"/>
-        </w:rPr>
-        <w:t xml:space="preserve">  →  </w:t>
-      </w:r>
-      <w:r>
-        <w:rPr>
-          <w:rFonts w:cstheme="minorHAnsi"/>
-          <w:b/>
-          <w:bCs/>
-          <w:color w:val="FF0000"/>
-          <w:sz w:val="28"/>
-          <w:szCs w:val="28"/>
-        </w:rPr>
-        <w:t>{</w:t>
-      </w:r>
-      <w:r>
-        <w:rPr>
-          <w:rFonts w:cstheme="minorHAnsi"/>
-          <w:b/>
-          <w:bCs/>
-          <w:sz w:val="28"/>
-          <w:szCs w:val="28"/>
-        </w:rPr>
-        <w:t xml:space="preserve"> Statements </w:t>
-      </w:r>
-      <w:proofErr w:type="spellStart"/>
-      <w:r>
-        <w:rPr>
-          <w:rFonts w:cstheme="minorHAnsi"/>
-          <w:b/>
-          <w:bCs/>
-          <w:sz w:val="28"/>
-          <w:szCs w:val="28"/>
-        </w:rPr>
-        <w:t>Retur_Statement</w:t>
-      </w:r>
-      <w:proofErr w:type="spellEnd"/>
-      <w:r>
-        <w:rPr>
-          <w:rFonts w:cstheme="minorHAnsi"/>
-          <w:b/>
-          <w:bCs/>
-          <w:sz w:val="28"/>
-          <w:szCs w:val="28"/>
-        </w:rPr>
-        <w:t xml:space="preserve"> </w:t>
-      </w:r>
-      <w:r>
-        <w:rPr>
-          <w:rFonts w:cstheme="minorHAnsi"/>
-          <w:b/>
-          <w:bCs/>
-          <w:color w:val="FF0000"/>
-          <w:sz w:val="28"/>
-          <w:szCs w:val="28"/>
-        </w:rPr>
-        <w:t>}</w:t>
-      </w:r>
-    </w:p>
-    <w:p>
-      <w:pPr>
-        <w:pStyle w:val="ListParagraph"/>
-        <w:numPr>
-          <w:ilvl w:val="0"/>
-          <w:numId w:val="11"/>
-        </w:numPr>
-        <w:spacing w:after="0" w:line="240" w:lineRule="auto"/>
-        <w:rPr>
-          <w:rFonts w:cstheme="minorHAnsi"/>
-          <w:b/>
-          <w:bCs/>
-          <w:sz w:val="28"/>
-          <w:szCs w:val="28"/>
-        </w:rPr>
-      </w:pPr>
-      <w:r>
-        <w:rPr>
-          <w:rFonts w:cstheme="minorHAnsi"/>
-          <w:b/>
-          <w:bCs/>
-          <w:sz w:val="28"/>
-          <w:szCs w:val="28"/>
-        </w:rPr>
-        <w:t xml:space="preserve">Statement  → </w:t>
-      </w:r>
-      <w:r>
-        <w:rPr>
-          <w:rFonts w:cstheme="minorHAnsi"/>
-          <w:b/>
-          <w:bCs/>
-          <w:sz w:val="28"/>
-          <w:szCs w:val="28"/>
-        </w:rPr>
-        <w:t xml:space="preserve">  </w:t>
-      </w:r>
-      <w:proofErr w:type="spellStart"/>
-      <w:r>
-        <w:rPr>
-          <w:rFonts w:cstheme="minorHAnsi"/>
-          <w:b/>
-          <w:bCs/>
-          <w:sz w:val="28"/>
-          <w:szCs w:val="28"/>
-        </w:rPr>
-        <w:t>Assignement_Statement</w:t>
-      </w:r>
-      <w:proofErr w:type="spellEnd"/>
-      <w:r>
-        <w:rPr>
-          <w:rFonts w:cstheme="minorHAnsi"/>
-          <w:b/>
-          <w:bCs/>
-          <w:sz w:val="28"/>
-          <w:szCs w:val="28"/>
-        </w:rPr>
-        <w:t xml:space="preserve"> </w:t>
-      </w:r>
-    </w:p>
-    <w:p>
-      <w:pPr>
-        <w:pStyle w:val="ListParagraph"/>
-        <w:spacing w:after="0" w:line="240" w:lineRule="auto"/>
-        <w:rPr>
-          <w:rFonts w:cstheme="minorHAnsi"/>
-          <w:b/>
-          <w:bCs/>
-          <w:sz w:val="28"/>
-          <w:szCs w:val="28"/>
-        </w:rPr>
-      </w:pPr>
-      <w:r>
-        <w:rPr>
-          <w:rFonts w:cstheme="minorHAnsi"/>
-          <w:b/>
-          <w:bCs/>
-          <w:sz w:val="28"/>
-          <w:szCs w:val="28"/>
-        </w:rPr>
-        <w:t xml:space="preserve">                         </w:t>
-      </w:r>
-      <w:r>
-        <w:rPr>
-          <w:rFonts w:cstheme="minorHAnsi"/>
-          <w:b/>
-          <w:bCs/>
-          <w:sz w:val="28"/>
-          <w:szCs w:val="28"/>
-        </w:rPr>
-        <w:t>|</w:t>
-      </w:r>
-      <w:r>
-        <w:rPr>
-          <w:rFonts w:cstheme="minorHAnsi"/>
-          <w:b/>
-          <w:bCs/>
-          <w:sz w:val="28"/>
-          <w:szCs w:val="28"/>
-        </w:rPr>
-        <w:t xml:space="preserve"> </w:t>
-      </w:r>
-      <w:proofErr w:type="spellStart"/>
-      <w:r>
-        <w:rPr>
-          <w:rFonts w:cstheme="minorHAnsi"/>
-          <w:b/>
-          <w:bCs/>
-          <w:sz w:val="28"/>
-          <w:szCs w:val="28"/>
-        </w:rPr>
-        <w:t>Declaration_Statement</w:t>
-      </w:r>
-      <w:proofErr w:type="spellEnd"/>
-    </w:p>
-    <w:p>
-      <w:pPr>
-        <w:spacing w:after="0" w:line="240" w:lineRule="auto"/>
-        <w:ind w:left="360"/>
-        <w:rPr>
-          <w:rFonts w:cstheme="minorHAnsi"/>
-          <w:b/>
-          <w:bCs/>
-          <w:sz w:val="28"/>
-          <w:szCs w:val="28"/>
-        </w:rPr>
-      </w:pPr>
-      <w:r>
-        <w:rPr>
-          <w:rFonts w:cstheme="minorHAnsi"/>
-          <w:b/>
-          <w:bCs/>
-          <w:sz w:val="28"/>
-          <w:szCs w:val="28"/>
-        </w:rPr>
-        <w:t xml:space="preserve">                               </w:t>
-      </w:r>
-      <w:r>
-        <w:rPr>
-          <w:rFonts w:cstheme="minorHAnsi"/>
-          <w:b/>
-          <w:bCs/>
-          <w:sz w:val="28"/>
-          <w:szCs w:val="28"/>
-        </w:rPr>
-        <w:t xml:space="preserve">| </w:t>
-      </w:r>
-      <w:proofErr w:type="spellStart"/>
-      <w:r>
-        <w:rPr>
-          <w:rFonts w:cstheme="minorHAnsi"/>
-          <w:b/>
-          <w:bCs/>
-          <w:sz w:val="28"/>
-          <w:szCs w:val="28"/>
-        </w:rPr>
-        <w:t>Write_Statement</w:t>
-      </w:r>
-      <w:proofErr w:type="spellEnd"/>
-    </w:p>
-    <w:p>
-      <w:pPr>
-        <w:pStyle w:val="ListParagraph"/>
-        <w:spacing w:after="0" w:line="240" w:lineRule="auto"/>
-        <w:rPr>
-          <w:rFonts w:cstheme="minorHAnsi"/>
-          <w:b/>
-          <w:bCs/>
-          <w:sz w:val="28"/>
-          <w:szCs w:val="28"/>
-        </w:rPr>
-      </w:pPr>
-      <w:r>
-        <w:rPr>
-          <w:rFonts w:cstheme="minorHAnsi"/>
-          <w:b/>
-          <w:bCs/>
-          <w:sz w:val="28"/>
-          <w:szCs w:val="28"/>
-        </w:rPr>
-        <w:t xml:space="preserve">                         </w:t>
-      </w:r>
-      <w:r>
-        <w:rPr>
-          <w:rFonts w:cstheme="minorHAnsi"/>
-          <w:b/>
-          <w:bCs/>
-          <w:sz w:val="28"/>
-          <w:szCs w:val="28"/>
-        </w:rPr>
-        <w:t xml:space="preserve">| </w:t>
-      </w:r>
-      <w:proofErr w:type="spellStart"/>
-      <w:r>
-        <w:rPr>
-          <w:rFonts w:cstheme="minorHAnsi"/>
-          <w:b/>
-          <w:bCs/>
-          <w:sz w:val="28"/>
-          <w:szCs w:val="28"/>
-        </w:rPr>
-        <w:t>Read_Statement</w:t>
-      </w:r>
-      <w:proofErr w:type="spellEnd"/>
-    </w:p>
-    <w:p>
-      <w:pPr>
-        <w:pStyle w:val="ListParagraph"/>
-        <w:spacing w:after="0" w:line="240" w:lineRule="auto"/>
-        <w:rPr>
-          <w:rFonts w:cstheme="minorHAnsi"/>
-          <w:b/>
-          <w:bCs/>
-          <w:sz w:val="28"/>
-          <w:szCs w:val="28"/>
-        </w:rPr>
-      </w:pPr>
-      <w:r>
-        <w:rPr>
-          <w:rFonts w:cstheme="minorHAnsi"/>
-          <w:b/>
-          <w:bCs/>
-          <w:sz w:val="28"/>
-          <w:szCs w:val="28"/>
-        </w:rPr>
-        <w:t xml:space="preserve">                         </w:t>
-      </w:r>
-      <w:r>
-        <w:rPr>
-          <w:rFonts w:cstheme="minorHAnsi"/>
-          <w:b/>
-          <w:bCs/>
-          <w:sz w:val="28"/>
-          <w:szCs w:val="28"/>
-        </w:rPr>
-        <w:t xml:space="preserve">| </w:t>
-      </w:r>
-      <w:proofErr w:type="spellStart"/>
-      <w:r>
-        <w:rPr>
-          <w:rFonts w:cstheme="minorHAnsi"/>
-          <w:b/>
-          <w:bCs/>
-          <w:sz w:val="28"/>
-          <w:szCs w:val="28"/>
-        </w:rPr>
-        <w:t>If_Statement</w:t>
-      </w:r>
-      <w:proofErr w:type="spellEnd"/>
-    </w:p>
-    <w:p>
-      <w:pPr>
-        <w:pStyle w:val="ListParagraph"/>
-        <w:spacing w:after="0" w:line="240" w:lineRule="auto"/>
-        <w:rPr>
-          <w:rFonts w:cstheme="minorHAnsi"/>
-          <w:b/>
-          <w:bCs/>
-          <w:sz w:val="28"/>
-          <w:szCs w:val="28"/>
-        </w:rPr>
-      </w:pPr>
-      <w:r>
-        <w:rPr>
-          <w:rFonts w:cstheme="minorHAnsi"/>
-          <w:b/>
-          <w:bCs/>
-          <w:sz w:val="28"/>
-          <w:szCs w:val="28"/>
-        </w:rPr>
-        <w:t xml:space="preserve">                         </w:t>
-      </w:r>
-      <w:r>
-        <w:rPr>
-          <w:rFonts w:cstheme="minorHAnsi"/>
-          <w:b/>
-          <w:bCs/>
-          <w:sz w:val="28"/>
-          <w:szCs w:val="28"/>
-        </w:rPr>
-        <w:t xml:space="preserve">| </w:t>
-      </w:r>
-      <w:proofErr w:type="spellStart"/>
-      <w:r>
-        <w:rPr>
-          <w:rFonts w:cstheme="minorHAnsi"/>
-          <w:b/>
-          <w:bCs/>
-          <w:sz w:val="28"/>
-          <w:szCs w:val="28"/>
-        </w:rPr>
-        <w:t>Repeat_Statement</w:t>
-      </w:r>
-      <w:proofErr w:type="spellEnd"/>
-      <w:r>
-        <w:rPr>
-          <w:rFonts w:cstheme="minorHAnsi"/>
-          <w:b/>
-          <w:bCs/>
-          <w:sz w:val="28"/>
-          <w:szCs w:val="28"/>
-        </w:rPr>
-        <w:t xml:space="preserve"> </w:t>
-      </w:r>
-    </w:p>
-    <w:p>
-      <w:pPr>
-        <w:pStyle w:val="ListParagraph"/>
-        <w:spacing w:after="0" w:line="240" w:lineRule="auto"/>
-        <w:rPr>
-          <w:rFonts w:cstheme="minorHAnsi"/>
-          <w:b/>
-          <w:bCs/>
-          <w:sz w:val="28"/>
-          <w:szCs w:val="28"/>
-        </w:rPr>
-      </w:pPr>
-      <w:r>
-        <w:rPr>
-          <w:rFonts w:cstheme="minorHAnsi"/>
-          <w:b/>
-          <w:bCs/>
-          <w:sz w:val="28"/>
-          <w:szCs w:val="28"/>
-        </w:rPr>
-        <w:t xml:space="preserve">                         </w:t>
-      </w:r>
-      <w:r>
-        <w:rPr>
-          <w:rFonts w:cstheme="minorHAnsi"/>
-          <w:b/>
-          <w:bCs/>
-          <w:sz w:val="28"/>
-          <w:szCs w:val="28"/>
-        </w:rPr>
-        <w:t xml:space="preserve">| </w:t>
-      </w:r>
-      <w:r>
-        <w:rPr>
-          <w:rFonts w:cstheme="minorHAnsi"/>
-          <w:b/>
-          <w:bCs/>
-          <w:color w:val="FF0000"/>
-          <w:sz w:val="28"/>
-          <w:szCs w:val="28"/>
-        </w:rPr>
-        <w:t>c</w:t>
-      </w:r>
-      <w:r>
-        <w:rPr>
-          <w:rFonts w:cstheme="minorHAnsi"/>
-          <w:b/>
-          <w:bCs/>
-          <w:color w:val="FF0000"/>
-          <w:sz w:val="28"/>
-          <w:szCs w:val="28"/>
-        </w:rPr>
-        <w:t>omment</w:t>
-      </w:r>
-    </w:p>
-    <w:p>
-      <w:pPr>
-        <w:pStyle w:val="ListParagraph"/>
-        <w:spacing w:after="0" w:line="240" w:lineRule="auto"/>
-        <w:rPr>
-          <w:rFonts w:cstheme="minorHAnsi"/>
-          <w:b/>
-          <w:bCs/>
-          <w:sz w:val="28"/>
-          <w:szCs w:val="28"/>
-        </w:rPr>
-      </w:pPr>
-      <w:r>
-        <w:rPr>
-          <w:rFonts w:cstheme="minorHAnsi"/>
-          <w:b/>
-          <w:bCs/>
-          <w:sz w:val="28"/>
-          <w:szCs w:val="28"/>
-        </w:rPr>
-        <w:t xml:space="preserve">                         </w:t>
-      </w:r>
-      <w:r>
-        <w:rPr>
-          <w:rFonts w:cstheme="minorHAnsi"/>
-          <w:b/>
-          <w:bCs/>
-          <w:sz w:val="28"/>
-          <w:szCs w:val="28"/>
-        </w:rPr>
-        <w:t>|</w:t>
-      </w:r>
-      <w:r>
-        <w:rPr>
-          <w:b/>
-          <w:bCs/>
-          <w:sz w:val="28"/>
-          <w:szCs w:val="28"/>
-        </w:rPr>
-        <w:t xml:space="preserve"> </w:t>
-      </w:r>
-      <w:r>
-        <w:rPr>
-          <w:rFonts w:cstheme="minorHAnsi"/>
-          <w:b/>
-          <w:bCs/>
-          <w:sz w:val="28"/>
-          <w:szCs w:val="28"/>
-        </w:rPr>
-        <w:t>Ԑ</w:t>
-      </w:r>
-    </w:p>
-    <w:p>
-      <w:pPr>
-        <w:pStyle w:val="ListParagraph"/>
-        <w:spacing w:after="0" w:line="240" w:lineRule="auto"/>
-        <w:rPr>
-          <w:rFonts w:cstheme="minorHAnsi"/>
-          <w:b/>
-          <w:bCs/>
-          <w:sz w:val="28"/>
-          <w:szCs w:val="28"/>
-        </w:rPr>
-      </w:pPr>
-    </w:p>
-    <w:p>
-      <w:pPr>
-        <w:tabs>
-          <w:tab w:val="left" w:pos="908"/>
-        </w:tabs>
-        <w:spacing w:after="0" w:line="360" w:lineRule="auto"/>
-        <w:rPr>
-          <w:rFonts w:cstheme="minorHAnsi"/>
-          <w:b/>
-          <w:bCs/>
-          <w:sz w:val="28"/>
-          <w:szCs w:val="28"/>
-        </w:rPr>
-      </w:pPr>
     </w:p>
     <w:p>
       <w:pPr>
@@ -2368,7 +1873,18 @@
           <w:sz w:val="28"/>
           <w:szCs w:val="28"/>
         </w:rPr>
-        <w:t>Declaration_Statement_Dash</w:t>
+        <w:t>Declaration_Statement_</w:t>
+      </w:r>
+      <w:proofErr w:type="gramStart"/>
+      <w:r>
+        <w:rPr>
+          <w:rFonts w:cstheme="minorHAnsi"/>
+          <w:b/>
+          <w:bCs/>
+          <w:sz w:val="28"/>
+          <w:szCs w:val="28"/>
+        </w:rPr>
+        <w:t>Dash</w:t>
       </w:r>
       <w:proofErr w:type="spellEnd"/>
       <w:r>
@@ -2392,6 +1908,7 @@
         </w:rPr>
         <w:t>;</w:t>
       </w:r>
+      <w:proofErr w:type="gramEnd"/>
     </w:p>
     <w:p>
       <w:pPr>
@@ -2431,6 +1948,7 @@
         </w:rPr>
         <w:t xml:space="preserve"> </w:t>
       </w:r>
+      <w:proofErr w:type="gramStart"/>
       <w:r>
         <w:rPr>
           <w:rFonts w:cstheme="minorHAnsi"/>
@@ -2462,6 +1980,7 @@
         </w:rPr>
         <w:t>,</w:t>
       </w:r>
+      <w:proofErr w:type="gramEnd"/>
       <w:r>
         <w:rPr>
           <w:rFonts w:cstheme="minorHAnsi"/>
@@ -2618,18 +2137,40 @@
           <w:sz w:val="28"/>
           <w:szCs w:val="28"/>
         </w:rPr>
-        <w:t>_Statement</w:t>
-      </w:r>
-      <w:proofErr w:type="spellEnd"/>
-      <w:r>
-        <w:rPr>
-          <w:rFonts w:cstheme="minorHAnsi"/>
-          <w:b/>
-          <w:bCs/>
-          <w:sz w:val="28"/>
-          <w:szCs w:val="28"/>
-        </w:rPr>
-        <w:t xml:space="preserve">  →  </w:t>
+        <w:t>_</w:t>
+      </w:r>
+      <w:proofErr w:type="gramStart"/>
+      <w:r>
+        <w:rPr>
+          <w:rFonts w:cstheme="minorHAnsi"/>
+          <w:b/>
+          <w:bCs/>
+          <w:sz w:val="28"/>
+          <w:szCs w:val="28"/>
+        </w:rPr>
+        <w:t>Statement</w:t>
+      </w:r>
+      <w:proofErr w:type="spellEnd"/>
+      <w:r>
+        <w:rPr>
+          <w:rFonts w:cstheme="minorHAnsi"/>
+          <w:b/>
+          <w:bCs/>
+          <w:sz w:val="28"/>
+          <w:szCs w:val="28"/>
+        </w:rPr>
+        <w:t xml:space="preserve">  →</w:t>
+      </w:r>
+      <w:proofErr w:type="gramEnd"/>
+      <w:r>
+        <w:rPr>
+          <w:rFonts w:cstheme="minorHAnsi"/>
+          <w:b/>
+          <w:bCs/>
+          <w:sz w:val="28"/>
+          <w:szCs w:val="28"/>
+        </w:rPr>
+        <w:t xml:space="preserve">  </w:t>
       </w:r>
       <w:r>
         <w:rPr>
@@ -2699,7 +2240,6 @@
           <w:sz w:val="28"/>
           <w:szCs w:val="28"/>
         </w:rPr>
-        <w:lastRenderedPageBreak/>
         <w:t>Write_Statement</w:t>
       </w:r>
       <w:proofErr w:type="spellEnd"/>
@@ -2713,6 +2253,7 @@
         </w:rPr>
         <w:t xml:space="preserve"> </w:t>
       </w:r>
+      <w:proofErr w:type="gramStart"/>
       <w:r>
         <w:rPr>
           <w:rFonts w:cstheme="minorHAnsi"/>
@@ -2734,6 +2275,7 @@
         </w:rPr>
         <w:t>write</w:t>
       </w:r>
+      <w:proofErr w:type="gramEnd"/>
       <w:r>
         <w:rPr>
           <w:rFonts w:cstheme="minorHAnsi"/>
@@ -2853,18 +2395,39 @@
           <w:sz w:val="28"/>
           <w:szCs w:val="28"/>
         </w:rPr>
-        <w:t>Read_Statement</w:t>
-      </w:r>
-      <w:proofErr w:type="spellEnd"/>
-      <w:r>
-        <w:rPr>
-          <w:rFonts w:cstheme="minorHAnsi"/>
-          <w:b/>
-          <w:bCs/>
-          <w:sz w:val="28"/>
-          <w:szCs w:val="28"/>
-        </w:rPr>
-        <w:t xml:space="preserve">  →  </w:t>
+        <w:t>Read_</w:t>
+      </w:r>
+      <w:proofErr w:type="gramStart"/>
+      <w:r>
+        <w:rPr>
+          <w:b/>
+          <w:bCs/>
+          <w:sz w:val="28"/>
+          <w:szCs w:val="28"/>
+        </w:rPr>
+        <w:t>Statement</w:t>
+      </w:r>
+      <w:proofErr w:type="spellEnd"/>
+      <w:r>
+        <w:rPr>
+          <w:rFonts w:cstheme="minorHAnsi"/>
+          <w:b/>
+          <w:bCs/>
+          <w:sz w:val="28"/>
+          <w:szCs w:val="28"/>
+        </w:rPr>
+        <w:t xml:space="preserve">  →</w:t>
+      </w:r>
+      <w:proofErr w:type="gramEnd"/>
+      <w:r>
+        <w:rPr>
+          <w:rFonts w:cstheme="minorHAnsi"/>
+          <w:b/>
+          <w:bCs/>
+          <w:sz w:val="28"/>
+          <w:szCs w:val="28"/>
+        </w:rPr>
+        <w:t xml:space="preserve">  </w:t>
       </w:r>
       <w:r>
         <w:rPr>
@@ -2936,38 +2499,60 @@
           <w:sz w:val="28"/>
           <w:szCs w:val="28"/>
         </w:rPr>
-        <w:t>Repeat_Statement</w:t>
-      </w:r>
-      <w:proofErr w:type="spellEnd"/>
-      <w:r>
-        <w:rPr>
-          <w:rFonts w:cstheme="minorHAnsi"/>
-          <w:b/>
-          <w:bCs/>
-          <w:sz w:val="28"/>
-          <w:szCs w:val="28"/>
-        </w:rPr>
-        <w:t xml:space="preserve"> </w:t>
-      </w:r>
-      <w:r>
-        <w:rPr>
-          <w:rFonts w:cstheme="minorHAnsi"/>
-          <w:b/>
-          <w:bCs/>
-          <w:sz w:val="28"/>
-          <w:szCs w:val="28"/>
-        </w:rPr>
-        <w:t xml:space="preserve"> </w:t>
-      </w:r>
-      <w:r>
-        <w:rPr>
-          <w:rFonts w:cstheme="minorHAnsi"/>
-          <w:b/>
-          <w:bCs/>
-          <w:sz w:val="28"/>
-          <w:szCs w:val="28"/>
-        </w:rPr>
-        <w:t xml:space="preserve">→  </w:t>
+        <w:t>Repeat_</w:t>
+      </w:r>
+      <w:proofErr w:type="gramStart"/>
+      <w:r>
+        <w:rPr>
+          <w:rFonts w:cstheme="minorHAnsi"/>
+          <w:b/>
+          <w:bCs/>
+          <w:sz w:val="28"/>
+          <w:szCs w:val="28"/>
+        </w:rPr>
+        <w:t>Statement</w:t>
+      </w:r>
+      <w:proofErr w:type="spellEnd"/>
+      <w:r>
+        <w:rPr>
+          <w:rFonts w:cstheme="minorHAnsi"/>
+          <w:b/>
+          <w:bCs/>
+          <w:sz w:val="28"/>
+          <w:szCs w:val="28"/>
+        </w:rPr>
+        <w:t xml:space="preserve"> </w:t>
+      </w:r>
+      <w:r>
+        <w:rPr>
+          <w:rFonts w:cstheme="minorHAnsi"/>
+          <w:b/>
+          <w:bCs/>
+          <w:sz w:val="28"/>
+          <w:szCs w:val="28"/>
+        </w:rPr>
+        <w:t xml:space="preserve"> </w:t>
+      </w:r>
+      <w:r>
+        <w:rPr>
+          <w:rFonts w:cstheme="minorHAnsi"/>
+          <w:b/>
+          <w:bCs/>
+          <w:sz w:val="28"/>
+          <w:szCs w:val="28"/>
+        </w:rPr>
+        <w:t>→</w:t>
+      </w:r>
+      <w:proofErr w:type="gramEnd"/>
+      <w:r>
+        <w:rPr>
+          <w:rFonts w:cstheme="minorHAnsi"/>
+          <w:b/>
+          <w:bCs/>
+          <w:sz w:val="28"/>
+          <w:szCs w:val="28"/>
+        </w:rPr>
+        <w:t xml:space="preserve">  </w:t>
       </w:r>
       <w:r>
         <w:rPr>
@@ -3047,18 +2632,39 @@
           <w:sz w:val="28"/>
           <w:szCs w:val="28"/>
         </w:rPr>
-        <w:t>If_Statement</w:t>
-      </w:r>
-      <w:proofErr w:type="spellEnd"/>
-      <w:r>
-        <w:rPr>
-          <w:rFonts w:cstheme="minorHAnsi"/>
-          <w:b/>
-          <w:bCs/>
-          <w:sz w:val="28"/>
-          <w:szCs w:val="28"/>
-        </w:rPr>
-        <w:t xml:space="preserve">  →  </w:t>
+        <w:t>If_</w:t>
+      </w:r>
+      <w:proofErr w:type="gramStart"/>
+      <w:r>
+        <w:rPr>
+          <w:b/>
+          <w:bCs/>
+          <w:sz w:val="28"/>
+          <w:szCs w:val="28"/>
+        </w:rPr>
+        <w:t>Statement</w:t>
+      </w:r>
+      <w:proofErr w:type="spellEnd"/>
+      <w:r>
+        <w:rPr>
+          <w:rFonts w:cstheme="minorHAnsi"/>
+          <w:b/>
+          <w:bCs/>
+          <w:sz w:val="28"/>
+          <w:szCs w:val="28"/>
+        </w:rPr>
+        <w:t xml:space="preserve">  →</w:t>
+      </w:r>
+      <w:proofErr w:type="gramEnd"/>
+      <w:r>
+        <w:rPr>
+          <w:rFonts w:cstheme="minorHAnsi"/>
+          <w:b/>
+          <w:bCs/>
+          <w:sz w:val="28"/>
+          <w:szCs w:val="28"/>
+        </w:rPr>
+        <w:t xml:space="preserve">  </w:t>
       </w:r>
       <w:r>
         <w:rPr>
@@ -3214,6 +2820,134 @@
           <w:sz w:val="28"/>
           <w:szCs w:val="28"/>
         </w:rPr>
+        <w:t>Else_If_</w:t>
+      </w:r>
+      <w:proofErr w:type="gramStart"/>
+      <w:r>
+        <w:rPr>
+          <w:rFonts w:cstheme="minorHAnsi"/>
+          <w:b/>
+          <w:bCs/>
+          <w:sz w:val="28"/>
+          <w:szCs w:val="28"/>
+        </w:rPr>
+        <w:t>Statement</w:t>
+      </w:r>
+      <w:proofErr w:type="spellEnd"/>
+      <w:r>
+        <w:rPr>
+          <w:rFonts w:cstheme="minorHAnsi"/>
+          <w:b/>
+          <w:bCs/>
+          <w:sz w:val="28"/>
+          <w:szCs w:val="28"/>
+        </w:rPr>
+        <w:t xml:space="preserve"> </w:t>
+      </w:r>
+      <w:r>
+        <w:rPr>
+          <w:rFonts w:cstheme="minorHAnsi"/>
+          <w:b/>
+          <w:bCs/>
+          <w:sz w:val="28"/>
+          <w:szCs w:val="28"/>
+        </w:rPr>
+        <w:t xml:space="preserve"> </w:t>
+      </w:r>
+      <w:r>
+        <w:rPr>
+          <w:rFonts w:cstheme="minorHAnsi"/>
+          <w:b/>
+          <w:bCs/>
+          <w:sz w:val="28"/>
+          <w:szCs w:val="28"/>
+        </w:rPr>
+        <w:t>→</w:t>
+      </w:r>
+      <w:proofErr w:type="gramEnd"/>
+      <w:r>
+        <w:rPr>
+          <w:rFonts w:cstheme="minorHAnsi"/>
+          <w:b/>
+          <w:bCs/>
+          <w:sz w:val="28"/>
+          <w:szCs w:val="28"/>
+        </w:rPr>
+        <w:t xml:space="preserve">  </w:t>
+      </w:r>
+      <w:r>
+        <w:rPr>
+          <w:rFonts w:cstheme="minorHAnsi"/>
+          <w:b/>
+          <w:bCs/>
+          <w:color w:val="FF0000"/>
+          <w:sz w:val="28"/>
+          <w:szCs w:val="28"/>
+        </w:rPr>
+        <w:t>elseif</w:t>
+      </w:r>
+      <w:r>
+        <w:rPr>
+          <w:rFonts w:cstheme="minorHAnsi"/>
+          <w:b/>
+          <w:bCs/>
+          <w:sz w:val="28"/>
+          <w:szCs w:val="28"/>
+        </w:rPr>
+        <w:t xml:space="preserve"> </w:t>
+      </w:r>
+      <w:proofErr w:type="spellStart"/>
+      <w:r>
+        <w:rPr>
+          <w:rFonts w:cstheme="minorHAnsi"/>
+          <w:b/>
+          <w:bCs/>
+          <w:sz w:val="28"/>
+          <w:szCs w:val="28"/>
+        </w:rPr>
+        <w:t>Condition_Statement</w:t>
+      </w:r>
+      <w:proofErr w:type="spellEnd"/>
+      <w:r>
+        <w:rPr>
+          <w:rFonts w:cstheme="minorHAnsi"/>
+          <w:b/>
+          <w:bCs/>
+          <w:sz w:val="28"/>
+          <w:szCs w:val="28"/>
+        </w:rPr>
+        <w:t xml:space="preserve"> </w:t>
+      </w:r>
+      <w:r>
+        <w:rPr>
+          <w:rFonts w:cstheme="minorHAnsi"/>
+          <w:b/>
+          <w:bCs/>
+          <w:color w:val="FF0000"/>
+          <w:sz w:val="28"/>
+          <w:szCs w:val="28"/>
+        </w:rPr>
+        <w:t>then</w:t>
+      </w:r>
+      <w:r>
+        <w:rPr>
+          <w:rFonts w:cstheme="minorHAnsi"/>
+          <w:b/>
+          <w:bCs/>
+          <w:sz w:val="28"/>
+          <w:szCs w:val="28"/>
+        </w:rPr>
+        <w:t xml:space="preserve"> Statements </w:t>
+      </w:r>
+      <w:proofErr w:type="spellStart"/>
+      <w:r>
+        <w:rPr>
+          <w:rFonts w:cstheme="minorHAnsi"/>
+          <w:b/>
+          <w:bCs/>
+          <w:sz w:val="28"/>
+          <w:szCs w:val="28"/>
+        </w:rPr>
         <w:t>Else_If_Statement</w:t>
       </w:r>
       <w:proofErr w:type="spellEnd"/>
@@ -3225,123 +2959,17 @@
           <w:sz w:val="28"/>
           <w:szCs w:val="28"/>
         </w:rPr>
-        <w:t xml:space="preserve"> </w:t>
-      </w:r>
-      <w:r>
-        <w:rPr>
-          <w:rFonts w:cstheme="minorHAnsi"/>
-          <w:b/>
-          <w:bCs/>
-          <w:sz w:val="28"/>
-          <w:szCs w:val="28"/>
-        </w:rPr>
-        <w:t xml:space="preserve"> </w:t>
-      </w:r>
-      <w:r>
-        <w:rPr>
-          <w:rFonts w:cstheme="minorHAnsi"/>
-          <w:b/>
-          <w:bCs/>
-          <w:sz w:val="28"/>
-          <w:szCs w:val="28"/>
-        </w:rPr>
-        <w:t xml:space="preserve">→  </w:t>
-      </w:r>
-      <w:r>
-        <w:rPr>
-          <w:rFonts w:cstheme="minorHAnsi"/>
-          <w:b/>
-          <w:bCs/>
-          <w:color w:val="FF0000"/>
-          <w:sz w:val="28"/>
-          <w:szCs w:val="28"/>
-        </w:rPr>
-        <w:t>elseif</w:t>
-      </w:r>
-      <w:r>
-        <w:rPr>
-          <w:rFonts w:cstheme="minorHAnsi"/>
-          <w:b/>
-          <w:bCs/>
-          <w:sz w:val="28"/>
-          <w:szCs w:val="28"/>
-        </w:rPr>
-        <w:t xml:space="preserve"> </w:t>
-      </w:r>
-      <w:proofErr w:type="spellStart"/>
-      <w:r>
-        <w:rPr>
-          <w:rFonts w:cstheme="minorHAnsi"/>
-          <w:b/>
-          <w:bCs/>
-          <w:sz w:val="28"/>
-          <w:szCs w:val="28"/>
-        </w:rPr>
-        <w:t>Condition_Statement</w:t>
-      </w:r>
-      <w:proofErr w:type="spellEnd"/>
-      <w:r>
-        <w:rPr>
-          <w:rFonts w:cstheme="minorHAnsi"/>
-          <w:b/>
-          <w:bCs/>
-          <w:sz w:val="28"/>
-          <w:szCs w:val="28"/>
-        </w:rPr>
-        <w:t xml:space="preserve"> </w:t>
-      </w:r>
-      <w:r>
-        <w:rPr>
-          <w:rFonts w:cstheme="minorHAnsi"/>
-          <w:b/>
-          <w:bCs/>
-          <w:color w:val="FF0000"/>
-          <w:sz w:val="28"/>
-          <w:szCs w:val="28"/>
-        </w:rPr>
-        <w:t>then</w:t>
-      </w:r>
-      <w:r>
-        <w:rPr>
-          <w:rFonts w:cstheme="minorHAnsi"/>
-          <w:b/>
-          <w:bCs/>
-          <w:sz w:val="28"/>
-          <w:szCs w:val="28"/>
-        </w:rPr>
-        <w:t xml:space="preserve"> Statements </w:t>
-      </w:r>
-      <w:proofErr w:type="spellStart"/>
-      <w:r>
-        <w:rPr>
-          <w:rFonts w:cstheme="minorHAnsi"/>
-          <w:b/>
-          <w:bCs/>
-          <w:sz w:val="28"/>
-          <w:szCs w:val="28"/>
-        </w:rPr>
-        <w:t>Else_If_Statement</w:t>
-      </w:r>
-      <w:proofErr w:type="spellEnd"/>
-      <w:r>
-        <w:rPr>
-          <w:rFonts w:cstheme="minorHAnsi"/>
-          <w:b/>
-          <w:bCs/>
-          <w:sz w:val="28"/>
-          <w:szCs w:val="28"/>
-        </w:rPr>
-        <w:t xml:space="preserve"> </w:t>
-      </w:r>
-      <w:r>
-        <w:rPr>
-          <w:rFonts w:cstheme="minorHAnsi"/>
-          <w:b/>
-          <w:bCs/>
-          <w:sz w:val="28"/>
-          <w:szCs w:val="28"/>
-        </w:rPr>
-        <w:t xml:space="preserve"> </w:t>
+        <w:t xml:space="preserve"> | </w:t>
+      </w:r>
+      <w:r>
+        <w:rPr>
+          <w:rFonts w:cstheme="minorHAnsi"/>
+          <w:b/>
+          <w:bCs/>
+          <w:sz w:val="28"/>
+          <w:szCs w:val="28"/>
+        </w:rPr>
+        <w:t>Ԑ</w:t>
       </w:r>
     </w:p>
     <w:p>
@@ -3368,38 +2996,60 @@
           <w:sz w:val="28"/>
           <w:szCs w:val="28"/>
         </w:rPr>
-        <w:t>Else_Statement</w:t>
-      </w:r>
-      <w:proofErr w:type="spellEnd"/>
-      <w:r>
-        <w:rPr>
-          <w:rFonts w:cstheme="minorHAnsi"/>
-          <w:b/>
-          <w:bCs/>
-          <w:sz w:val="28"/>
-          <w:szCs w:val="28"/>
-        </w:rPr>
-        <w:t xml:space="preserve"> </w:t>
-      </w:r>
-      <w:r>
-        <w:rPr>
-          <w:rFonts w:cstheme="minorHAnsi"/>
-          <w:b/>
-          <w:bCs/>
-          <w:sz w:val="28"/>
-          <w:szCs w:val="28"/>
-        </w:rPr>
-        <w:t xml:space="preserve"> </w:t>
-      </w:r>
-      <w:r>
-        <w:rPr>
-          <w:rFonts w:cstheme="minorHAnsi"/>
-          <w:b/>
-          <w:bCs/>
-          <w:sz w:val="28"/>
-          <w:szCs w:val="28"/>
-        </w:rPr>
-        <w:t xml:space="preserve">→  </w:t>
+        <w:t>Else_</w:t>
+      </w:r>
+      <w:proofErr w:type="gramStart"/>
+      <w:r>
+        <w:rPr>
+          <w:rFonts w:cstheme="minorHAnsi"/>
+          <w:b/>
+          <w:bCs/>
+          <w:sz w:val="28"/>
+          <w:szCs w:val="28"/>
+        </w:rPr>
+        <w:t>Statement</w:t>
+      </w:r>
+      <w:proofErr w:type="spellEnd"/>
+      <w:r>
+        <w:rPr>
+          <w:rFonts w:cstheme="minorHAnsi"/>
+          <w:b/>
+          <w:bCs/>
+          <w:sz w:val="28"/>
+          <w:szCs w:val="28"/>
+        </w:rPr>
+        <w:t xml:space="preserve"> </w:t>
+      </w:r>
+      <w:r>
+        <w:rPr>
+          <w:rFonts w:cstheme="minorHAnsi"/>
+          <w:b/>
+          <w:bCs/>
+          <w:sz w:val="28"/>
+          <w:szCs w:val="28"/>
+        </w:rPr>
+        <w:t xml:space="preserve"> </w:t>
+      </w:r>
+      <w:r>
+        <w:rPr>
+          <w:rFonts w:cstheme="minorHAnsi"/>
+          <w:b/>
+          <w:bCs/>
+          <w:sz w:val="28"/>
+          <w:szCs w:val="28"/>
+        </w:rPr>
+        <w:t>→</w:t>
+      </w:r>
+      <w:proofErr w:type="gramEnd"/>
+      <w:r>
+        <w:rPr>
+          <w:rFonts w:cstheme="minorHAnsi"/>
+          <w:b/>
+          <w:bCs/>
+          <w:sz w:val="28"/>
+          <w:szCs w:val="28"/>
+        </w:rPr>
+        <w:t xml:space="preserve">  </w:t>
       </w:r>
       <w:r>
         <w:rPr>
@@ -3457,6 +3107,7 @@
           <w:sz w:val="28"/>
           <w:szCs w:val="28"/>
         </w:rPr>
+        <w:lastRenderedPageBreak/>
         <w:t>Return_Statement</w:t>
       </w:r>
       <w:proofErr w:type="spellEnd"/>
@@ -3512,6 +3163,7 @@
         </w:rPr>
         <w:t xml:space="preserve"> </w:t>
       </w:r>
+      <w:proofErr w:type="gramStart"/>
       <w:r>
         <w:rPr>
           <w:rFonts w:cstheme="minorHAnsi"/>
@@ -3543,6 +3195,7 @@
         </w:rPr>
         <w:t>;</w:t>
       </w:r>
+      <w:proofErr w:type="gramEnd"/>
     </w:p>
     <w:p>
       <w:pPr>
@@ -3568,7 +3221,18 @@
           <w:sz w:val="28"/>
           <w:szCs w:val="28"/>
         </w:rPr>
-        <w:t>Condition_Statement</w:t>
+        <w:t>Condition_</w:t>
+      </w:r>
+      <w:proofErr w:type="gramStart"/>
+      <w:r>
+        <w:rPr>
+          <w:rFonts w:cstheme="minorHAnsi"/>
+          <w:b/>
+          <w:bCs/>
+          <w:sz w:val="28"/>
+          <w:szCs w:val="28"/>
+        </w:rPr>
+        <w:t>Statement</w:t>
       </w:r>
       <w:proofErr w:type="spellEnd"/>
       <w:r>
@@ -3589,7 +3253,18 @@
           <w:sz w:val="28"/>
           <w:szCs w:val="28"/>
         </w:rPr>
-        <w:t xml:space="preserve">→  </w:t>
+        <w:t>→</w:t>
+      </w:r>
+      <w:proofErr w:type="gramEnd"/>
+      <w:r>
+        <w:rPr>
+          <w:rFonts w:cstheme="minorHAnsi"/>
+          <w:b/>
+          <w:bCs/>
+          <w:sz w:val="28"/>
+          <w:szCs w:val="28"/>
+        </w:rPr>
+        <w:t xml:space="preserve">  </w:t>
       </w:r>
       <w:r>
         <w:rPr>
@@ -3670,7 +3345,18 @@
           <w:sz w:val="28"/>
           <w:szCs w:val="28"/>
         </w:rPr>
-        <w:t>Condition_Operator</w:t>
+        <w:t>Condition_</w:t>
+      </w:r>
+      <w:proofErr w:type="gramStart"/>
+      <w:r>
+        <w:rPr>
+          <w:rFonts w:cstheme="minorHAnsi"/>
+          <w:b/>
+          <w:bCs/>
+          <w:sz w:val="28"/>
+          <w:szCs w:val="28"/>
+        </w:rPr>
+        <w:t>Operator</w:t>
       </w:r>
       <w:proofErr w:type="spellEnd"/>
       <w:r>
@@ -3683,6 +3369,7 @@
         </w:rPr>
         <w:t xml:space="preserve">  Term</w:t>
       </w:r>
+      <w:proofErr w:type="gramEnd"/>
     </w:p>
     <w:p>
       <w:pPr>
@@ -3708,7 +3395,18 @@
           <w:sz w:val="28"/>
           <w:szCs w:val="28"/>
         </w:rPr>
-        <w:t>Condition_Operator</w:t>
+        <w:t>Condition_</w:t>
+      </w:r>
+      <w:proofErr w:type="gramStart"/>
+      <w:r>
+        <w:rPr>
+          <w:rFonts w:cstheme="minorHAnsi"/>
+          <w:b/>
+          <w:bCs/>
+          <w:sz w:val="28"/>
+          <w:szCs w:val="28"/>
+        </w:rPr>
+        <w:t>Operator</w:t>
       </w:r>
       <w:proofErr w:type="spellEnd"/>
       <w:r>
@@ -3729,7 +3427,18 @@
           <w:sz w:val="28"/>
           <w:szCs w:val="28"/>
         </w:rPr>
-        <w:t xml:space="preserve">→  </w:t>
+        <w:t>→</w:t>
+      </w:r>
+      <w:proofErr w:type="gramEnd"/>
+      <w:r>
+        <w:rPr>
+          <w:rFonts w:cstheme="minorHAnsi"/>
+          <w:b/>
+          <w:bCs/>
+          <w:sz w:val="28"/>
+          <w:szCs w:val="28"/>
+        </w:rPr>
+        <w:t xml:space="preserve">  </w:t>
       </w:r>
       <w:r>
         <w:rPr>
@@ -3841,6 +3550,7 @@
         </w:rPr>
         <w:t xml:space="preserve"> </w:t>
       </w:r>
+      <w:proofErr w:type="gramStart"/>
       <w:r>
         <w:rPr>
           <w:rFonts w:cstheme="minorHAnsi"/>
@@ -3860,7 +3570,19 @@
           <w:sz w:val="28"/>
           <w:szCs w:val="28"/>
         </w:rPr>
-        <w:t>&amp;&amp;</w:t>
+        <w:t>&amp;</w:t>
+      </w:r>
+      <w:proofErr w:type="gramEnd"/>
+      <w:r>
+        <w:rPr>
+          <w:rFonts w:cstheme="minorHAnsi"/>
+          <w:b/>
+          <w:bCs/>
+          <w:color w:val="FF0000"/>
+          <w:sz w:val="28"/>
+          <w:szCs w:val="28"/>
+        </w:rPr>
+        <w:t>&amp;</w:t>
       </w:r>
       <w:r>
         <w:rPr>
@@ -4116,6 +3838,7 @@
         </w:rPr>
         <w:t xml:space="preserve"> </w:t>
       </w:r>
+      <w:proofErr w:type="gramStart"/>
       <w:r>
         <w:rPr>
           <w:rFonts w:cstheme="minorHAnsi"/>
@@ -4146,7 +3869,18 @@
           <w:sz w:val="28"/>
           <w:szCs w:val="28"/>
         </w:rPr>
-        <w:t xml:space="preserve">Term </w:t>
+        <w:t>Term</w:t>
+      </w:r>
+      <w:proofErr w:type="gramEnd"/>
+      <w:r>
+        <w:rPr>
+          <w:rFonts w:cstheme="minorHAnsi"/>
+          <w:b/>
+          <w:bCs/>
+          <w:sz w:val="28"/>
+          <w:szCs w:val="28"/>
+        </w:rPr>
+        <w:t xml:space="preserve"> </w:t>
       </w:r>
       <w:r>
         <w:rPr>
@@ -4248,6 +3982,7 @@
         </w:rPr>
         <w:t xml:space="preserve"> </w:t>
       </w:r>
+      <w:proofErr w:type="gramStart"/>
       <w:r>
         <w:rPr>
           <w:rFonts w:cstheme="minorHAnsi"/>
@@ -4278,7 +4013,18 @@
           <w:sz w:val="28"/>
           <w:szCs w:val="28"/>
         </w:rPr>
-        <w:t>Arithmetic_Part</w:t>
+        <w:t>Arithmetic</w:t>
+      </w:r>
+      <w:proofErr w:type="gramEnd"/>
+      <w:r>
+        <w:rPr>
+          <w:rFonts w:cstheme="minorHAnsi"/>
+          <w:b/>
+          <w:bCs/>
+          <w:sz w:val="28"/>
+          <w:szCs w:val="28"/>
+        </w:rPr>
+        <w:t>_Part</w:t>
       </w:r>
       <w:proofErr w:type="spellEnd"/>
     </w:p>
@@ -4471,131 +4217,54 @@
         </w:numPr>
         <w:spacing w:after="0" w:line="360" w:lineRule="auto"/>
         <w:rPr>
-          <w:b/>
-          <w:bCs/>
-          <w:sz w:val="28"/>
-          <w:szCs w:val="28"/>
-        </w:rPr>
-      </w:pPr>
-      <w:proofErr w:type="spellStart"/>
-      <w:r>
-        <w:rPr>
-          <w:rFonts w:cstheme="minorHAnsi"/>
-          <w:b/>
-          <w:bCs/>
-          <w:sz w:val="28"/>
-          <w:szCs w:val="28"/>
-        </w:rPr>
-        <w:t>Function_Call</w:t>
-      </w:r>
-      <w:proofErr w:type="spellEnd"/>
-      <w:r>
-        <w:rPr>
-          <w:rFonts w:cstheme="minorHAnsi"/>
-          <w:b/>
-          <w:bCs/>
-          <w:sz w:val="28"/>
-          <w:szCs w:val="28"/>
-        </w:rPr>
-        <w:t xml:space="preserve"> </w:t>
-      </w:r>
-      <w:r>
-        <w:rPr>
-          <w:rFonts w:cstheme="minorHAnsi"/>
-          <w:b/>
-          <w:bCs/>
-          <w:sz w:val="28"/>
-          <w:szCs w:val="28"/>
-        </w:rPr>
-        <w:t>→</w:t>
-      </w:r>
-      <w:r>
-        <w:rPr>
-          <w:rFonts w:cstheme="minorHAnsi"/>
-          <w:b/>
-          <w:bCs/>
-          <w:sz w:val="28"/>
-          <w:szCs w:val="28"/>
-        </w:rPr>
-        <w:t xml:space="preserve"> </w:t>
-      </w:r>
-      <w:r>
-        <w:rPr>
-          <w:rFonts w:cstheme="minorHAnsi"/>
-          <w:b/>
-          <w:bCs/>
-          <w:color w:val="FF0000"/>
-          <w:sz w:val="28"/>
-          <w:szCs w:val="28"/>
-        </w:rPr>
-        <w:t>Identifier</w:t>
-      </w:r>
-      <w:r>
-        <w:rPr>
-          <w:rFonts w:cstheme="minorHAnsi"/>
-          <w:b/>
-          <w:bCs/>
-          <w:color w:val="FF0000"/>
-          <w:sz w:val="28"/>
-          <w:szCs w:val="28"/>
-        </w:rPr>
-        <w:t xml:space="preserve"> </w:t>
-      </w:r>
-      <w:r>
-        <w:rPr>
-          <w:rFonts w:cstheme="minorHAnsi"/>
-          <w:b/>
-          <w:bCs/>
-          <w:color w:val="FF0000"/>
-          <w:sz w:val="28"/>
-          <w:szCs w:val="28"/>
-        </w:rPr>
-        <w:t>(</w:t>
-      </w:r>
-      <w:r>
-        <w:rPr>
-          <w:rFonts w:cstheme="minorHAnsi"/>
-          <w:b/>
-          <w:bCs/>
-          <w:color w:val="FF0000"/>
-          <w:sz w:val="28"/>
-          <w:szCs w:val="28"/>
-        </w:rPr>
-        <w:t xml:space="preserve"> </w:t>
-      </w:r>
-      <w:proofErr w:type="spellStart"/>
-      <w:r>
-        <w:rPr>
-          <w:rFonts w:cstheme="minorHAnsi"/>
-          <w:b/>
-          <w:bCs/>
-          <w:sz w:val="28"/>
-          <w:szCs w:val="28"/>
-        </w:rPr>
-        <w:t>Function_Call_Arguments</w:t>
-      </w:r>
-      <w:proofErr w:type="spellEnd"/>
-      <w:r>
-        <w:rPr>
-          <w:rFonts w:cstheme="minorHAnsi"/>
-          <w:b/>
-          <w:bCs/>
-          <w:color w:val="FF0000"/>
-          <w:sz w:val="28"/>
-          <w:szCs w:val="28"/>
-        </w:rPr>
-        <w:t xml:space="preserve"> </w:t>
-      </w:r>
-      <w:r>
-        <w:rPr>
-          <w:rFonts w:cstheme="minorHAnsi"/>
-          <w:b/>
-          <w:bCs/>
-          <w:color w:val="FF0000"/>
-          <w:sz w:val="28"/>
-          <w:szCs w:val="28"/>
-        </w:rPr>
-        <w:t>)</w:t>
+          <w:rFonts w:cstheme="minorHAnsi"/>
+          <w:b/>
+          <w:bCs/>
+          <w:sz w:val="28"/>
+          <w:szCs w:val="28"/>
+        </w:rPr>
+      </w:pPr>
+      <w:r>
+        <w:rPr>
+          <w:rFonts w:cstheme="minorHAnsi"/>
+          <w:b/>
+          <w:bCs/>
+          <w:sz w:val="28"/>
+          <w:szCs w:val="28"/>
+        </w:rPr>
+        <w:t xml:space="preserve">Number → </w:t>
+      </w:r>
+      <w:r>
+        <w:rPr>
+          <w:rFonts w:cstheme="minorHAnsi"/>
+          <w:b/>
+          <w:bCs/>
+          <w:color w:val="FF0000"/>
+          <w:sz w:val="28"/>
+          <w:szCs w:val="28"/>
+        </w:rPr>
+        <w:t>int</w:t>
+      </w:r>
+      <w:r>
+        <w:rPr>
+          <w:rFonts w:cstheme="minorHAnsi"/>
+          <w:b/>
+          <w:bCs/>
+          <w:sz w:val="28"/>
+          <w:szCs w:val="28"/>
+        </w:rPr>
+        <w:t xml:space="preserve"> | </w:t>
+      </w:r>
+      <w:r>
+        <w:rPr>
+          <w:rFonts w:cstheme="minorHAnsi"/>
+          <w:b/>
+          <w:bCs/>
+          <w:color w:val="FF0000"/>
+          <w:sz w:val="28"/>
+          <w:szCs w:val="28"/>
+        </w:rPr>
+        <w:t>float</w:t>
       </w:r>
     </w:p>
     <w:p>
@@ -4622,7 +4291,7 @@
           <w:sz w:val="28"/>
           <w:szCs w:val="28"/>
         </w:rPr>
-        <w:t>Function_Call_Arguments</w:t>
+        <w:t>Function_Call</w:t>
       </w:r>
       <w:proofErr w:type="spellEnd"/>
       <w:r>
@@ -4655,59 +4324,121 @@
         </w:rPr>
         <w:t xml:space="preserve"> </w:t>
       </w:r>
-      <w:r>
-        <w:rPr>
-          <w:rFonts w:cstheme="minorHAnsi"/>
-          <w:b/>
-          <w:bCs/>
-          <w:color w:val="FF0000"/>
-          <w:sz w:val="28"/>
-          <w:szCs w:val="28"/>
-        </w:rPr>
-        <w:t>Identifier</w:t>
-      </w:r>
-      <w:r>
-        <w:rPr>
-          <w:rFonts w:cstheme="minorHAnsi"/>
-          <w:b/>
-          <w:bCs/>
-          <w:color w:val="FF0000"/>
-          <w:sz w:val="28"/>
-          <w:szCs w:val="28"/>
-        </w:rPr>
-        <w:t xml:space="preserve"> </w:t>
-      </w:r>
-      <w:proofErr w:type="spellStart"/>
-      <w:r>
-        <w:rPr>
-          <w:rFonts w:cstheme="minorHAnsi"/>
-          <w:b/>
-          <w:bCs/>
-          <w:sz w:val="28"/>
-          <w:szCs w:val="28"/>
-        </w:rPr>
-        <w:t>Function_Call_Arguments_Dash</w:t>
-      </w:r>
-      <w:proofErr w:type="spellEnd"/>
-      <w:r>
-        <w:rPr>
-          <w:rFonts w:cstheme="minorHAnsi"/>
-          <w:b/>
-          <w:bCs/>
-          <w:sz w:val="28"/>
-          <w:szCs w:val="28"/>
-        </w:rPr>
-        <w:t xml:space="preserve"> | </w:t>
-      </w:r>
-      <w:r>
-        <w:rPr>
-          <w:rFonts w:cstheme="minorHAnsi"/>
-          <w:b/>
-          <w:bCs/>
-          <w:sz w:val="28"/>
-          <w:szCs w:val="28"/>
-        </w:rPr>
-        <w:t>Ԑ</w:t>
+      <w:proofErr w:type="spellStart"/>
+      <w:r>
+        <w:rPr>
+          <w:rFonts w:cstheme="minorHAnsi"/>
+          <w:b/>
+          <w:bCs/>
+          <w:color w:val="FF0000"/>
+          <w:sz w:val="28"/>
+          <w:szCs w:val="28"/>
+        </w:rPr>
+        <w:t>Iden</w:t>
+      </w:r>
+      <w:proofErr w:type="spellEnd"/>
+      <w:r>
+        <w:rPr>
+          <w:rFonts w:cstheme="minorHAnsi"/>
+          <w:b/>
+          <w:bCs/>
+          <w:color w:val="FF0000"/>
+          <w:sz w:val="28"/>
+          <w:szCs w:val="28"/>
+        </w:rPr>
+        <w:tab/>
+      </w:r>
+      <w:proofErr w:type="spellStart"/>
+      <w:r>
+        <w:rPr>
+          <w:rFonts w:cstheme="minorHAnsi"/>
+          <w:b/>
+          <w:bCs/>
+          <w:color w:val="FF0000"/>
+          <w:sz w:val="28"/>
+          <w:szCs w:val="28"/>
+        </w:rPr>
+        <w:t>tifier</w:t>
+      </w:r>
+      <w:proofErr w:type="spellEnd"/>
+      <w:r>
+        <w:rPr>
+          <w:rFonts w:cstheme="minorHAnsi"/>
+          <w:b/>
+          <w:bCs/>
+          <w:color w:val="FF0000"/>
+          <w:sz w:val="28"/>
+          <w:szCs w:val="28"/>
+        </w:rPr>
+        <w:t xml:space="preserve"> </w:t>
+      </w:r>
+      <w:proofErr w:type="gramStart"/>
+      <w:r>
+        <w:rPr>
+          <w:rFonts w:cstheme="minorHAnsi"/>
+          <w:b/>
+          <w:bCs/>
+          <w:color w:val="FF0000"/>
+          <w:sz w:val="28"/>
+          <w:szCs w:val="28"/>
+        </w:rPr>
+        <w:t>(</w:t>
+      </w:r>
+      <w:r>
+        <w:rPr>
+          <w:rFonts w:cstheme="minorHAnsi"/>
+          <w:b/>
+          <w:bCs/>
+          <w:color w:val="FF0000"/>
+          <w:sz w:val="28"/>
+          <w:szCs w:val="28"/>
+        </w:rPr>
+        <w:t xml:space="preserve"> </w:t>
+      </w:r>
+      <w:proofErr w:type="spellStart"/>
+      <w:r>
+        <w:rPr>
+          <w:rFonts w:cstheme="minorHAnsi"/>
+          <w:b/>
+          <w:bCs/>
+          <w:sz w:val="28"/>
+          <w:szCs w:val="28"/>
+        </w:rPr>
+        <w:t>Function</w:t>
+      </w:r>
+      <w:proofErr w:type="gramEnd"/>
+      <w:r>
+        <w:rPr>
+          <w:rFonts w:cstheme="minorHAnsi"/>
+          <w:b/>
+          <w:bCs/>
+          <w:sz w:val="28"/>
+          <w:szCs w:val="28"/>
+        </w:rPr>
+        <w:t>_Call_Arguments</w:t>
+      </w:r>
+      <w:proofErr w:type="spellEnd"/>
+      <w:r>
+        <w:rPr>
+          <w:rFonts w:cstheme="minorHAnsi"/>
+          <w:b/>
+          <w:bCs/>
+          <w:color w:val="FF0000"/>
+          <w:sz w:val="28"/>
+          <w:szCs w:val="28"/>
+        </w:rPr>
+        <w:t xml:space="preserve"> </w:t>
+      </w:r>
+      <w:r>
+        <w:rPr>
+          <w:rFonts w:cstheme="minorHAnsi"/>
+          <w:b/>
+          <w:bCs/>
+          <w:color w:val="FF0000"/>
+          <w:sz w:val="28"/>
+          <w:szCs w:val="28"/>
+        </w:rPr>
+        <w:t>)</w:t>
       </w:r>
     </w:p>
     <w:p>
@@ -4734,7 +4465,7 @@
           <w:sz w:val="28"/>
           <w:szCs w:val="28"/>
         </w:rPr>
-        <w:t>Function_Call_Arguments_Dash</w:t>
+        <w:t>Function_Call_Arguments</w:t>
       </w:r>
       <w:proofErr w:type="spellEnd"/>
       <w:r>
@@ -4762,28 +4493,6 @@
           <w:rFonts w:cstheme="minorHAnsi"/>
           <w:b/>
           <w:bCs/>
-          <w:sz w:val="28"/>
-          <w:szCs w:val="28"/>
-        </w:rPr>
-        <w:t xml:space="preserve"> </w:t>
-      </w:r>
-      <w:r>
-        <w:rPr>
-          <w:rFonts w:cstheme="minorHAnsi"/>
-          <w:b/>
-          <w:bCs/>
-          <w:color w:val="FF0000"/>
-          <w:sz w:val="28"/>
-          <w:szCs w:val="28"/>
-        </w:rPr>
-        <w:t>,</w:t>
-      </w:r>
-      <w:r>
-        <w:rPr>
-          <w:rFonts w:cstheme="minorHAnsi"/>
-          <w:b/>
-          <w:bCs/>
-          <w:color w:val="FF0000"/>
           <w:sz w:val="28"/>
           <w:szCs w:val="28"/>
         </w:rPr>
@@ -4853,34 +4562,112 @@
         </w:numPr>
         <w:spacing w:after="0" w:line="360" w:lineRule="auto"/>
         <w:rPr>
-          <w:rFonts w:cstheme="minorHAnsi"/>
-          <w:b/>
-          <w:bCs/>
-          <w:sz w:val="28"/>
-          <w:szCs w:val="28"/>
-        </w:rPr>
-      </w:pPr>
-      <w:r>
-        <w:rPr>
-          <w:rFonts w:cstheme="minorHAnsi"/>
-          <w:b/>
-          <w:bCs/>
-          <w:sz w:val="28"/>
-          <w:szCs w:val="28"/>
-        </w:rPr>
-        <w:t xml:space="preserve">Number → </w:t>
-      </w:r>
-      <w:r>
-        <w:rPr>
-          <w:rFonts w:cstheme="minorHAnsi"/>
-          <w:b/>
-          <w:bCs/>
-          <w:color w:val="FF0000"/>
-          <w:sz w:val="28"/>
-          <w:szCs w:val="28"/>
-        </w:rPr>
-        <w:t>int</w:t>
-      </w:r>
+          <w:b/>
+          <w:bCs/>
+          <w:sz w:val="28"/>
+          <w:szCs w:val="28"/>
+        </w:rPr>
+      </w:pPr>
+      <w:proofErr w:type="spellStart"/>
+      <w:r>
+        <w:rPr>
+          <w:rFonts w:cstheme="minorHAnsi"/>
+          <w:b/>
+          <w:bCs/>
+          <w:sz w:val="28"/>
+          <w:szCs w:val="28"/>
+        </w:rPr>
+        <w:t>Function_Call_Arguments_Dash</w:t>
+      </w:r>
+      <w:proofErr w:type="spellEnd"/>
+      <w:r>
+        <w:rPr>
+          <w:rFonts w:cstheme="minorHAnsi"/>
+          <w:b/>
+          <w:bCs/>
+          <w:sz w:val="28"/>
+          <w:szCs w:val="28"/>
+        </w:rPr>
+        <w:t xml:space="preserve"> </w:t>
+      </w:r>
+      <w:proofErr w:type="gramStart"/>
+      <w:r>
+        <w:rPr>
+          <w:rFonts w:cstheme="minorHAnsi"/>
+          <w:b/>
+          <w:bCs/>
+          <w:sz w:val="28"/>
+          <w:szCs w:val="28"/>
+        </w:rPr>
+        <w:t>→</w:t>
+      </w:r>
+      <w:r>
+        <w:rPr>
+          <w:rFonts w:cstheme="minorHAnsi"/>
+          <w:b/>
+          <w:bCs/>
+          <w:sz w:val="28"/>
+          <w:szCs w:val="28"/>
+        </w:rPr>
+        <w:t xml:space="preserve"> </w:t>
+      </w:r>
+      <w:r>
+        <w:rPr>
+          <w:rFonts w:cstheme="minorHAnsi"/>
+          <w:b/>
+          <w:bCs/>
+          <w:color w:val="FF0000"/>
+          <w:sz w:val="28"/>
+          <w:szCs w:val="28"/>
+        </w:rPr>
+        <w:t>,</w:t>
+      </w:r>
+      <w:proofErr w:type="gramEnd"/>
+      <w:r>
+        <w:rPr>
+          <w:rFonts w:cstheme="minorHAnsi"/>
+          <w:b/>
+          <w:bCs/>
+          <w:color w:val="FF0000"/>
+          <w:sz w:val="28"/>
+          <w:szCs w:val="28"/>
+        </w:rPr>
+        <w:t xml:space="preserve"> </w:t>
+      </w:r>
+      <w:r>
+        <w:rPr>
+          <w:rFonts w:cstheme="minorHAnsi"/>
+          <w:b/>
+          <w:bCs/>
+          <w:color w:val="FF0000"/>
+          <w:sz w:val="28"/>
+          <w:szCs w:val="28"/>
+        </w:rPr>
+        <w:t>Identifier</w:t>
+      </w:r>
+      <w:r>
+        <w:rPr>
+          <w:rFonts w:cstheme="minorHAnsi"/>
+          <w:b/>
+          <w:bCs/>
+          <w:color w:val="FF0000"/>
+          <w:sz w:val="28"/>
+          <w:szCs w:val="28"/>
+        </w:rPr>
+        <w:t xml:space="preserve"> </w:t>
+      </w:r>
+      <w:proofErr w:type="spellStart"/>
+      <w:r>
+        <w:rPr>
+          <w:rFonts w:cstheme="minorHAnsi"/>
+          <w:b/>
+          <w:bCs/>
+          <w:sz w:val="28"/>
+          <w:szCs w:val="28"/>
+        </w:rPr>
+        <w:t>Function_Call_Arguments_Dash</w:t>
+      </w:r>
+      <w:proofErr w:type="spellEnd"/>
       <w:r>
         <w:rPr>
           <w:rFonts w:cstheme="minorHAnsi"/>
@@ -4896,11 +4683,10 @@
           <w:rFonts w:cstheme="minorHAnsi"/>
           <w:b/>
           <w:bCs/>
-          <w:color w:val="FF0000"/>
-          <w:sz w:val="28"/>
-          <w:szCs w:val="28"/>
-        </w:rPr>
-        <w:t>float</w:t>
+          <w:sz w:val="28"/>
+          <w:szCs w:val="28"/>
+        </w:rPr>
+        <w:t>Ԑ</w:t>
       </w:r>
     </w:p>
     <w:sectPr>

</xml_diff>

<commit_message>
add Arithemtic_Operator function, update CFG
</commit_message>
<xml_diff>
--- a/TINY_CFG.docx
+++ b/TINY_CFG.docx
@@ -2181,7 +2181,18 @@
           <w:sz w:val="28"/>
           <w:szCs w:val="28"/>
         </w:rPr>
-        <w:t xml:space="preserve">identifier := </w:t>
+        <w:t>I</w:t>
+      </w:r>
+      <w:r>
+        <w:rPr>
+          <w:rFonts w:cstheme="minorHAnsi"/>
+          <w:b/>
+          <w:bCs/>
+          <w:color w:val="FF0000"/>
+          <w:sz w:val="28"/>
+          <w:szCs w:val="28"/>
+        </w:rPr>
+        <w:t xml:space="preserve">dentifier := </w:t>
       </w:r>
       <w:r>
         <w:rPr>
@@ -2459,7 +2470,18 @@
           <w:sz w:val="28"/>
           <w:szCs w:val="28"/>
         </w:rPr>
-        <w:t xml:space="preserve">identifier </w:t>
+        <w:t>I</w:t>
+      </w:r>
+      <w:r>
+        <w:rPr>
+          <w:rFonts w:cstheme="minorHAnsi"/>
+          <w:b/>
+          <w:bCs/>
+          <w:color w:val="FF0000"/>
+          <w:sz w:val="28"/>
+          <w:szCs w:val="28"/>
+        </w:rPr>
+        <w:t xml:space="preserve">dentifier </w:t>
       </w:r>
       <w:proofErr w:type="spellStart"/>
       <w:r>
@@ -3779,20 +3801,8 @@
           <w:sz w:val="28"/>
           <w:szCs w:val="28"/>
         </w:rPr>
-        <w:t xml:space="preserve"> Bracket | </w:t>
-      </w:r>
-      <w:proofErr w:type="spellStart"/>
-      <w:r>
-        <w:rPr>
-          <w:rFonts w:cstheme="minorHAnsi"/>
-          <w:b/>
-          <w:bCs/>
-          <w:sz w:val="28"/>
-          <w:szCs w:val="28"/>
-        </w:rPr>
-        <w:t>Non_Bracket</w:t>
-      </w:r>
-      <w:proofErr w:type="spellEnd"/>
+        <w:t xml:space="preserve"> Bracket | Non_Bracket</w:t>
+      </w:r>
     </w:p>
     <w:p>
       <w:pPr>
@@ -3926,6 +3936,29 @@
         </w:rPr>
         <w:t>)</w:t>
       </w:r>
+      <w:r>
+        <w:rPr>
+          <w:rFonts w:cstheme="minorHAnsi"/>
+          <w:b/>
+          <w:bCs/>
+          <w:color w:val="FF0000"/>
+          <w:sz w:val="28"/>
+          <w:szCs w:val="28"/>
+        </w:rPr>
+        <w:t xml:space="preserve"> </w:t>
+      </w:r>
+      <w:proofErr w:type="spellStart"/>
+      <w:r>
+        <w:rPr>
+          <w:rFonts w:cstheme="minorHAnsi"/>
+          <w:b/>
+          <w:bCs/>
+          <w:sz w:val="28"/>
+          <w:szCs w:val="28"/>
+        </w:rPr>
+        <w:t>Arithmetic_Part</w:t>
+      </w:r>
+      <w:proofErr w:type="spellEnd"/>
     </w:p>
     <w:p>
       <w:pPr>
@@ -3942,25 +3975,14 @@
           <w:szCs w:val="28"/>
         </w:rPr>
       </w:pPr>
-      <w:proofErr w:type="spellStart"/>
-      <w:r>
-        <w:rPr>
-          <w:b/>
-          <w:bCs/>
-          <w:sz w:val="28"/>
-          <w:szCs w:val="28"/>
-        </w:rPr>
-        <w:t>Non_Bracket</w:t>
-      </w:r>
-      <w:proofErr w:type="spellEnd"/>
-      <w:r>
-        <w:rPr>
-          <w:b/>
-          <w:bCs/>
-          <w:sz w:val="28"/>
-          <w:szCs w:val="28"/>
-        </w:rPr>
-        <w:t xml:space="preserve"> </w:t>
+      <w:r>
+        <w:rPr>
+          <w:b/>
+          <w:bCs/>
+          <w:sz w:val="28"/>
+          <w:szCs w:val="28"/>
+        </w:rPr>
+        <w:t xml:space="preserve">Non_Bracket </w:t>
       </w:r>
       <w:r>
         <w:rPr>
@@ -4133,15 +4155,27 @@
           <w:szCs w:val="28"/>
         </w:rPr>
       </w:pPr>
-      <w:r>
-        <w:rPr>
-          <w:rFonts w:cstheme="minorHAnsi"/>
-          <w:b/>
-          <w:bCs/>
-          <w:sz w:val="28"/>
-          <w:szCs w:val="28"/>
-        </w:rPr>
-        <w:t xml:space="preserve">Term </w:t>
+      <w:proofErr w:type="spellStart"/>
+      <w:r>
+        <w:rPr>
+          <w:rFonts w:cstheme="minorHAnsi"/>
+          <w:b/>
+          <w:bCs/>
+          <w:sz w:val="28"/>
+          <w:szCs w:val="28"/>
+        </w:rPr>
+        <w:t>Arithmetic_Operator</w:t>
+      </w:r>
+      <w:proofErr w:type="spellEnd"/>
+      <w:r>
+        <w:rPr>
+          <w:rFonts w:cstheme="minorHAnsi"/>
+          <w:b/>
+          <w:bCs/>
+          <w:sz w:val="28"/>
+          <w:szCs w:val="28"/>
+        </w:rPr>
+        <w:t xml:space="preserve"> </w:t>
       </w:r>
       <w:r>
         <w:rPr>
@@ -4161,29 +4195,18 @@
           <w:sz w:val="28"/>
           <w:szCs w:val="28"/>
         </w:rPr>
-        <w:t xml:space="preserve"> Number | </w:t>
-      </w:r>
-      <w:r>
-        <w:rPr>
-          <w:rFonts w:cstheme="minorHAnsi"/>
-          <w:b/>
-          <w:bCs/>
-          <w:color w:val="FF0000"/>
-          <w:sz w:val="28"/>
-          <w:szCs w:val="28"/>
-        </w:rPr>
-        <w:t>Identifier</w:t>
-      </w:r>
-      <w:r>
-        <w:rPr>
-          <w:rFonts w:cstheme="minorHAnsi"/>
-          <w:b/>
-          <w:bCs/>
-          <w:color w:val="FF0000"/>
-          <w:sz w:val="28"/>
-          <w:szCs w:val="28"/>
-        </w:rPr>
-        <w:t xml:space="preserve"> </w:t>
+        <w:t xml:space="preserve"> </w:t>
+      </w:r>
+      <w:r>
+        <w:rPr>
+          <w:rFonts w:cstheme="minorHAnsi"/>
+          <w:b/>
+          <w:bCs/>
+          <w:color w:val="FF0000"/>
+          <w:sz w:val="28"/>
+          <w:szCs w:val="28"/>
+        </w:rPr>
+        <w:t xml:space="preserve">+ </w:t>
       </w:r>
       <w:r>
         <w:rPr>
@@ -4195,18 +4218,59 @@
         </w:rPr>
         <w:t xml:space="preserve">| </w:t>
       </w:r>
-      <w:proofErr w:type="spellStart"/>
-      <w:r>
-        <w:rPr>
-          <w:rFonts w:cstheme="minorHAnsi"/>
-          <w:b/>
-          <w:bCs/>
-          <w:sz w:val="28"/>
-          <w:szCs w:val="28"/>
-        </w:rPr>
-        <w:t>Function_Call</w:t>
-      </w:r>
-      <w:proofErr w:type="spellEnd"/>
+      <w:r>
+        <w:rPr>
+          <w:rFonts w:cstheme="minorHAnsi"/>
+          <w:b/>
+          <w:bCs/>
+          <w:color w:val="FF0000"/>
+          <w:sz w:val="28"/>
+          <w:szCs w:val="28"/>
+        </w:rPr>
+        <w:t xml:space="preserve">- </w:t>
+      </w:r>
+      <w:r>
+        <w:rPr>
+          <w:rFonts w:cstheme="minorHAnsi"/>
+          <w:b/>
+          <w:bCs/>
+          <w:sz w:val="28"/>
+          <w:szCs w:val="28"/>
+        </w:rPr>
+        <w:t xml:space="preserve">| </w:t>
+      </w:r>
+      <w:r>
+        <w:rPr>
+          <w:rFonts w:cstheme="minorHAnsi"/>
+          <w:b/>
+          <w:bCs/>
+          <w:color w:val="FF0000"/>
+          <w:sz w:val="28"/>
+          <w:szCs w:val="28"/>
+        </w:rPr>
+        <w:t xml:space="preserve">* </w:t>
+      </w:r>
+      <w:r>
+        <w:rPr>
+          <w:rFonts w:cstheme="minorHAnsi"/>
+          <w:b/>
+          <w:bCs/>
+          <w:sz w:val="28"/>
+          <w:szCs w:val="28"/>
+        </w:rPr>
+        <w:t xml:space="preserve">| </w:t>
+      </w:r>
+      <w:r>
+        <w:rPr>
+          <w:rFonts w:cstheme="minorHAnsi"/>
+          <w:b/>
+          <w:bCs/>
+          <w:color w:val="FF0000"/>
+          <w:sz w:val="28"/>
+          <w:szCs w:val="28"/>
+        </w:rPr>
+        <w:t xml:space="preserve">/ </w:t>
+      </w:r>
     </w:p>
     <w:p>
       <w:pPr>
@@ -4217,55 +4281,86 @@
         </w:numPr>
         <w:spacing w:after="0" w:line="360" w:lineRule="auto"/>
         <w:rPr>
-          <w:rFonts w:cstheme="minorHAnsi"/>
-          <w:b/>
-          <w:bCs/>
-          <w:sz w:val="28"/>
-          <w:szCs w:val="28"/>
-        </w:rPr>
-      </w:pPr>
-      <w:r>
-        <w:rPr>
-          <w:rFonts w:cstheme="minorHAnsi"/>
-          <w:b/>
-          <w:bCs/>
-          <w:sz w:val="28"/>
-          <w:szCs w:val="28"/>
-        </w:rPr>
-        <w:t xml:space="preserve">Number → </w:t>
-      </w:r>
-      <w:r>
-        <w:rPr>
-          <w:rFonts w:cstheme="minorHAnsi"/>
-          <w:b/>
-          <w:bCs/>
-          <w:color w:val="FF0000"/>
-          <w:sz w:val="28"/>
-          <w:szCs w:val="28"/>
-        </w:rPr>
-        <w:t>int</w:t>
-      </w:r>
-      <w:r>
-        <w:rPr>
-          <w:rFonts w:cstheme="minorHAnsi"/>
-          <w:b/>
-          <w:bCs/>
-          <w:sz w:val="28"/>
-          <w:szCs w:val="28"/>
-        </w:rPr>
-        <w:t xml:space="preserve"> | </w:t>
-      </w:r>
-      <w:r>
-        <w:rPr>
-          <w:rFonts w:cstheme="minorHAnsi"/>
-          <w:b/>
-          <w:bCs/>
-          <w:color w:val="FF0000"/>
-          <w:sz w:val="28"/>
-          <w:szCs w:val="28"/>
-        </w:rPr>
-        <w:t>float</w:t>
-      </w:r>
+          <w:b/>
+          <w:bCs/>
+          <w:sz w:val="28"/>
+          <w:szCs w:val="28"/>
+        </w:rPr>
+      </w:pPr>
+      <w:r>
+        <w:rPr>
+          <w:rFonts w:cstheme="minorHAnsi"/>
+          <w:b/>
+          <w:bCs/>
+          <w:sz w:val="28"/>
+          <w:szCs w:val="28"/>
+        </w:rPr>
+        <w:t xml:space="preserve">Term </w:t>
+      </w:r>
+      <w:r>
+        <w:rPr>
+          <w:rFonts w:cstheme="minorHAnsi"/>
+          <w:b/>
+          <w:bCs/>
+          <w:sz w:val="28"/>
+          <w:szCs w:val="28"/>
+        </w:rPr>
+        <w:t>→</w:t>
+      </w:r>
+      <w:r>
+        <w:rPr>
+          <w:rFonts w:cstheme="minorHAnsi"/>
+          <w:b/>
+          <w:bCs/>
+          <w:sz w:val="28"/>
+          <w:szCs w:val="28"/>
+        </w:rPr>
+        <w:t xml:space="preserve"> Number | </w:t>
+      </w:r>
+      <w:r>
+        <w:rPr>
+          <w:rFonts w:cstheme="minorHAnsi"/>
+          <w:b/>
+          <w:bCs/>
+          <w:color w:val="FF0000"/>
+          <w:sz w:val="28"/>
+          <w:szCs w:val="28"/>
+        </w:rPr>
+        <w:t>Identifier</w:t>
+      </w:r>
+      <w:r>
+        <w:rPr>
+          <w:rFonts w:cstheme="minorHAnsi"/>
+          <w:b/>
+          <w:bCs/>
+          <w:color w:val="FF0000"/>
+          <w:sz w:val="28"/>
+          <w:szCs w:val="28"/>
+        </w:rPr>
+        <w:t xml:space="preserve"> </w:t>
+      </w:r>
+      <w:r>
+        <w:rPr>
+          <w:rFonts w:cstheme="minorHAnsi"/>
+          <w:b/>
+          <w:bCs/>
+          <w:sz w:val="28"/>
+          <w:szCs w:val="28"/>
+        </w:rPr>
+        <w:t xml:space="preserve">| </w:t>
+      </w:r>
+      <w:proofErr w:type="spellStart"/>
+      <w:r>
+        <w:rPr>
+          <w:rFonts w:cstheme="minorHAnsi"/>
+          <w:b/>
+          <w:bCs/>
+          <w:sz w:val="28"/>
+          <w:szCs w:val="28"/>
+        </w:rPr>
+        <w:t>Function_Call</w:t>
+      </w:r>
+      <w:proofErr w:type="spellEnd"/>
     </w:p>
     <w:p>
       <w:pPr>
@@ -4276,6 +4371,65 @@
         </w:numPr>
         <w:spacing w:after="0" w:line="360" w:lineRule="auto"/>
         <w:rPr>
+          <w:rFonts w:cstheme="minorHAnsi"/>
+          <w:b/>
+          <w:bCs/>
+          <w:sz w:val="28"/>
+          <w:szCs w:val="28"/>
+        </w:rPr>
+      </w:pPr>
+      <w:r>
+        <w:rPr>
+          <w:rFonts w:cstheme="minorHAnsi"/>
+          <w:b/>
+          <w:bCs/>
+          <w:sz w:val="28"/>
+          <w:szCs w:val="28"/>
+        </w:rPr>
+        <w:t xml:space="preserve">Number → </w:t>
+      </w:r>
+      <w:r>
+        <w:rPr>
+          <w:rFonts w:cstheme="minorHAnsi"/>
+          <w:b/>
+          <w:bCs/>
+          <w:color w:val="FF0000"/>
+          <w:sz w:val="28"/>
+          <w:szCs w:val="28"/>
+        </w:rPr>
+        <w:t>int</w:t>
+      </w:r>
+      <w:r>
+        <w:rPr>
+          <w:rFonts w:cstheme="minorHAnsi"/>
+          <w:b/>
+          <w:bCs/>
+          <w:sz w:val="28"/>
+          <w:szCs w:val="28"/>
+        </w:rPr>
+        <w:t xml:space="preserve"> | </w:t>
+      </w:r>
+      <w:r>
+        <w:rPr>
+          <w:rFonts w:cstheme="minorHAnsi"/>
+          <w:b/>
+          <w:bCs/>
+          <w:color w:val="FF0000"/>
+          <w:sz w:val="28"/>
+          <w:szCs w:val="28"/>
+        </w:rPr>
+        <w:t>float</w:t>
+      </w:r>
+    </w:p>
+    <w:p>
+      <w:pPr>
+        <w:pStyle w:val="ListParagraph"/>
+        <w:numPr>
+          <w:ilvl w:val="0"/>
+          <w:numId w:val="11"/>
+        </w:numPr>
+        <w:spacing w:after="0" w:line="360" w:lineRule="auto"/>
+        <w:rPr>
           <w:b/>
           <w:bCs/>
           <w:sz w:val="28"/>
@@ -4324,43 +4478,17 @@
         </w:rPr>
         <w:t xml:space="preserve"> </w:t>
       </w:r>
-      <w:proofErr w:type="spellStart"/>
-      <w:r>
-        <w:rPr>
-          <w:rFonts w:cstheme="minorHAnsi"/>
-          <w:b/>
-          <w:bCs/>
-          <w:color w:val="FF0000"/>
-          <w:sz w:val="28"/>
-          <w:szCs w:val="28"/>
-        </w:rPr>
-        <w:t>Iden</w:t>
-      </w:r>
-      <w:proofErr w:type="spellEnd"/>
-      <w:r>
-        <w:rPr>
-          <w:rFonts w:cstheme="minorHAnsi"/>
-          <w:b/>
-          <w:bCs/>
-          <w:color w:val="FF0000"/>
-          <w:sz w:val="28"/>
-          <w:szCs w:val="28"/>
-        </w:rPr>
-        <w:tab/>
-      </w:r>
-      <w:proofErr w:type="spellStart"/>
-      <w:r>
-        <w:rPr>
-          <w:rFonts w:cstheme="minorHAnsi"/>
-          <w:b/>
-          <w:bCs/>
-          <w:color w:val="FF0000"/>
-          <w:sz w:val="28"/>
-          <w:szCs w:val="28"/>
-        </w:rPr>
-        <w:t>tifier</w:t>
-      </w:r>
-      <w:proofErr w:type="spellEnd"/>
+      <w:r>
+        <w:rPr>
+          <w:rFonts w:cstheme="minorHAnsi"/>
+          <w:b/>
+          <w:bCs/>
+          <w:color w:val="FF0000"/>
+          <w:sz w:val="28"/>
+          <w:szCs w:val="28"/>
+        </w:rPr>
+        <w:t>Identifier</w:t>
+      </w:r>
       <w:r>
         <w:rPr>
           <w:rFonts w:cstheme="minorHAnsi"/>

</xml_diff>

<commit_message>
add function_call_statement, fix read statement in cfg
</commit_message>
<xml_diff>
--- a/TINY_CFG.docx
+++ b/TINY_CFG.docx
@@ -38,7 +38,6 @@
           <w:szCs w:val="28"/>
         </w:rPr>
       </w:pPr>
-      <w:proofErr w:type="gramStart"/>
       <w:r>
         <w:rPr>
           <w:b/>
@@ -67,7 +66,6 @@
         </w:rPr>
         <w:t>→</w:t>
       </w:r>
-      <w:proofErr w:type="gramEnd"/>
       <w:r>
         <w:rPr>
           <w:b/>
@@ -159,17 +157,7 @@
           <w:sz w:val="28"/>
           <w:szCs w:val="28"/>
         </w:rPr>
-        <w:t>Function_</w:t>
-      </w:r>
-      <w:proofErr w:type="gramStart"/>
-      <w:r>
-        <w:rPr>
-          <w:b/>
-          <w:bCs/>
-          <w:sz w:val="28"/>
-          <w:szCs w:val="28"/>
-        </w:rPr>
-        <w:t>Statement</w:t>
+        <w:t>Function_Statement</w:t>
       </w:r>
       <w:proofErr w:type="spellEnd"/>
       <w:r>
@@ -189,18 +177,7 @@
           <w:sz w:val="28"/>
           <w:szCs w:val="28"/>
         </w:rPr>
-        <w:t>→</w:t>
-      </w:r>
-      <w:proofErr w:type="gramEnd"/>
-      <w:r>
-        <w:rPr>
-          <w:rFonts w:cstheme="minorHAnsi"/>
-          <w:b/>
-          <w:bCs/>
-          <w:sz w:val="28"/>
-          <w:szCs w:val="28"/>
-        </w:rPr>
-        <w:t xml:space="preserve">  </w:t>
+        <w:t xml:space="preserve">→  </w:t>
       </w:r>
       <w:proofErr w:type="spellStart"/>
       <w:r>
@@ -310,40 +287,18 @@
           <w:sz w:val="28"/>
           <w:szCs w:val="28"/>
         </w:rPr>
-        <w:t>Function_</w:t>
-      </w:r>
-      <w:proofErr w:type="gramStart"/>
-      <w:r>
-        <w:rPr>
-          <w:rFonts w:cstheme="minorHAnsi"/>
-          <w:b/>
-          <w:bCs/>
-          <w:sz w:val="28"/>
-          <w:szCs w:val="28"/>
-        </w:rPr>
-        <w:t>Declaration</w:t>
-      </w:r>
-      <w:proofErr w:type="spellEnd"/>
-      <w:r>
-        <w:rPr>
-          <w:rFonts w:cstheme="minorHAnsi"/>
-          <w:b/>
-          <w:bCs/>
-          <w:sz w:val="28"/>
-          <w:szCs w:val="28"/>
-        </w:rPr>
-        <w:t xml:space="preserve">  →</w:t>
-      </w:r>
-      <w:proofErr w:type="gramEnd"/>
-      <w:r>
-        <w:rPr>
-          <w:rFonts w:cstheme="minorHAnsi"/>
-          <w:b/>
-          <w:bCs/>
-          <w:sz w:val="28"/>
-          <w:szCs w:val="28"/>
-        </w:rPr>
-        <w:t xml:space="preserve">  </w:t>
+        <w:t>Function_Declaration</w:t>
+      </w:r>
+      <w:proofErr w:type="spellEnd"/>
+      <w:r>
+        <w:rPr>
+          <w:rFonts w:cstheme="minorHAnsi"/>
+          <w:b/>
+          <w:bCs/>
+          <w:sz w:val="28"/>
+          <w:szCs w:val="28"/>
+        </w:rPr>
+        <w:t xml:space="preserve">  →  </w:t>
       </w:r>
       <w:proofErr w:type="spellStart"/>
       <w:r>
@@ -713,7 +668,6 @@
         </w:rPr>
         <w:t xml:space="preserve"> </w:t>
       </w:r>
-      <w:proofErr w:type="gramStart"/>
       <w:r>
         <w:rPr>
           <w:rFonts w:cstheme="minorHAnsi"/>
@@ -735,7 +689,6 @@
         </w:rPr>
         <w:t>,</w:t>
       </w:r>
-      <w:proofErr w:type="gramEnd"/>
       <w:r>
         <w:rPr>
           <w:rFonts w:cstheme="minorHAnsi"/>
@@ -906,40 +859,18 @@
           <w:sz w:val="28"/>
           <w:szCs w:val="28"/>
         </w:rPr>
-        <w:t>Function_</w:t>
-      </w:r>
-      <w:proofErr w:type="gramStart"/>
-      <w:r>
-        <w:rPr>
-          <w:rFonts w:cstheme="minorHAnsi"/>
-          <w:b/>
-          <w:bCs/>
-          <w:sz w:val="28"/>
-          <w:szCs w:val="28"/>
-        </w:rPr>
-        <w:t>Body</w:t>
-      </w:r>
-      <w:proofErr w:type="spellEnd"/>
-      <w:r>
-        <w:rPr>
-          <w:rFonts w:cstheme="minorHAnsi"/>
-          <w:b/>
-          <w:bCs/>
-          <w:sz w:val="28"/>
-          <w:szCs w:val="28"/>
-        </w:rPr>
-        <w:t xml:space="preserve">  →</w:t>
-      </w:r>
-      <w:proofErr w:type="gramEnd"/>
-      <w:r>
-        <w:rPr>
-          <w:rFonts w:cstheme="minorHAnsi"/>
-          <w:b/>
-          <w:bCs/>
-          <w:sz w:val="28"/>
-          <w:szCs w:val="28"/>
-        </w:rPr>
-        <w:t xml:space="preserve">  </w:t>
+        <w:t>Function_Body</w:t>
+      </w:r>
+      <w:proofErr w:type="spellEnd"/>
+      <w:r>
+        <w:rPr>
+          <w:rFonts w:cstheme="minorHAnsi"/>
+          <w:b/>
+          <w:bCs/>
+          <w:sz w:val="28"/>
+          <w:szCs w:val="28"/>
+        </w:rPr>
+        <w:t xml:space="preserve">  →  </w:t>
       </w:r>
       <w:r>
         <w:rPr>
@@ -1039,59 +970,38 @@
           <w:sz w:val="28"/>
           <w:szCs w:val="28"/>
         </w:rPr>
-        <w:t>Main_</w:t>
-      </w:r>
-      <w:proofErr w:type="gramStart"/>
-      <w:r>
-        <w:rPr>
-          <w:b/>
-          <w:bCs/>
-          <w:sz w:val="28"/>
-          <w:szCs w:val="28"/>
-        </w:rPr>
-        <w:t>Function</w:t>
-      </w:r>
-      <w:proofErr w:type="spellEnd"/>
-      <w:r>
-        <w:rPr>
-          <w:rFonts w:cstheme="minorHAnsi"/>
-          <w:b/>
-          <w:bCs/>
-          <w:sz w:val="28"/>
-          <w:szCs w:val="28"/>
-        </w:rPr>
-        <w:t xml:space="preserve"> </w:t>
-      </w:r>
-      <w:r>
-        <w:rPr>
-          <w:rFonts w:cstheme="minorHAnsi"/>
-          <w:b/>
-          <w:bCs/>
-          <w:sz w:val="28"/>
-          <w:szCs w:val="28"/>
-        </w:rPr>
-        <w:t xml:space="preserve"> </w:t>
-      </w:r>
-      <w:r>
-        <w:rPr>
-          <w:rFonts w:cstheme="minorHAnsi"/>
-          <w:b/>
-          <w:bCs/>
-          <w:sz w:val="28"/>
-          <w:szCs w:val="28"/>
-        </w:rPr>
-        <w:t>→</w:t>
-      </w:r>
-      <w:proofErr w:type="gramEnd"/>
-      <w:r>
-        <w:rPr>
-          <w:rFonts w:cstheme="minorHAnsi"/>
-          <w:b/>
-          <w:bCs/>
-          <w:sz w:val="28"/>
-          <w:szCs w:val="28"/>
-        </w:rPr>
-        <w:t xml:space="preserve">  </w:t>
+        <w:t>Main_Function</w:t>
+      </w:r>
+      <w:proofErr w:type="spellEnd"/>
+      <w:r>
+        <w:rPr>
+          <w:rFonts w:cstheme="minorHAnsi"/>
+          <w:b/>
+          <w:bCs/>
+          <w:sz w:val="28"/>
+          <w:szCs w:val="28"/>
+        </w:rPr>
+        <w:t xml:space="preserve"> </w:t>
+      </w:r>
+      <w:r>
+        <w:rPr>
+          <w:rFonts w:cstheme="minorHAnsi"/>
+          <w:b/>
+          <w:bCs/>
+          <w:sz w:val="28"/>
+          <w:szCs w:val="28"/>
+        </w:rPr>
+        <w:t xml:space="preserve"> </w:t>
+      </w:r>
+      <w:r>
+        <w:rPr>
+          <w:rFonts w:cstheme="minorHAnsi"/>
+          <w:b/>
+          <w:bCs/>
+          <w:sz w:val="28"/>
+          <w:szCs w:val="28"/>
+        </w:rPr>
+        <w:t xml:space="preserve">→  </w:t>
       </w:r>
       <w:proofErr w:type="spellStart"/>
       <w:r>
@@ -1247,18 +1157,7 @@
           <w:sz w:val="28"/>
           <w:szCs w:val="28"/>
         </w:rPr>
-        <w:t>_</w:t>
-      </w:r>
-      <w:proofErr w:type="gramStart"/>
-      <w:r>
-        <w:rPr>
-          <w:rFonts w:cstheme="minorHAnsi"/>
-          <w:b/>
-          <w:bCs/>
-          <w:sz w:val="28"/>
-          <w:szCs w:val="28"/>
-        </w:rPr>
-        <w:t>T</w:t>
+        <w:t>_T</w:t>
       </w:r>
       <w:r>
         <w:rPr>
@@ -1291,7 +1190,6 @@
         </w:rPr>
         <w:t>→</w:t>
       </w:r>
-      <w:proofErr w:type="gramEnd"/>
       <w:r>
         <w:rPr>
           <w:rFonts w:cstheme="minorHAnsi"/>
@@ -1402,27 +1300,15 @@
           <w:szCs w:val="28"/>
         </w:rPr>
       </w:pPr>
-      <w:proofErr w:type="gramStart"/>
-      <w:r>
-        <w:rPr>
-          <w:rFonts w:cstheme="minorHAnsi"/>
-          <w:b/>
-          <w:bCs/>
-          <w:sz w:val="28"/>
-          <w:szCs w:val="28"/>
-        </w:rPr>
-        <w:t>Statements  →</w:t>
-      </w:r>
-      <w:proofErr w:type="gramEnd"/>
-      <w:r>
-        <w:rPr>
-          <w:rFonts w:cstheme="minorHAnsi"/>
-          <w:b/>
-          <w:bCs/>
-          <w:sz w:val="28"/>
-          <w:szCs w:val="28"/>
-        </w:rPr>
-        <w:t xml:space="preserve">  Statement Statements |</w:t>
+      <w:r>
+        <w:rPr>
+          <w:rFonts w:cstheme="minorHAnsi"/>
+          <w:b/>
+          <w:bCs/>
+          <w:sz w:val="28"/>
+          <w:szCs w:val="28"/>
+        </w:rPr>
+        <w:t>Statements  →  Statement Statements |</w:t>
       </w:r>
       <w:r>
         <w:rPr>
@@ -1460,27 +1346,15 @@
           <w:szCs w:val="28"/>
         </w:rPr>
       </w:pPr>
-      <w:proofErr w:type="gramStart"/>
-      <w:r>
-        <w:rPr>
-          <w:rFonts w:cstheme="minorHAnsi"/>
-          <w:b/>
-          <w:bCs/>
-          <w:sz w:val="28"/>
-          <w:szCs w:val="28"/>
-        </w:rPr>
-        <w:t>Statement  →</w:t>
-      </w:r>
-      <w:proofErr w:type="gramEnd"/>
-      <w:r>
-        <w:rPr>
-          <w:rFonts w:cstheme="minorHAnsi"/>
-          <w:b/>
-          <w:bCs/>
-          <w:sz w:val="28"/>
-          <w:szCs w:val="28"/>
-        </w:rPr>
-        <w:t xml:space="preserve"> </w:t>
+      <w:r>
+        <w:rPr>
+          <w:rFonts w:cstheme="minorHAnsi"/>
+          <w:b/>
+          <w:bCs/>
+          <w:sz w:val="28"/>
+          <w:szCs w:val="28"/>
+        </w:rPr>
+        <w:t xml:space="preserve">Statement  → </w:t>
       </w:r>
       <w:r>
         <w:rPr>
@@ -1873,18 +1747,7 @@
           <w:sz w:val="28"/>
           <w:szCs w:val="28"/>
         </w:rPr>
-        <w:t>Declaration_Statement_</w:t>
-      </w:r>
-      <w:proofErr w:type="gramStart"/>
-      <w:r>
-        <w:rPr>
-          <w:rFonts w:cstheme="minorHAnsi"/>
-          <w:b/>
-          <w:bCs/>
-          <w:sz w:val="28"/>
-          <w:szCs w:val="28"/>
-        </w:rPr>
-        <w:t>Dash</w:t>
+        <w:t>Declaration_Statement_Dash</w:t>
       </w:r>
       <w:proofErr w:type="spellEnd"/>
       <w:r>
@@ -1908,7 +1771,6 @@
         </w:rPr>
         <w:t>;</w:t>
       </w:r>
-      <w:proofErr w:type="gramEnd"/>
     </w:p>
     <w:p>
       <w:pPr>
@@ -1948,7 +1810,6 @@
         </w:rPr>
         <w:t xml:space="preserve"> </w:t>
       </w:r>
-      <w:proofErr w:type="gramStart"/>
       <w:r>
         <w:rPr>
           <w:rFonts w:cstheme="minorHAnsi"/>
@@ -1980,7 +1841,6 @@
         </w:rPr>
         <w:t>,</w:t>
       </w:r>
-      <w:proofErr w:type="gramEnd"/>
       <w:r>
         <w:rPr>
           <w:rFonts w:cstheme="minorHAnsi"/>
@@ -2137,40 +1997,18 @@
           <w:sz w:val="28"/>
           <w:szCs w:val="28"/>
         </w:rPr>
-        <w:t>_</w:t>
-      </w:r>
-      <w:proofErr w:type="gramStart"/>
-      <w:r>
-        <w:rPr>
-          <w:rFonts w:cstheme="minorHAnsi"/>
-          <w:b/>
-          <w:bCs/>
-          <w:sz w:val="28"/>
-          <w:szCs w:val="28"/>
-        </w:rPr>
-        <w:t>Statement</w:t>
-      </w:r>
-      <w:proofErr w:type="spellEnd"/>
-      <w:r>
-        <w:rPr>
-          <w:rFonts w:cstheme="minorHAnsi"/>
-          <w:b/>
-          <w:bCs/>
-          <w:sz w:val="28"/>
-          <w:szCs w:val="28"/>
-        </w:rPr>
-        <w:t xml:space="preserve">  →</w:t>
-      </w:r>
-      <w:proofErr w:type="gramEnd"/>
-      <w:r>
-        <w:rPr>
-          <w:rFonts w:cstheme="minorHAnsi"/>
-          <w:b/>
-          <w:bCs/>
-          <w:sz w:val="28"/>
-          <w:szCs w:val="28"/>
-        </w:rPr>
-        <w:t xml:space="preserve">  </w:t>
+        <w:t>_Statement</w:t>
+      </w:r>
+      <w:proofErr w:type="spellEnd"/>
+      <w:r>
+        <w:rPr>
+          <w:rFonts w:cstheme="minorHAnsi"/>
+          <w:b/>
+          <w:bCs/>
+          <w:sz w:val="28"/>
+          <w:szCs w:val="28"/>
+        </w:rPr>
+        <w:t xml:space="preserve">  →  </w:t>
       </w:r>
       <w:r>
         <w:rPr>
@@ -2264,7 +2102,6 @@
         </w:rPr>
         <w:t xml:space="preserve"> </w:t>
       </w:r>
-      <w:proofErr w:type="gramStart"/>
       <w:r>
         <w:rPr>
           <w:rFonts w:cstheme="minorHAnsi"/>
@@ -2286,7 +2123,6 @@
         </w:rPr>
         <w:t>write</w:t>
       </w:r>
-      <w:proofErr w:type="gramEnd"/>
       <w:r>
         <w:rPr>
           <w:rFonts w:cstheme="minorHAnsi"/>
@@ -2406,39 +2242,18 @@
           <w:sz w:val="28"/>
           <w:szCs w:val="28"/>
         </w:rPr>
-        <w:t>Read_</w:t>
-      </w:r>
-      <w:proofErr w:type="gramStart"/>
-      <w:r>
-        <w:rPr>
-          <w:b/>
-          <w:bCs/>
-          <w:sz w:val="28"/>
-          <w:szCs w:val="28"/>
-        </w:rPr>
-        <w:t>Statement</w:t>
-      </w:r>
-      <w:proofErr w:type="spellEnd"/>
-      <w:r>
-        <w:rPr>
-          <w:rFonts w:cstheme="minorHAnsi"/>
-          <w:b/>
-          <w:bCs/>
-          <w:sz w:val="28"/>
-          <w:szCs w:val="28"/>
-        </w:rPr>
-        <w:t xml:space="preserve">  →</w:t>
-      </w:r>
-      <w:proofErr w:type="gramEnd"/>
-      <w:r>
-        <w:rPr>
-          <w:rFonts w:cstheme="minorHAnsi"/>
-          <w:b/>
-          <w:bCs/>
-          <w:sz w:val="28"/>
-          <w:szCs w:val="28"/>
-        </w:rPr>
-        <w:t xml:space="preserve">  </w:t>
+        <w:t>Read_Statement</w:t>
+      </w:r>
+      <w:proofErr w:type="spellEnd"/>
+      <w:r>
+        <w:rPr>
+          <w:rFonts w:cstheme="minorHAnsi"/>
+          <w:b/>
+          <w:bCs/>
+          <w:sz w:val="28"/>
+          <w:szCs w:val="28"/>
+        </w:rPr>
+        <w:t xml:space="preserve">  →  </w:t>
       </w:r>
       <w:r>
         <w:rPr>
@@ -2483,19 +2298,17 @@
         </w:rPr>
         <w:t xml:space="preserve">dentifier </w:t>
       </w:r>
-      <w:proofErr w:type="spellStart"/>
-      <w:r>
-        <w:rPr>
-          <w:rFonts w:cstheme="minorHAnsi"/>
-          <w:b/>
-          <w:bCs/>
-          <w:color w:val="FF0000"/>
-          <w:sz w:val="28"/>
-          <w:szCs w:val="28"/>
-        </w:rPr>
-        <w:t>endl</w:t>
-      </w:r>
-      <w:proofErr w:type="spellEnd"/>
+      <w:r>
+        <w:rPr>
+          <w:rFonts w:cstheme="minorHAnsi"/>
+          <w:b/>
+          <w:bCs/>
+          <w:color w:val="FF0000"/>
+          <w:sz w:val="28"/>
+          <w:szCs w:val="28"/>
+        </w:rPr>
+        <w:t>;</w:t>
+      </w:r>
     </w:p>
     <w:p>
       <w:pPr>
@@ -2521,60 +2334,38 @@
           <w:sz w:val="28"/>
           <w:szCs w:val="28"/>
         </w:rPr>
-        <w:t>Repeat_</w:t>
-      </w:r>
-      <w:proofErr w:type="gramStart"/>
-      <w:r>
-        <w:rPr>
-          <w:rFonts w:cstheme="minorHAnsi"/>
-          <w:b/>
-          <w:bCs/>
-          <w:sz w:val="28"/>
-          <w:szCs w:val="28"/>
-        </w:rPr>
-        <w:t>Statement</w:t>
-      </w:r>
-      <w:proofErr w:type="spellEnd"/>
-      <w:r>
-        <w:rPr>
-          <w:rFonts w:cstheme="minorHAnsi"/>
-          <w:b/>
-          <w:bCs/>
-          <w:sz w:val="28"/>
-          <w:szCs w:val="28"/>
-        </w:rPr>
-        <w:t xml:space="preserve"> </w:t>
-      </w:r>
-      <w:r>
-        <w:rPr>
-          <w:rFonts w:cstheme="minorHAnsi"/>
-          <w:b/>
-          <w:bCs/>
-          <w:sz w:val="28"/>
-          <w:szCs w:val="28"/>
-        </w:rPr>
-        <w:t xml:space="preserve"> </w:t>
-      </w:r>
-      <w:r>
-        <w:rPr>
-          <w:rFonts w:cstheme="minorHAnsi"/>
-          <w:b/>
-          <w:bCs/>
-          <w:sz w:val="28"/>
-          <w:szCs w:val="28"/>
-        </w:rPr>
-        <w:t>→</w:t>
-      </w:r>
-      <w:proofErr w:type="gramEnd"/>
-      <w:r>
-        <w:rPr>
-          <w:rFonts w:cstheme="minorHAnsi"/>
-          <w:b/>
-          <w:bCs/>
-          <w:sz w:val="28"/>
-          <w:szCs w:val="28"/>
-        </w:rPr>
-        <w:t xml:space="preserve">  </w:t>
+        <w:t>Repeat_Statement</w:t>
+      </w:r>
+      <w:proofErr w:type="spellEnd"/>
+      <w:r>
+        <w:rPr>
+          <w:rFonts w:cstheme="minorHAnsi"/>
+          <w:b/>
+          <w:bCs/>
+          <w:sz w:val="28"/>
+          <w:szCs w:val="28"/>
+        </w:rPr>
+        <w:t xml:space="preserve"> </w:t>
+      </w:r>
+      <w:r>
+        <w:rPr>
+          <w:rFonts w:cstheme="minorHAnsi"/>
+          <w:b/>
+          <w:bCs/>
+          <w:sz w:val="28"/>
+          <w:szCs w:val="28"/>
+        </w:rPr>
+        <w:t xml:space="preserve"> </w:t>
+      </w:r>
+      <w:r>
+        <w:rPr>
+          <w:rFonts w:cstheme="minorHAnsi"/>
+          <w:b/>
+          <w:bCs/>
+          <w:sz w:val="28"/>
+          <w:szCs w:val="28"/>
+        </w:rPr>
+        <w:t xml:space="preserve">→  </w:t>
       </w:r>
       <w:r>
         <w:rPr>
@@ -2654,39 +2445,18 @@
           <w:sz w:val="28"/>
           <w:szCs w:val="28"/>
         </w:rPr>
-        <w:t>If_</w:t>
-      </w:r>
-      <w:proofErr w:type="gramStart"/>
-      <w:r>
-        <w:rPr>
-          <w:b/>
-          <w:bCs/>
-          <w:sz w:val="28"/>
-          <w:szCs w:val="28"/>
-        </w:rPr>
-        <w:t>Statement</w:t>
-      </w:r>
-      <w:proofErr w:type="spellEnd"/>
-      <w:r>
-        <w:rPr>
-          <w:rFonts w:cstheme="minorHAnsi"/>
-          <w:b/>
-          <w:bCs/>
-          <w:sz w:val="28"/>
-          <w:szCs w:val="28"/>
-        </w:rPr>
-        <w:t xml:space="preserve">  →</w:t>
-      </w:r>
-      <w:proofErr w:type="gramEnd"/>
-      <w:r>
-        <w:rPr>
-          <w:rFonts w:cstheme="minorHAnsi"/>
-          <w:b/>
-          <w:bCs/>
-          <w:sz w:val="28"/>
-          <w:szCs w:val="28"/>
-        </w:rPr>
-        <w:t xml:space="preserve">  </w:t>
+        <w:t>If_Statement</w:t>
+      </w:r>
+      <w:proofErr w:type="spellEnd"/>
+      <w:r>
+        <w:rPr>
+          <w:rFonts w:cstheme="minorHAnsi"/>
+          <w:b/>
+          <w:bCs/>
+          <w:sz w:val="28"/>
+          <w:szCs w:val="28"/>
+        </w:rPr>
+        <w:t xml:space="preserve">  →  </w:t>
       </w:r>
       <w:r>
         <w:rPr>
@@ -2842,60 +2612,38 @@
           <w:sz w:val="28"/>
           <w:szCs w:val="28"/>
         </w:rPr>
-        <w:t>Else_If_</w:t>
-      </w:r>
-      <w:proofErr w:type="gramStart"/>
-      <w:r>
-        <w:rPr>
-          <w:rFonts w:cstheme="minorHAnsi"/>
-          <w:b/>
-          <w:bCs/>
-          <w:sz w:val="28"/>
-          <w:szCs w:val="28"/>
-        </w:rPr>
-        <w:t>Statement</w:t>
-      </w:r>
-      <w:proofErr w:type="spellEnd"/>
-      <w:r>
-        <w:rPr>
-          <w:rFonts w:cstheme="minorHAnsi"/>
-          <w:b/>
-          <w:bCs/>
-          <w:sz w:val="28"/>
-          <w:szCs w:val="28"/>
-        </w:rPr>
-        <w:t xml:space="preserve"> </w:t>
-      </w:r>
-      <w:r>
-        <w:rPr>
-          <w:rFonts w:cstheme="minorHAnsi"/>
-          <w:b/>
-          <w:bCs/>
-          <w:sz w:val="28"/>
-          <w:szCs w:val="28"/>
-        </w:rPr>
-        <w:t xml:space="preserve"> </w:t>
-      </w:r>
-      <w:r>
-        <w:rPr>
-          <w:rFonts w:cstheme="minorHAnsi"/>
-          <w:b/>
-          <w:bCs/>
-          <w:sz w:val="28"/>
-          <w:szCs w:val="28"/>
-        </w:rPr>
-        <w:t>→</w:t>
-      </w:r>
-      <w:proofErr w:type="gramEnd"/>
-      <w:r>
-        <w:rPr>
-          <w:rFonts w:cstheme="minorHAnsi"/>
-          <w:b/>
-          <w:bCs/>
-          <w:sz w:val="28"/>
-          <w:szCs w:val="28"/>
-        </w:rPr>
-        <w:t xml:space="preserve">  </w:t>
+        <w:t>Else_If_Statement</w:t>
+      </w:r>
+      <w:proofErr w:type="spellEnd"/>
+      <w:r>
+        <w:rPr>
+          <w:rFonts w:cstheme="minorHAnsi"/>
+          <w:b/>
+          <w:bCs/>
+          <w:sz w:val="28"/>
+          <w:szCs w:val="28"/>
+        </w:rPr>
+        <w:t xml:space="preserve"> </w:t>
+      </w:r>
+      <w:r>
+        <w:rPr>
+          <w:rFonts w:cstheme="minorHAnsi"/>
+          <w:b/>
+          <w:bCs/>
+          <w:sz w:val="28"/>
+          <w:szCs w:val="28"/>
+        </w:rPr>
+        <w:t xml:space="preserve"> </w:t>
+      </w:r>
+      <w:r>
+        <w:rPr>
+          <w:rFonts w:cstheme="minorHAnsi"/>
+          <w:b/>
+          <w:bCs/>
+          <w:sz w:val="28"/>
+          <w:szCs w:val="28"/>
+        </w:rPr>
+        <w:t xml:space="preserve">→  </w:t>
       </w:r>
       <w:r>
         <w:rPr>
@@ -3018,60 +2766,38 @@
           <w:sz w:val="28"/>
           <w:szCs w:val="28"/>
         </w:rPr>
-        <w:t>Else_</w:t>
-      </w:r>
-      <w:proofErr w:type="gramStart"/>
-      <w:r>
-        <w:rPr>
-          <w:rFonts w:cstheme="minorHAnsi"/>
-          <w:b/>
-          <w:bCs/>
-          <w:sz w:val="28"/>
-          <w:szCs w:val="28"/>
-        </w:rPr>
-        <w:t>Statement</w:t>
-      </w:r>
-      <w:proofErr w:type="spellEnd"/>
-      <w:r>
-        <w:rPr>
-          <w:rFonts w:cstheme="minorHAnsi"/>
-          <w:b/>
-          <w:bCs/>
-          <w:sz w:val="28"/>
-          <w:szCs w:val="28"/>
-        </w:rPr>
-        <w:t xml:space="preserve"> </w:t>
-      </w:r>
-      <w:r>
-        <w:rPr>
-          <w:rFonts w:cstheme="minorHAnsi"/>
-          <w:b/>
-          <w:bCs/>
-          <w:sz w:val="28"/>
-          <w:szCs w:val="28"/>
-        </w:rPr>
-        <w:t xml:space="preserve"> </w:t>
-      </w:r>
-      <w:r>
-        <w:rPr>
-          <w:rFonts w:cstheme="minorHAnsi"/>
-          <w:b/>
-          <w:bCs/>
-          <w:sz w:val="28"/>
-          <w:szCs w:val="28"/>
-        </w:rPr>
-        <w:t>→</w:t>
-      </w:r>
-      <w:proofErr w:type="gramEnd"/>
-      <w:r>
-        <w:rPr>
-          <w:rFonts w:cstheme="minorHAnsi"/>
-          <w:b/>
-          <w:bCs/>
-          <w:sz w:val="28"/>
-          <w:szCs w:val="28"/>
-        </w:rPr>
-        <w:t xml:space="preserve">  </w:t>
+        <w:t>Else_Statement</w:t>
+      </w:r>
+      <w:proofErr w:type="spellEnd"/>
+      <w:r>
+        <w:rPr>
+          <w:rFonts w:cstheme="minorHAnsi"/>
+          <w:b/>
+          <w:bCs/>
+          <w:sz w:val="28"/>
+          <w:szCs w:val="28"/>
+        </w:rPr>
+        <w:t xml:space="preserve"> </w:t>
+      </w:r>
+      <w:r>
+        <w:rPr>
+          <w:rFonts w:cstheme="minorHAnsi"/>
+          <w:b/>
+          <w:bCs/>
+          <w:sz w:val="28"/>
+          <w:szCs w:val="28"/>
+        </w:rPr>
+        <w:t xml:space="preserve"> </w:t>
+      </w:r>
+      <w:r>
+        <w:rPr>
+          <w:rFonts w:cstheme="minorHAnsi"/>
+          <w:b/>
+          <w:bCs/>
+          <w:sz w:val="28"/>
+          <w:szCs w:val="28"/>
+        </w:rPr>
+        <w:t xml:space="preserve">→  </w:t>
       </w:r>
       <w:r>
         <w:rPr>
@@ -3185,7 +2911,6 @@
         </w:rPr>
         <w:t xml:space="preserve"> </w:t>
       </w:r>
-      <w:proofErr w:type="gramStart"/>
       <w:r>
         <w:rPr>
           <w:rFonts w:cstheme="minorHAnsi"/>
@@ -3217,7 +2942,6 @@
         </w:rPr>
         <w:t>;</w:t>
       </w:r>
-      <w:proofErr w:type="gramEnd"/>
     </w:p>
     <w:p>
       <w:pPr>
@@ -3243,18 +2967,7 @@
           <w:sz w:val="28"/>
           <w:szCs w:val="28"/>
         </w:rPr>
-        <w:t>Condition_</w:t>
-      </w:r>
-      <w:proofErr w:type="gramStart"/>
-      <w:r>
-        <w:rPr>
-          <w:rFonts w:cstheme="minorHAnsi"/>
-          <w:b/>
-          <w:bCs/>
-          <w:sz w:val="28"/>
-          <w:szCs w:val="28"/>
-        </w:rPr>
-        <w:t>Statement</w:t>
+        <w:t>Condition_Statement</w:t>
       </w:r>
       <w:proofErr w:type="spellEnd"/>
       <w:r>
@@ -3275,18 +2988,7 @@
           <w:sz w:val="28"/>
           <w:szCs w:val="28"/>
         </w:rPr>
-        <w:t>→</w:t>
-      </w:r>
-      <w:proofErr w:type="gramEnd"/>
-      <w:r>
-        <w:rPr>
-          <w:rFonts w:cstheme="minorHAnsi"/>
-          <w:b/>
-          <w:bCs/>
-          <w:sz w:val="28"/>
-          <w:szCs w:val="28"/>
-        </w:rPr>
-        <w:t xml:space="preserve">  </w:t>
+        <w:t xml:space="preserve">→  </w:t>
       </w:r>
       <w:r>
         <w:rPr>
@@ -3367,18 +3069,7 @@
           <w:sz w:val="28"/>
           <w:szCs w:val="28"/>
         </w:rPr>
-        <w:t>Condition_</w:t>
-      </w:r>
-      <w:proofErr w:type="gramStart"/>
-      <w:r>
-        <w:rPr>
-          <w:rFonts w:cstheme="minorHAnsi"/>
-          <w:b/>
-          <w:bCs/>
-          <w:sz w:val="28"/>
-          <w:szCs w:val="28"/>
-        </w:rPr>
-        <w:t>Operator</w:t>
+        <w:t>Condition_Operator</w:t>
       </w:r>
       <w:proofErr w:type="spellEnd"/>
       <w:r>
@@ -3391,7 +3082,6 @@
         </w:rPr>
         <w:t xml:space="preserve">  Term</w:t>
       </w:r>
-      <w:proofErr w:type="gramEnd"/>
     </w:p>
     <w:p>
       <w:pPr>
@@ -3417,18 +3107,7 @@
           <w:sz w:val="28"/>
           <w:szCs w:val="28"/>
         </w:rPr>
-        <w:t>Condition_</w:t>
-      </w:r>
-      <w:proofErr w:type="gramStart"/>
-      <w:r>
-        <w:rPr>
-          <w:rFonts w:cstheme="minorHAnsi"/>
-          <w:b/>
-          <w:bCs/>
-          <w:sz w:val="28"/>
-          <w:szCs w:val="28"/>
-        </w:rPr>
-        <w:t>Operator</w:t>
+        <w:t>Condition_Operator</w:t>
       </w:r>
       <w:proofErr w:type="spellEnd"/>
       <w:r>
@@ -3449,18 +3128,7 @@
           <w:sz w:val="28"/>
           <w:szCs w:val="28"/>
         </w:rPr>
-        <w:t>→</w:t>
-      </w:r>
-      <w:proofErr w:type="gramEnd"/>
-      <w:r>
-        <w:rPr>
-          <w:rFonts w:cstheme="minorHAnsi"/>
-          <w:b/>
-          <w:bCs/>
-          <w:sz w:val="28"/>
-          <w:szCs w:val="28"/>
-        </w:rPr>
-        <w:t xml:space="preserve">  </w:t>
+        <w:t xml:space="preserve">→  </w:t>
       </w:r>
       <w:r>
         <w:rPr>
@@ -3572,7 +3240,6 @@
         </w:rPr>
         <w:t xml:space="preserve"> </w:t>
       </w:r>
-      <w:proofErr w:type="gramStart"/>
       <w:r>
         <w:rPr>
           <w:rFonts w:cstheme="minorHAnsi"/>
@@ -3592,19 +3259,7 @@
           <w:sz w:val="28"/>
           <w:szCs w:val="28"/>
         </w:rPr>
-        <w:t>&amp;</w:t>
-      </w:r>
-      <w:proofErr w:type="gramEnd"/>
-      <w:r>
-        <w:rPr>
-          <w:rFonts w:cstheme="minorHAnsi"/>
-          <w:b/>
-          <w:bCs/>
-          <w:color w:val="FF0000"/>
-          <w:sz w:val="28"/>
-          <w:szCs w:val="28"/>
-        </w:rPr>
-        <w:t>&amp;</w:t>
+        <w:t>&amp;&amp;</w:t>
       </w:r>
       <w:r>
         <w:rPr>
@@ -3848,7 +3503,6 @@
         </w:rPr>
         <w:t xml:space="preserve"> </w:t>
       </w:r>
-      <w:proofErr w:type="gramStart"/>
       <w:r>
         <w:rPr>
           <w:rFonts w:cstheme="minorHAnsi"/>
@@ -3879,18 +3533,7 @@
           <w:sz w:val="28"/>
           <w:szCs w:val="28"/>
         </w:rPr>
-        <w:t>Term</w:t>
-      </w:r>
-      <w:proofErr w:type="gramEnd"/>
-      <w:r>
-        <w:rPr>
-          <w:rFonts w:cstheme="minorHAnsi"/>
-          <w:b/>
-          <w:bCs/>
-          <w:sz w:val="28"/>
-          <w:szCs w:val="28"/>
-        </w:rPr>
-        <w:t xml:space="preserve"> </w:t>
+        <w:t xml:space="preserve">Term </w:t>
       </w:r>
       <w:r>
         <w:rPr>
@@ -4004,7 +3647,6 @@
         </w:rPr>
         <w:t xml:space="preserve"> </w:t>
       </w:r>
-      <w:proofErr w:type="gramStart"/>
       <w:r>
         <w:rPr>
           <w:rFonts w:cstheme="minorHAnsi"/>
@@ -4035,18 +3677,7 @@
           <w:sz w:val="28"/>
           <w:szCs w:val="28"/>
         </w:rPr>
-        <w:t>Arithmetic</w:t>
-      </w:r>
-      <w:proofErr w:type="gramEnd"/>
-      <w:r>
-        <w:rPr>
-          <w:rFonts w:cstheme="minorHAnsi"/>
-          <w:b/>
-          <w:bCs/>
-          <w:sz w:val="28"/>
-          <w:szCs w:val="28"/>
-        </w:rPr>
-        <w:t>_Part</w:t>
+        <w:t>Arithmetic_Part</w:t>
       </w:r>
       <w:proofErr w:type="spellEnd"/>
     </w:p>
@@ -4500,7 +4131,6 @@
         </w:rPr>
         <w:t xml:space="preserve"> </w:t>
       </w:r>
-      <w:proofErr w:type="gramStart"/>
       <w:r>
         <w:rPr>
           <w:rFonts w:cstheme="minorHAnsi"/>
@@ -4532,18 +4162,7 @@
           <w:sz w:val="28"/>
           <w:szCs w:val="28"/>
         </w:rPr>
-        <w:t>Function</w:t>
-      </w:r>
-      <w:proofErr w:type="gramEnd"/>
-      <w:r>
-        <w:rPr>
-          <w:rFonts w:cstheme="minorHAnsi"/>
-          <w:b/>
-          <w:bCs/>
-          <w:sz w:val="28"/>
-          <w:szCs w:val="28"/>
-        </w:rPr>
-        <w:t>_Call_Arguments</w:t>
+        <w:t>Function_Call_Arguments</w:t>
       </w:r>
       <w:proofErr w:type="spellEnd"/>
       <w:r>
@@ -4718,7 +4337,6 @@
         </w:rPr>
         <w:t xml:space="preserve"> </w:t>
       </w:r>
-      <w:proofErr w:type="gramStart"/>
       <w:r>
         <w:rPr>
           <w:rFonts w:cstheme="minorHAnsi"/>
@@ -4750,7 +4368,6 @@
         </w:rPr>
         <w:t>,</w:t>
       </w:r>
-      <w:proofErr w:type="gramEnd"/>
       <w:r>
         <w:rPr>
           <w:rFonts w:cstheme="minorHAnsi"/>

</xml_diff>

<commit_message>
handle incorrect function datatype
</commit_message>
<xml_diff>
--- a/TINY_CFG.docx
+++ b/TINY_CFG.docx
@@ -2,6 +2,308 @@
 <file path=word/document.xml><?xml version="1.0" encoding="utf-8"?>
 <w:document xmlns:wpc="http://schemas.microsoft.com/office/word/2010/wordprocessingCanvas" xmlns:cx="http://schemas.microsoft.com/office/drawing/2014/chartex" xmlns:cx1="http://schemas.microsoft.com/office/drawing/2015/9/8/chartex" xmlns:cx2="http://schemas.microsoft.com/office/drawing/2015/10/21/chartex" xmlns:cx3="http://schemas.microsoft.com/office/drawing/2016/5/9/chartex" xmlns:cx4="http://schemas.microsoft.com/office/drawing/2016/5/10/chartex" xmlns:cx5="http://schemas.microsoft.com/office/drawing/2016/5/11/chartex" xmlns:cx6="http://schemas.microsoft.com/office/drawing/2016/5/12/chartex" xmlns:cx7="http://schemas.microsoft.com/office/drawing/2016/5/13/chartex" xmlns:cx8="http://schemas.microsoft.com/office/drawing/2016/5/14/chartex" xmlns:mc="http://schemas.openxmlformats.org/markup-compatibility/2006" xmlns:aink="http://schemas.microsoft.com/office/drawing/2016/ink" xmlns:am3d="http://schemas.microsoft.com/office/drawing/2017/model3d" xmlns:o="urn:schemas-microsoft-com:office:office" xmlns:oel="http://schemas.microsoft.com/office/2019/extlst" xmlns:r="http://schemas.openxmlformats.org/officeDocument/2006/relationships" xmlns:m="http://schemas.openxmlformats.org/officeDocument/2006/math" xmlns:v="urn:schemas-microsoft-com:vml" xmlns:wp14="http://schemas.microsoft.com/office/word/2010/wordprocessingDrawing" xmlns:wp="http://schemas.openxmlformats.org/drawingml/2006/wordprocessingDrawing" xmlns:w10="urn:schemas-microsoft-com:office:word" xmlns:w="http://schemas.openxmlformats.org/wordprocessingml/2006/main" xmlns:w14="http://schemas.microsoft.com/office/word/2010/wordml" xmlns:w15="http://schemas.microsoft.com/office/word/2012/wordml" xmlns:w16cex="http://schemas.microsoft.com/office/word/2018/wordml/cex" xmlns:w16cid="http://schemas.microsoft.com/office/word/2016/wordml/cid" xmlns:w16="http://schemas.microsoft.com/office/word/2018/wordml" xmlns:w16sdtdh="http://schemas.microsoft.com/office/word/2020/wordml/sdtdatahash" xmlns:w16se="http://schemas.microsoft.com/office/word/2015/wordml/symex" xmlns:wpg="http://schemas.microsoft.com/office/word/2010/wordprocessingGroup" xmlns:wpi="http://schemas.microsoft.com/office/word/2010/wordprocessingInk" xmlns:wne="http://schemas.microsoft.com/office/word/2006/wordml" xmlns:wps="http://schemas.microsoft.com/office/word/2010/wordprocessingShape" mc:Ignorable="w14 w15 w16se w16cid w16 w16cex w16sdtdh wp14">
   <w:body>
+    <w:p>
+      <w:pPr>
+        <w:pStyle w:val="Heading1"/>
+        <w:jc w:val="center"/>
+        <w:rPr>
+          <w:sz w:val="72"/>
+          <w:szCs w:val="44"/>
+        </w:rPr>
+      </w:pPr>
+      <w:r>
+        <w:rPr>
+          <w:sz w:val="72"/>
+          <w:szCs w:val="44"/>
+        </w:rPr>
+        <w:t>TINY DOCUMENTAION</w:t>
+      </w:r>
+    </w:p>
+    <w:p>
+      <w:pPr>
+        <w:pStyle w:val="Heading1"/>
+        <w:jc w:val="center"/>
+        <w:rPr>
+          <w:sz w:val="72"/>
+          <w:szCs w:val="44"/>
+        </w:rPr>
+      </w:pPr>
+      <w:r>
+        <w:rPr>
+          <w:sz w:val="72"/>
+          <w:szCs w:val="44"/>
+        </w:rPr>
+        <w:t>MS</w:t>
+      </w:r>
+      <w:r>
+        <w:rPr>
+          <w:sz w:val="72"/>
+          <w:szCs w:val="44"/>
+        </w:rPr>
+        <w:t>2</w:t>
+      </w:r>
+    </w:p>
+    <w:p>
+      <w:pPr>
+        <w:jc w:val="center"/>
+        <w:rPr>
+          <w:sz w:val="36"/>
+        </w:rPr>
+      </w:pPr>
+    </w:p>
+    <w:p>
+      <w:pPr>
+        <w:jc w:val="center"/>
+      </w:pPr>
+    </w:p>
+    <w:p>
+      <w:pPr>
+        <w:jc w:val="center"/>
+      </w:pPr>
+    </w:p>
+    <w:p>
+      <w:pPr>
+        <w:jc w:val="center"/>
+      </w:pPr>
+    </w:p>
+    <w:p>
+      <w:pPr>
+        <w:jc w:val="center"/>
+      </w:pPr>
+      <w:r>
+        <w:rPr>
+          <w:rFonts w:cs="Arial"/>
+          <w:szCs w:val="36"/>
+          <w:rtl/>
+        </w:rPr>
+        <w:t>يوسف محمد سيد محمد</w:t>
+      </w:r>
+      <w:r>
+        <w:rPr>
+          <w:szCs w:val="36"/>
+        </w:rPr>
+        <w:tab/>
+      </w:r>
+      <w:r>
+        <w:rPr>
+          <w:szCs w:val="36"/>
+        </w:rPr>
+        <w:tab/>
+      </w:r>
+      <w:r>
+        <w:t>2021170642</w:t>
+      </w:r>
+      <w:r>
+        <w:tab/>
+        <w:t>sec 8</w:t>
+      </w:r>
+    </w:p>
+    <w:p>
+      <w:pPr>
+        <w:jc w:val="center"/>
+        <w:rPr>
+          <w:szCs w:val="36"/>
+        </w:rPr>
+      </w:pPr>
+      <w:r>
+        <w:t>-----------------------------------------------------------------</w:t>
+      </w:r>
+    </w:p>
+    <w:p>
+      <w:pPr>
+        <w:jc w:val="center"/>
+      </w:pPr>
+      <w:r>
+        <w:rPr>
+          <w:rFonts w:cs="Arial"/>
+          <w:sz w:val="52"/>
+          <w:szCs w:val="36"/>
+          <w:rtl/>
+        </w:rPr>
+        <w:t>محمد عوض طلعت محمد</w:t>
+      </w:r>
+      <w:r>
+        <w:rPr>
+          <w:sz w:val="52"/>
+          <w:szCs w:val="36"/>
+        </w:rPr>
+        <w:tab/>
+      </w:r>
+      <w:r>
+        <w:t>2021170480</w:t>
+      </w:r>
+      <w:r>
+        <w:rPr>
+          <w:sz w:val="52"/>
+          <w:szCs w:val="36"/>
+        </w:rPr>
+        <w:tab/>
+      </w:r>
+      <w:r>
+        <w:t>sec 6</w:t>
+      </w:r>
+    </w:p>
+    <w:p>
+      <w:pPr>
+        <w:jc w:val="center"/>
+        <w:rPr>
+          <w:szCs w:val="36"/>
+        </w:rPr>
+      </w:pPr>
+      <w:r>
+        <w:t>-----------------------------------------------------------------</w:t>
+      </w:r>
+    </w:p>
+    <w:p>
+      <w:pPr>
+        <w:jc w:val="center"/>
+      </w:pPr>
+      <w:r>
+        <w:rPr>
+          <w:rFonts w:cs="Arial"/>
+          <w:sz w:val="52"/>
+          <w:szCs w:val="36"/>
+          <w:rtl/>
+        </w:rPr>
+        <w:t>يوسف وجيه وديع ناشد</w:t>
+      </w:r>
+      <w:r>
+        <w:tab/>
+      </w:r>
+      <w:r>
+        <w:tab/>
+        <w:t>2021170654</w:t>
+      </w:r>
+      <w:r>
+        <w:tab/>
+        <w:t>sec 8</w:t>
+      </w:r>
+    </w:p>
+    <w:p>
+      <w:pPr>
+        <w:jc w:val="center"/>
+        <w:rPr>
+          <w:szCs w:val="36"/>
+        </w:rPr>
+      </w:pPr>
+      <w:r>
+        <w:t>-----------------------------------------------------------------</w:t>
+      </w:r>
+    </w:p>
+    <w:p>
+      <w:pPr>
+        <w:jc w:val="center"/>
+      </w:pPr>
+      <w:r>
+        <w:rPr>
+          <w:rFonts w:cs="Arial"/>
+          <w:sz w:val="52"/>
+          <w:szCs w:val="36"/>
+          <w:rtl/>
+        </w:rPr>
+        <w:t>يوسف مصطفى محمد</w:t>
+      </w:r>
+      <w:r>
+        <w:tab/>
+      </w:r>
+      <w:r>
+        <w:tab/>
+        <w:t>2021170649</w:t>
+      </w:r>
+      <w:r>
+        <w:tab/>
+        <w:t>sec 8</w:t>
+      </w:r>
+    </w:p>
+    <w:p>
+      <w:pPr>
+        <w:jc w:val="center"/>
+        <w:rPr>
+          <w:szCs w:val="36"/>
+        </w:rPr>
+      </w:pPr>
+      <w:r>
+        <w:t>-----------------------------------------------------------------</w:t>
+      </w:r>
+    </w:p>
+    <w:p>
+      <w:pPr>
+        <w:jc w:val="center"/>
+      </w:pPr>
+      <w:r>
+        <w:rPr>
+          <w:rFonts w:cs="Arial"/>
+          <w:sz w:val="52"/>
+          <w:szCs w:val="36"/>
+          <w:rtl/>
+        </w:rPr>
+        <w:t>محمد مبروك فكرى عبدالفتاح</w:t>
+      </w:r>
+      <w:r>
+        <w:tab/>
+        <w:t>2021170483</w:t>
+      </w:r>
+      <w:r>
+        <w:tab/>
+        <w:t>sec 6</w:t>
+      </w:r>
+    </w:p>
+    <w:p>
+      <w:pPr>
+        <w:jc w:val="center"/>
+        <w:rPr>
+          <w:szCs w:val="36"/>
+        </w:rPr>
+      </w:pPr>
+      <w:r>
+        <w:t>-----------------------------------------------------------------</w:t>
+      </w:r>
+    </w:p>
+    <w:p>
+      <w:pPr>
+        <w:jc w:val="center"/>
+      </w:pPr>
+      <w:r>
+        <w:rPr>
+          <w:rFonts w:cs="Arial"/>
+          <w:sz w:val="52"/>
+          <w:szCs w:val="36"/>
+          <w:rtl/>
+        </w:rPr>
+        <w:t>يوسف عمرو احمد زهران</w:t>
+      </w:r>
+      <w:r>
+        <w:tab/>
+        <w:t>2021170641</w:t>
+      </w:r>
+      <w:r>
+        <w:tab/>
+        <w:t>sec 8</w:t>
+      </w:r>
+    </w:p>
+    <w:p>
+      <w:r>
+        <w:rPr>
+          <w:rFonts w:ascii="Times New Roman" w:hAnsi="Times New Roman" w:cs="Times New Roman"/>
+          <w:kern w:val="0"/>
+          <w:sz w:val="24"/>
+          <w:szCs w:val="24"/>
+          <w14:ligatures w14:val="none"/>
+        </w:rPr>
+        <w:br w:type="page"/>
+      </w:r>
+    </w:p>
+    <w:p>
+      <w:pPr>
+        <w:rPr>
+          <w:b/>
+          <w:bCs/>
+          <w:sz w:val="36"/>
+          <w:szCs w:val="36"/>
+          <w:u w:val="single"/>
+        </w:rPr>
+      </w:pPr>
+    </w:p>
     <w:p>
       <w:pPr>
         <w:rPr>
@@ -84,27 +386,15 @@
         </w:rPr>
         <w:t xml:space="preserve"> </w:t>
       </w:r>
-      <w:proofErr w:type="spellStart"/>
-      <w:r>
-        <w:rPr>
-          <w:b/>
-          <w:bCs/>
-          <w:sz w:val="28"/>
-          <w:szCs w:val="28"/>
-        </w:rPr>
-        <w:t>Function_Statement</w:t>
-      </w:r>
-      <w:proofErr w:type="spellEnd"/>
-      <w:r>
-        <w:rPr>
-          <w:b/>
-          <w:bCs/>
-          <w:sz w:val="28"/>
-          <w:szCs w:val="28"/>
-        </w:rPr>
-        <w:t xml:space="preserve">  </w:t>
-      </w:r>
-      <w:proofErr w:type="spellStart"/>
+      <w:r>
+        <w:rPr>
+          <w:b/>
+          <w:bCs/>
+          <w:sz w:val="28"/>
+          <w:szCs w:val="28"/>
+        </w:rPr>
+        <w:t xml:space="preserve">Function_Statement  </w:t>
+      </w:r>
       <w:r>
         <w:rPr>
           <w:b/>
@@ -123,7 +413,6 @@
         </w:rPr>
         <w:t>_Function</w:t>
       </w:r>
-      <w:proofErr w:type="spellEnd"/>
       <w:r>
         <w:rPr>
           <w:b/>
@@ -149,99 +438,43 @@
           <w:szCs w:val="28"/>
         </w:rPr>
       </w:pPr>
-      <w:proofErr w:type="spellStart"/>
-      <w:r>
-        <w:rPr>
-          <w:b/>
-          <w:bCs/>
-          <w:sz w:val="28"/>
-          <w:szCs w:val="28"/>
-        </w:rPr>
-        <w:t>Function_Statement</w:t>
-      </w:r>
-      <w:proofErr w:type="spellEnd"/>
-      <w:r>
-        <w:rPr>
-          <w:b/>
-          <w:bCs/>
-          <w:sz w:val="28"/>
-          <w:szCs w:val="28"/>
-        </w:rPr>
-        <w:t xml:space="preserve">  </w:t>
-      </w:r>
-      <w:r>
-        <w:rPr>
-          <w:rFonts w:cstheme="minorHAnsi"/>
-          <w:b/>
-          <w:bCs/>
-          <w:sz w:val="28"/>
-          <w:szCs w:val="28"/>
-        </w:rPr>
-        <w:t xml:space="preserve">→  </w:t>
-      </w:r>
-      <w:proofErr w:type="spellStart"/>
-      <w:r>
-        <w:rPr>
-          <w:rFonts w:cstheme="minorHAnsi"/>
-          <w:b/>
-          <w:bCs/>
-          <w:sz w:val="28"/>
-          <w:szCs w:val="28"/>
-        </w:rPr>
-        <w:t>Function_Declaration</w:t>
-      </w:r>
-      <w:proofErr w:type="spellEnd"/>
-      <w:r>
-        <w:rPr>
-          <w:rFonts w:cstheme="minorHAnsi"/>
-          <w:b/>
-          <w:bCs/>
-          <w:sz w:val="28"/>
-          <w:szCs w:val="28"/>
-        </w:rPr>
-        <w:t xml:space="preserve"> </w:t>
-      </w:r>
-      <w:proofErr w:type="spellStart"/>
-      <w:r>
-        <w:rPr>
-          <w:rFonts w:cstheme="minorHAnsi"/>
-          <w:b/>
-          <w:bCs/>
-          <w:sz w:val="28"/>
-          <w:szCs w:val="28"/>
-        </w:rPr>
-        <w:t>Function_Body</w:t>
-      </w:r>
-      <w:proofErr w:type="spellEnd"/>
-      <w:r>
-        <w:rPr>
-          <w:rFonts w:cstheme="minorHAnsi"/>
-          <w:b/>
-          <w:bCs/>
-          <w:sz w:val="28"/>
-          <w:szCs w:val="28"/>
-        </w:rPr>
-        <w:t xml:space="preserve"> </w:t>
-      </w:r>
-      <w:proofErr w:type="spellStart"/>
-      <w:r>
-        <w:rPr>
-          <w:b/>
-          <w:bCs/>
-          <w:sz w:val="28"/>
-          <w:szCs w:val="28"/>
-        </w:rPr>
-        <w:t>Function_Statement</w:t>
-      </w:r>
-      <w:proofErr w:type="spellEnd"/>
-      <w:r>
-        <w:rPr>
-          <w:b/>
-          <w:bCs/>
-          <w:sz w:val="28"/>
-          <w:szCs w:val="28"/>
-        </w:rPr>
-        <w:t xml:space="preserve">  </w:t>
+      <w:r>
+        <w:rPr>
+          <w:b/>
+          <w:bCs/>
+          <w:sz w:val="28"/>
+          <w:szCs w:val="28"/>
+        </w:rPr>
+        <w:t xml:space="preserve">Function_Statement  </w:t>
+      </w:r>
+      <w:r>
+        <w:rPr>
+          <w:rFonts w:cstheme="minorHAnsi"/>
+          <w:b/>
+          <w:bCs/>
+          <w:sz w:val="28"/>
+          <w:szCs w:val="28"/>
+        </w:rPr>
+        <w:t>→  Function_Declaration Function_Body</w:t>
+      </w:r>
+      <w:r>
+        <w:rPr>
+          <w:rFonts w:cstheme="minorHAnsi"/>
+          <w:b/>
+          <w:bCs/>
+          <w:sz w:val="28"/>
+          <w:szCs w:val="28"/>
+        </w:rPr>
+        <w:t xml:space="preserve"> </w:t>
+      </w:r>
+      <w:r>
+        <w:rPr>
+          <w:b/>
+          <w:bCs/>
+          <w:sz w:val="28"/>
+          <w:szCs w:val="28"/>
+        </w:rPr>
+        <w:t xml:space="preserve">Function_Statement  </w:t>
       </w:r>
       <w:r>
         <w:rPr>
@@ -278,29 +511,16 @@
           <w:szCs w:val="28"/>
         </w:rPr>
       </w:pPr>
-      <w:proofErr w:type="spellStart"/>
-      <w:r>
-        <w:rPr>
-          <w:rFonts w:cstheme="minorHAnsi"/>
-          <w:b/>
-          <w:bCs/>
-          <w:sz w:val="28"/>
-          <w:szCs w:val="28"/>
-        </w:rPr>
-        <w:t>Function_Declaration</w:t>
-      </w:r>
-      <w:proofErr w:type="spellEnd"/>
-      <w:r>
-        <w:rPr>
-          <w:rFonts w:cstheme="minorHAnsi"/>
-          <w:b/>
-          <w:bCs/>
-          <w:sz w:val="28"/>
-          <w:szCs w:val="28"/>
-        </w:rPr>
-        <w:t xml:space="preserve">  →  </w:t>
-      </w:r>
-      <w:proofErr w:type="spellStart"/>
+      <w:r>
+        <w:rPr>
+          <w:rFonts w:cstheme="minorHAnsi"/>
+          <w:b/>
+          <w:bCs/>
+          <w:sz w:val="28"/>
+          <w:szCs w:val="28"/>
+        </w:rPr>
+        <w:t xml:space="preserve">Function_Declaration  →  </w:t>
+      </w:r>
       <w:r>
         <w:rPr>
           <w:rFonts w:cstheme="minorHAnsi"/>
@@ -341,7 +561,6 @@
         </w:rPr>
         <w:t>ype</w:t>
       </w:r>
-      <w:proofErr w:type="spellEnd"/>
       <w:r>
         <w:rPr>
           <w:rFonts w:cstheme="minorHAnsi"/>
@@ -393,18 +612,7 @@
           <w:sz w:val="28"/>
           <w:szCs w:val="28"/>
         </w:rPr>
-        <w:t xml:space="preserve"> </w:t>
-      </w:r>
-      <w:proofErr w:type="spellStart"/>
-      <w:r>
-        <w:rPr>
-          <w:rFonts w:cstheme="minorHAnsi"/>
-          <w:b/>
-          <w:bCs/>
-          <w:sz w:val="28"/>
-          <w:szCs w:val="28"/>
-        </w:rPr>
-        <w:t>Parameters</w:t>
+        <w:t xml:space="preserve"> Parameters</w:t>
       </w:r>
       <w:r>
         <w:rPr>
@@ -416,7 +624,6 @@
         </w:rPr>
         <w:t>_List</w:t>
       </w:r>
-      <w:proofErr w:type="spellEnd"/>
       <w:r>
         <w:rPr>
           <w:rFonts w:cstheme="minorHAnsi"/>
@@ -454,7 +661,6 @@
           <w:szCs w:val="28"/>
         </w:rPr>
       </w:pPr>
-      <w:proofErr w:type="spellStart"/>
       <w:r>
         <w:rPr>
           <w:rFonts w:cstheme="minorHAnsi"/>
@@ -475,7 +681,6 @@
         </w:rPr>
         <w:t>_List</w:t>
       </w:r>
-      <w:proofErr w:type="spellEnd"/>
       <w:r>
         <w:rPr>
           <w:rFonts w:cstheme="minorHAnsi"/>
@@ -486,7 +691,6 @@
         </w:rPr>
         <w:t xml:space="preserve"> → </w:t>
       </w:r>
-      <w:proofErr w:type="spellStart"/>
       <w:r>
         <w:rPr>
           <w:rFonts w:cstheme="minorHAnsi"/>
@@ -527,7 +731,6 @@
         </w:rPr>
         <w:t>ype</w:t>
       </w:r>
-      <w:proofErr w:type="spellEnd"/>
       <w:r>
         <w:rPr>
           <w:rFonts w:cstheme="minorHAnsi"/>
@@ -559,7 +762,6 @@
         </w:rPr>
         <w:t xml:space="preserve"> </w:t>
       </w:r>
-      <w:proofErr w:type="spellStart"/>
       <w:r>
         <w:rPr>
           <w:rFonts w:cstheme="minorHAnsi"/>
@@ -578,18 +780,7 @@
           <w:sz w:val="28"/>
           <w:szCs w:val="28"/>
         </w:rPr>
-        <w:t>_List_Dash</w:t>
-      </w:r>
-      <w:proofErr w:type="spellEnd"/>
-      <w:r>
-        <w:rPr>
-          <w:rFonts w:cstheme="minorHAnsi"/>
-          <w:b/>
-          <w:bCs/>
-          <w:sz w:val="28"/>
-          <w:szCs w:val="28"/>
-        </w:rPr>
-        <w:t xml:space="preserve"> </w:t>
+        <w:t xml:space="preserve">_List_Dash </w:t>
       </w:r>
       <w:r>
         <w:rPr>
@@ -636,7 +827,6 @@
           <w:szCs w:val="28"/>
         </w:rPr>
       </w:pPr>
-      <w:proofErr w:type="spellStart"/>
       <w:r>
         <w:rPr>
           <w:rFonts w:cstheme="minorHAnsi"/>
@@ -655,18 +845,7 @@
           <w:sz w:val="28"/>
           <w:szCs w:val="28"/>
         </w:rPr>
-        <w:t>_List_Dash</w:t>
-      </w:r>
-      <w:proofErr w:type="spellEnd"/>
-      <w:r>
-        <w:rPr>
-          <w:rFonts w:cstheme="minorHAnsi"/>
-          <w:b/>
-          <w:bCs/>
-          <w:sz w:val="28"/>
-          <w:szCs w:val="28"/>
-        </w:rPr>
-        <w:t xml:space="preserve"> </w:t>
+        <w:t xml:space="preserve">_List_Dash </w:t>
       </w:r>
       <w:r>
         <w:rPr>
@@ -700,7 +879,6 @@
         </w:rPr>
         <w:t xml:space="preserve"> </w:t>
       </w:r>
-      <w:proofErr w:type="spellStart"/>
       <w:r>
         <w:rPr>
           <w:rFonts w:cstheme="minorHAnsi"/>
@@ -741,7 +919,6 @@
         </w:rPr>
         <w:t>ype</w:t>
       </w:r>
-      <w:proofErr w:type="spellEnd"/>
       <w:r>
         <w:rPr>
           <w:rFonts w:cstheme="minorHAnsi"/>
@@ -773,7 +950,6 @@
         </w:rPr>
         <w:t xml:space="preserve"> </w:t>
       </w:r>
-      <w:proofErr w:type="spellStart"/>
       <w:r>
         <w:rPr>
           <w:rFonts w:cstheme="minorHAnsi"/>
@@ -792,18 +968,7 @@
           <w:sz w:val="28"/>
           <w:szCs w:val="28"/>
         </w:rPr>
-        <w:t>_List_Dash</w:t>
-      </w:r>
-      <w:proofErr w:type="spellEnd"/>
-      <w:r>
-        <w:rPr>
-          <w:rFonts w:cstheme="minorHAnsi"/>
-          <w:b/>
-          <w:bCs/>
-          <w:sz w:val="28"/>
-          <w:szCs w:val="28"/>
-        </w:rPr>
-        <w:t xml:space="preserve"> </w:t>
+        <w:t xml:space="preserve">_List_Dash </w:t>
       </w:r>
       <w:r>
         <w:rPr>
@@ -850,27 +1015,15 @@
           <w:szCs w:val="28"/>
         </w:rPr>
       </w:pPr>
-      <w:proofErr w:type="spellStart"/>
-      <w:r>
-        <w:rPr>
-          <w:rFonts w:cstheme="minorHAnsi"/>
-          <w:b/>
-          <w:bCs/>
-          <w:sz w:val="28"/>
-          <w:szCs w:val="28"/>
-        </w:rPr>
-        <w:t>Function_Body</w:t>
-      </w:r>
-      <w:proofErr w:type="spellEnd"/>
-      <w:r>
-        <w:rPr>
-          <w:rFonts w:cstheme="minorHAnsi"/>
-          <w:b/>
-          <w:bCs/>
-          <w:sz w:val="28"/>
-          <w:szCs w:val="28"/>
-        </w:rPr>
-        <w:t xml:space="preserve">  →  </w:t>
+      <w:r>
+        <w:rPr>
+          <w:rFonts w:cstheme="minorHAnsi"/>
+          <w:b/>
+          <w:bCs/>
+          <w:sz w:val="28"/>
+          <w:szCs w:val="28"/>
+        </w:rPr>
+        <w:t xml:space="preserve">Function_Body  →  </w:t>
       </w:r>
       <w:r>
         <w:rPr>
@@ -891,18 +1044,7 @@
           <w:sz w:val="28"/>
           <w:szCs w:val="28"/>
         </w:rPr>
-        <w:t xml:space="preserve"> Statements </w:t>
-      </w:r>
-      <w:proofErr w:type="spellStart"/>
-      <w:r>
-        <w:rPr>
-          <w:rFonts w:cstheme="minorHAnsi"/>
-          <w:b/>
-          <w:bCs/>
-          <w:sz w:val="28"/>
-          <w:szCs w:val="28"/>
-        </w:rPr>
-        <w:t>Retur</w:t>
+        <w:t xml:space="preserve"> Statements Retur</w:t>
       </w:r>
       <w:r>
         <w:rPr>
@@ -922,18 +1064,7 @@
           <w:sz w:val="28"/>
           <w:szCs w:val="28"/>
         </w:rPr>
-        <w:t>_Statement</w:t>
-      </w:r>
-      <w:proofErr w:type="spellEnd"/>
-      <w:r>
-        <w:rPr>
-          <w:rFonts w:cstheme="minorHAnsi"/>
-          <w:b/>
-          <w:bCs/>
-          <w:sz w:val="28"/>
-          <w:szCs w:val="28"/>
-        </w:rPr>
-        <w:t xml:space="preserve"> </w:t>
+        <w:t xml:space="preserve">_Statement </w:t>
       </w:r>
       <w:r>
         <w:rPr>
@@ -962,7 +1093,6 @@
           <w:szCs w:val="28"/>
         </w:rPr>
       </w:pPr>
-      <w:proofErr w:type="spellStart"/>
       <w:r>
         <w:rPr>
           <w:b/>
@@ -972,7 +1102,6 @@
         </w:rPr>
         <w:t>Main_Function</w:t>
       </w:r>
-      <w:proofErr w:type="spellEnd"/>
       <w:r>
         <w:rPr>
           <w:rFonts w:cstheme="minorHAnsi"/>
@@ -1003,7 +1132,6 @@
         </w:rPr>
         <w:t xml:space="preserve">→  </w:t>
       </w:r>
-      <w:proofErr w:type="spellStart"/>
       <w:r>
         <w:rPr>
           <w:rFonts w:cstheme="minorHAnsi"/>
@@ -1044,7 +1172,6 @@
         </w:rPr>
         <w:t>ype</w:t>
       </w:r>
-      <w:proofErr w:type="spellEnd"/>
       <w:r>
         <w:rPr>
           <w:rFonts w:cstheme="minorHAnsi"/>
@@ -1100,7 +1227,6 @@
         </w:rPr>
         <w:t xml:space="preserve">)  </w:t>
       </w:r>
-      <w:proofErr w:type="spellStart"/>
       <w:r>
         <w:rPr>
           <w:rFonts w:cstheme="minorHAnsi"/>
@@ -1111,7 +1237,6 @@
         </w:rPr>
         <w:t>Function_Body</w:t>
       </w:r>
-      <w:proofErr w:type="spellEnd"/>
     </w:p>
     <w:p>
       <w:pPr>
@@ -1128,7 +1253,6 @@
           <w:szCs w:val="28"/>
         </w:rPr>
       </w:pPr>
-      <w:proofErr w:type="spellStart"/>
       <w:r>
         <w:rPr>
           <w:rFonts w:cstheme="minorHAnsi"/>
@@ -1169,7 +1293,6 @@
         </w:rPr>
         <w:t>ype</w:t>
       </w:r>
-      <w:proofErr w:type="spellEnd"/>
       <w:r>
         <w:rPr>
           <w:rFonts w:cstheme="minorHAnsi"/>
@@ -1366,27 +1489,15 @@
         </w:rPr>
         <w:t xml:space="preserve">  </w:t>
       </w:r>
-      <w:proofErr w:type="spellStart"/>
-      <w:r>
-        <w:rPr>
-          <w:rFonts w:cstheme="minorHAnsi"/>
-          <w:b/>
-          <w:bCs/>
-          <w:sz w:val="28"/>
-          <w:szCs w:val="28"/>
-        </w:rPr>
-        <w:t>Assignement_Statement</w:t>
-      </w:r>
-      <w:proofErr w:type="spellEnd"/>
-      <w:r>
-        <w:rPr>
-          <w:rFonts w:cstheme="minorHAnsi"/>
-          <w:b/>
-          <w:bCs/>
-          <w:sz w:val="28"/>
-          <w:szCs w:val="28"/>
-        </w:rPr>
-        <w:t xml:space="preserve">  </w:t>
+      <w:r>
+        <w:rPr>
+          <w:rFonts w:cstheme="minorHAnsi"/>
+          <w:b/>
+          <w:bCs/>
+          <w:sz w:val="28"/>
+          <w:szCs w:val="28"/>
+        </w:rPr>
+        <w:t xml:space="preserve">Assignement_Statement  </w:t>
       </w:r>
     </w:p>
     <w:p>
@@ -1419,20 +1530,8 @@
           <w:sz w:val="28"/>
           <w:szCs w:val="28"/>
         </w:rPr>
-        <w:t xml:space="preserve">| </w:t>
-      </w:r>
-      <w:proofErr w:type="spellStart"/>
-      <w:r>
-        <w:rPr>
-          <w:rFonts w:cstheme="minorHAnsi"/>
-          <w:b/>
-          <w:bCs/>
-          <w:sz w:val="28"/>
-          <w:szCs w:val="28"/>
-        </w:rPr>
-        <w:t>Declaration_Statement</w:t>
-      </w:r>
-      <w:proofErr w:type="spellEnd"/>
+        <w:t>| Declaration_Statement</w:t>
+      </w:r>
     </w:p>
     <w:p>
       <w:pPr>
@@ -1464,20 +1563,8 @@
           <w:sz w:val="28"/>
           <w:szCs w:val="28"/>
         </w:rPr>
-        <w:t xml:space="preserve">| </w:t>
-      </w:r>
-      <w:proofErr w:type="spellStart"/>
-      <w:r>
-        <w:rPr>
-          <w:rFonts w:cstheme="minorHAnsi"/>
-          <w:b/>
-          <w:bCs/>
-          <w:sz w:val="28"/>
-          <w:szCs w:val="28"/>
-        </w:rPr>
-        <w:t>Write_Statement</w:t>
-      </w:r>
-      <w:proofErr w:type="spellEnd"/>
+        <w:t>| Write_Statement</w:t>
+      </w:r>
     </w:p>
     <w:p>
       <w:pPr>
@@ -1509,20 +1596,8 @@
           <w:sz w:val="28"/>
           <w:szCs w:val="28"/>
         </w:rPr>
-        <w:t xml:space="preserve">| </w:t>
-      </w:r>
-      <w:proofErr w:type="spellStart"/>
-      <w:r>
-        <w:rPr>
-          <w:rFonts w:cstheme="minorHAnsi"/>
-          <w:b/>
-          <w:bCs/>
-          <w:sz w:val="28"/>
-          <w:szCs w:val="28"/>
-        </w:rPr>
-        <w:t>Read_Statement</w:t>
-      </w:r>
-      <w:proofErr w:type="spellEnd"/>
+        <w:t>| Read_Statement</w:t>
+      </w:r>
     </w:p>
     <w:p>
       <w:pPr>
@@ -1554,20 +1629,8 @@
           <w:sz w:val="28"/>
           <w:szCs w:val="28"/>
         </w:rPr>
-        <w:t xml:space="preserve">| </w:t>
-      </w:r>
-      <w:proofErr w:type="spellStart"/>
-      <w:r>
-        <w:rPr>
-          <w:rFonts w:cstheme="minorHAnsi"/>
-          <w:b/>
-          <w:bCs/>
-          <w:sz w:val="28"/>
-          <w:szCs w:val="28"/>
-        </w:rPr>
-        <w:t>If_Statement</w:t>
-      </w:r>
-      <w:proofErr w:type="spellEnd"/>
+        <w:t>| If_Statement</w:t>
+      </w:r>
     </w:p>
     <w:p>
       <w:pPr>
@@ -1599,20 +1662,8 @@
           <w:sz w:val="28"/>
           <w:szCs w:val="28"/>
         </w:rPr>
-        <w:t xml:space="preserve">| </w:t>
-      </w:r>
-      <w:proofErr w:type="spellStart"/>
-      <w:r>
-        <w:rPr>
-          <w:rFonts w:cstheme="minorHAnsi"/>
-          <w:b/>
-          <w:bCs/>
-          <w:sz w:val="28"/>
-          <w:szCs w:val="28"/>
-        </w:rPr>
-        <w:t>Repeat_Statement</w:t>
-      </w:r>
-      <w:proofErr w:type="spellEnd"/>
+        <w:t>| Repeat_Statement</w:t>
+      </w:r>
     </w:p>
     <w:p>
       <w:pPr>
@@ -1653,27 +1704,15 @@
           <w:szCs w:val="28"/>
         </w:rPr>
       </w:pPr>
-      <w:proofErr w:type="spellStart"/>
-      <w:r>
-        <w:rPr>
-          <w:rFonts w:cstheme="minorHAnsi"/>
-          <w:b/>
-          <w:bCs/>
-          <w:sz w:val="28"/>
-          <w:szCs w:val="28"/>
-        </w:rPr>
-        <w:t>Declaration_Statement</w:t>
-      </w:r>
-      <w:proofErr w:type="spellEnd"/>
-      <w:r>
-        <w:rPr>
-          <w:rFonts w:cstheme="minorHAnsi"/>
-          <w:b/>
-          <w:bCs/>
-          <w:sz w:val="28"/>
-          <w:szCs w:val="28"/>
-        </w:rPr>
-        <w:t xml:space="preserve"> </w:t>
+      <w:r>
+        <w:rPr>
+          <w:rFonts w:cstheme="minorHAnsi"/>
+          <w:b/>
+          <w:bCs/>
+          <w:sz w:val="28"/>
+          <w:szCs w:val="28"/>
+        </w:rPr>
+        <w:t xml:space="preserve">Declaration_Statement </w:t>
       </w:r>
       <w:r>
         <w:rPr>
@@ -1693,29 +1732,7 @@
           <w:sz w:val="28"/>
           <w:szCs w:val="28"/>
         </w:rPr>
-        <w:t xml:space="preserve"> </w:t>
-      </w:r>
-      <w:proofErr w:type="spellStart"/>
-      <w:r>
-        <w:rPr>
-          <w:rFonts w:cstheme="minorHAnsi"/>
-          <w:b/>
-          <w:bCs/>
-          <w:sz w:val="28"/>
-          <w:szCs w:val="28"/>
-        </w:rPr>
-        <w:t>Data_Type</w:t>
-      </w:r>
-      <w:proofErr w:type="spellEnd"/>
-      <w:r>
-        <w:rPr>
-          <w:rFonts w:cstheme="minorHAnsi"/>
-          <w:b/>
-          <w:bCs/>
-          <w:sz w:val="28"/>
-          <w:szCs w:val="28"/>
-        </w:rPr>
-        <w:t xml:space="preserve"> </w:t>
+        <w:t xml:space="preserve"> Data_Type </w:t>
       </w:r>
       <w:r>
         <w:rPr>
@@ -1738,27 +1755,15 @@
         </w:rPr>
         <w:t xml:space="preserve"> </w:t>
       </w:r>
-      <w:proofErr w:type="spellStart"/>
-      <w:r>
-        <w:rPr>
-          <w:rFonts w:cstheme="minorHAnsi"/>
-          <w:b/>
-          <w:bCs/>
-          <w:sz w:val="28"/>
-          <w:szCs w:val="28"/>
-        </w:rPr>
-        <w:t>Declaration_Statement_Dash</w:t>
-      </w:r>
-      <w:proofErr w:type="spellEnd"/>
-      <w:r>
-        <w:rPr>
-          <w:rFonts w:cstheme="minorHAnsi"/>
-          <w:b/>
-          <w:bCs/>
-          <w:sz w:val="28"/>
-          <w:szCs w:val="28"/>
-        </w:rPr>
-        <w:t xml:space="preserve"> </w:t>
+      <w:r>
+        <w:rPr>
+          <w:rFonts w:cstheme="minorHAnsi"/>
+          <w:b/>
+          <w:bCs/>
+          <w:sz w:val="28"/>
+          <w:szCs w:val="28"/>
+        </w:rPr>
+        <w:t xml:space="preserve">Declaration_Statement_Dash </w:t>
       </w:r>
       <w:r>
         <w:rPr>
@@ -1788,7 +1793,6 @@
           <w:szCs w:val="28"/>
         </w:rPr>
       </w:pPr>
-      <w:proofErr w:type="spellStart"/>
       <w:r>
         <w:rPr>
           <w:rFonts w:cstheme="minorHAnsi"/>
@@ -1799,7 +1803,6 @@
         </w:rPr>
         <w:t>Declaration_Statement_Dash</w:t>
       </w:r>
-      <w:proofErr w:type="spellEnd"/>
       <w:r>
         <w:rPr>
           <w:rFonts w:cstheme="minorHAnsi"/>
@@ -1873,27 +1876,15 @@
         </w:rPr>
         <w:t xml:space="preserve"> </w:t>
       </w:r>
-      <w:proofErr w:type="spellStart"/>
-      <w:r>
-        <w:rPr>
-          <w:rFonts w:cstheme="minorHAnsi"/>
-          <w:b/>
-          <w:bCs/>
-          <w:sz w:val="28"/>
-          <w:szCs w:val="28"/>
-        </w:rPr>
-        <w:t>Declaration_Statement_Dash</w:t>
-      </w:r>
-      <w:proofErr w:type="spellEnd"/>
-      <w:r>
-        <w:rPr>
-          <w:rFonts w:cstheme="minorHAnsi"/>
-          <w:b/>
-          <w:bCs/>
-          <w:sz w:val="28"/>
-          <w:szCs w:val="28"/>
-        </w:rPr>
-        <w:t xml:space="preserve"> | </w:t>
+      <w:r>
+        <w:rPr>
+          <w:rFonts w:cstheme="minorHAnsi"/>
+          <w:b/>
+          <w:bCs/>
+          <w:sz w:val="28"/>
+          <w:szCs w:val="28"/>
+        </w:rPr>
+        <w:t xml:space="preserve">Declaration_Statement_Dash | </w:t>
       </w:r>
       <w:r>
         <w:rPr>
@@ -1929,27 +1920,15 @@
         </w:rPr>
         <w:t xml:space="preserve">Expression </w:t>
       </w:r>
-      <w:proofErr w:type="spellStart"/>
-      <w:r>
-        <w:rPr>
-          <w:rFonts w:cstheme="minorHAnsi"/>
-          <w:b/>
-          <w:bCs/>
-          <w:sz w:val="28"/>
-          <w:szCs w:val="28"/>
-        </w:rPr>
-        <w:t>Declaration_Statement_Dash</w:t>
-      </w:r>
-      <w:proofErr w:type="spellEnd"/>
-      <w:r>
-        <w:rPr>
-          <w:rFonts w:cstheme="minorHAnsi"/>
-          <w:b/>
-          <w:bCs/>
-          <w:sz w:val="28"/>
-          <w:szCs w:val="28"/>
-        </w:rPr>
-        <w:t xml:space="preserve"> | </w:t>
+      <w:r>
+        <w:rPr>
+          <w:rFonts w:cstheme="minorHAnsi"/>
+          <w:b/>
+          <w:bCs/>
+          <w:sz w:val="28"/>
+          <w:szCs w:val="28"/>
+        </w:rPr>
+        <w:t xml:space="preserve">Declaration_Statement_Dash | </w:t>
       </w:r>
       <w:r>
         <w:rPr>
@@ -1978,7 +1957,6 @@
           <w:szCs w:val="28"/>
         </w:rPr>
       </w:pPr>
-      <w:proofErr w:type="spellStart"/>
       <w:r>
         <w:rPr>
           <w:rFonts w:cstheme="minorHAnsi"/>
@@ -1999,7 +1977,6 @@
         </w:rPr>
         <w:t>_Statement</w:t>
       </w:r>
-      <w:proofErr w:type="spellEnd"/>
       <w:r>
         <w:rPr>
           <w:rFonts w:cstheme="minorHAnsi"/>
@@ -2080,27 +2057,15 @@
           <w:szCs w:val="28"/>
         </w:rPr>
       </w:pPr>
-      <w:proofErr w:type="spellStart"/>
-      <w:r>
-        <w:rPr>
-          <w:rFonts w:cstheme="minorHAnsi"/>
-          <w:b/>
-          <w:bCs/>
-          <w:sz w:val="28"/>
-          <w:szCs w:val="28"/>
-        </w:rPr>
-        <w:t>Write_Statement</w:t>
-      </w:r>
-      <w:proofErr w:type="spellEnd"/>
-      <w:r>
-        <w:rPr>
-          <w:rFonts w:cstheme="minorHAnsi"/>
-          <w:b/>
-          <w:bCs/>
-          <w:sz w:val="28"/>
-          <w:szCs w:val="28"/>
-        </w:rPr>
-        <w:t xml:space="preserve"> </w:t>
+      <w:r>
+        <w:rPr>
+          <w:rFonts w:cstheme="minorHAnsi"/>
+          <w:b/>
+          <w:bCs/>
+          <w:sz w:val="28"/>
+          <w:szCs w:val="28"/>
+        </w:rPr>
+        <w:t xml:space="preserve">Write_Statement </w:t>
       </w:r>
       <w:r>
         <w:rPr>
@@ -2205,7 +2170,6 @@
         </w:rPr>
         <w:t xml:space="preserve"> Expression | </w:t>
       </w:r>
-      <w:proofErr w:type="spellStart"/>
       <w:r>
         <w:rPr>
           <w:rFonts w:cstheme="minorHAnsi"/>
@@ -2217,7 +2181,6 @@
         </w:rPr>
         <w:t>endl</w:t>
       </w:r>
-      <w:proofErr w:type="spellEnd"/>
     </w:p>
     <w:p>
       <w:pPr>
@@ -2234,7 +2197,6 @@
           <w:szCs w:val="28"/>
         </w:rPr>
       </w:pPr>
-      <w:proofErr w:type="spellStart"/>
       <w:r>
         <w:rPr>
           <w:b/>
@@ -2244,7 +2206,6 @@
         </w:rPr>
         <w:t>Read_Statement</w:t>
       </w:r>
-      <w:proofErr w:type="spellEnd"/>
       <w:r>
         <w:rPr>
           <w:rFonts w:cstheme="minorHAnsi"/>
@@ -2325,27 +2286,15 @@
           <w:szCs w:val="28"/>
         </w:rPr>
       </w:pPr>
-      <w:proofErr w:type="spellStart"/>
-      <w:r>
-        <w:rPr>
-          <w:rFonts w:cstheme="minorHAnsi"/>
-          <w:b/>
-          <w:bCs/>
-          <w:sz w:val="28"/>
-          <w:szCs w:val="28"/>
-        </w:rPr>
-        <w:t>Repeat_Statement</w:t>
-      </w:r>
-      <w:proofErr w:type="spellEnd"/>
-      <w:r>
-        <w:rPr>
-          <w:rFonts w:cstheme="minorHAnsi"/>
-          <w:b/>
-          <w:bCs/>
-          <w:sz w:val="28"/>
-          <w:szCs w:val="28"/>
-        </w:rPr>
-        <w:t xml:space="preserve"> </w:t>
+      <w:r>
+        <w:rPr>
+          <w:rFonts w:cstheme="minorHAnsi"/>
+          <w:b/>
+          <w:bCs/>
+          <w:sz w:val="28"/>
+          <w:szCs w:val="28"/>
+        </w:rPr>
+        <w:t xml:space="preserve">Repeat_Statement </w:t>
       </w:r>
       <w:r>
         <w:rPr>
@@ -2407,20 +2356,8 @@
           <w:sz w:val="28"/>
           <w:szCs w:val="28"/>
         </w:rPr>
-        <w:t xml:space="preserve"> </w:t>
-      </w:r>
-      <w:proofErr w:type="spellStart"/>
-      <w:r>
-        <w:rPr>
-          <w:rFonts w:cstheme="minorHAnsi"/>
-          <w:b/>
-          <w:bCs/>
-          <w:sz w:val="28"/>
-          <w:szCs w:val="28"/>
-        </w:rPr>
-        <w:t>Condition_Statement</w:t>
-      </w:r>
-      <w:proofErr w:type="spellEnd"/>
+        <w:t xml:space="preserve"> Condition_Statement</w:t>
+      </w:r>
     </w:p>
     <w:p>
       <w:pPr>
@@ -2437,7 +2374,6 @@
           <w:szCs w:val="28"/>
         </w:rPr>
       </w:pPr>
-      <w:proofErr w:type="spellStart"/>
       <w:r>
         <w:rPr>
           <w:b/>
@@ -2447,7 +2383,6 @@
         </w:rPr>
         <w:t>If_Statement</w:t>
       </w:r>
-      <w:proofErr w:type="spellEnd"/>
       <w:r>
         <w:rPr>
           <w:rFonts w:cstheme="minorHAnsi"/>
@@ -2477,29 +2412,7 @@
           <w:sz w:val="28"/>
           <w:szCs w:val="28"/>
         </w:rPr>
-        <w:t xml:space="preserve"> </w:t>
-      </w:r>
-      <w:proofErr w:type="spellStart"/>
-      <w:r>
-        <w:rPr>
-          <w:rFonts w:cstheme="minorHAnsi"/>
-          <w:b/>
-          <w:bCs/>
-          <w:sz w:val="28"/>
-          <w:szCs w:val="28"/>
-        </w:rPr>
-        <w:t>Condition_Statement</w:t>
-      </w:r>
-      <w:proofErr w:type="spellEnd"/>
-      <w:r>
-        <w:rPr>
-          <w:rFonts w:cstheme="minorHAnsi"/>
-          <w:b/>
-          <w:bCs/>
-          <w:sz w:val="28"/>
-          <w:szCs w:val="28"/>
-        </w:rPr>
-        <w:t xml:space="preserve"> </w:t>
+        <w:t xml:space="preserve"> Condition_Statement </w:t>
       </w:r>
       <w:r>
         <w:rPr>
@@ -2520,42 +2433,8 @@
           <w:sz w:val="28"/>
           <w:szCs w:val="28"/>
         </w:rPr>
-        <w:t xml:space="preserve"> Statements </w:t>
-      </w:r>
-      <w:proofErr w:type="spellStart"/>
-      <w:r>
-        <w:rPr>
-          <w:rFonts w:cstheme="minorHAnsi"/>
-          <w:b/>
-          <w:bCs/>
-          <w:sz w:val="28"/>
-          <w:szCs w:val="28"/>
-        </w:rPr>
-        <w:t>Else_If_Statement</w:t>
-      </w:r>
-      <w:proofErr w:type="spellEnd"/>
-      <w:r>
-        <w:rPr>
-          <w:rFonts w:cstheme="minorHAnsi"/>
-          <w:b/>
-          <w:bCs/>
-          <w:sz w:val="28"/>
-          <w:szCs w:val="28"/>
-        </w:rPr>
-        <w:t xml:space="preserve"> </w:t>
-      </w:r>
-      <w:proofErr w:type="spellStart"/>
-      <w:r>
-        <w:rPr>
-          <w:rFonts w:cstheme="minorHAnsi"/>
-          <w:b/>
-          <w:bCs/>
-          <w:sz w:val="28"/>
-          <w:szCs w:val="28"/>
-        </w:rPr>
-        <w:t>Else_Statement</w:t>
-      </w:r>
-      <w:proofErr w:type="spellEnd"/>
+        <w:t xml:space="preserve"> Statements Else_If_Statement Else_Statement</w:t>
+      </w:r>
       <w:r>
         <w:rPr>
           <w:rFonts w:cstheme="minorHAnsi"/>
@@ -2603,7 +2482,6 @@
           <w:szCs w:val="28"/>
         </w:rPr>
       </w:pPr>
-      <w:proofErr w:type="spellStart"/>
       <w:r>
         <w:rPr>
           <w:rFonts w:cstheme="minorHAnsi"/>
@@ -2614,7 +2492,6 @@
         </w:rPr>
         <w:t>Else_If_Statement</w:t>
       </w:r>
-      <w:proofErr w:type="spellEnd"/>
       <w:r>
         <w:rPr>
           <w:rFonts w:cstheme="minorHAnsi"/>
@@ -2664,29 +2541,7 @@
           <w:sz w:val="28"/>
           <w:szCs w:val="28"/>
         </w:rPr>
-        <w:t xml:space="preserve"> </w:t>
-      </w:r>
-      <w:proofErr w:type="spellStart"/>
-      <w:r>
-        <w:rPr>
-          <w:rFonts w:cstheme="minorHAnsi"/>
-          <w:b/>
-          <w:bCs/>
-          <w:sz w:val="28"/>
-          <w:szCs w:val="28"/>
-        </w:rPr>
-        <w:t>Condition_Statement</w:t>
-      </w:r>
-      <w:proofErr w:type="spellEnd"/>
-      <w:r>
-        <w:rPr>
-          <w:rFonts w:cstheme="minorHAnsi"/>
-          <w:b/>
-          <w:bCs/>
-          <w:sz w:val="28"/>
-          <w:szCs w:val="28"/>
-        </w:rPr>
-        <w:t xml:space="preserve"> </w:t>
+        <w:t xml:space="preserve"> Condition_Statement </w:t>
       </w:r>
       <w:r>
         <w:rPr>
@@ -2707,20 +2562,8 @@
           <w:sz w:val="28"/>
           <w:szCs w:val="28"/>
         </w:rPr>
-        <w:t xml:space="preserve"> Statements </w:t>
-      </w:r>
-      <w:proofErr w:type="spellStart"/>
-      <w:r>
-        <w:rPr>
-          <w:rFonts w:cstheme="minorHAnsi"/>
-          <w:b/>
-          <w:bCs/>
-          <w:sz w:val="28"/>
-          <w:szCs w:val="28"/>
-        </w:rPr>
-        <w:t>Else_If_Statement</w:t>
-      </w:r>
-      <w:proofErr w:type="spellEnd"/>
+        <w:t xml:space="preserve"> Statements Else_If_Statement</w:t>
+      </w:r>
       <w:r>
         <w:rPr>
           <w:rFonts w:cstheme="minorHAnsi"/>
@@ -2757,18 +2600,17 @@
           <w:szCs w:val="28"/>
         </w:rPr>
       </w:pPr>
-      <w:proofErr w:type="spellStart"/>
-      <w:r>
-        <w:rPr>
-          <w:rFonts w:cstheme="minorHAnsi"/>
-          <w:b/>
-          <w:bCs/>
-          <w:sz w:val="28"/>
-          <w:szCs w:val="28"/>
-        </w:rPr>
+      <w:r>
+        <w:rPr>
+          <w:rFonts w:cstheme="minorHAnsi"/>
+          <w:b/>
+          <w:bCs/>
+          <w:sz w:val="28"/>
+          <w:szCs w:val="28"/>
+        </w:rPr>
+        <w:lastRenderedPageBreak/>
         <w:t>Else_Statement</w:t>
       </w:r>
-      <w:proofErr w:type="spellEnd"/>
       <w:r>
         <w:rPr>
           <w:rFonts w:cstheme="minorHAnsi"/>
@@ -2846,28 +2688,15 @@
           <w:szCs w:val="28"/>
         </w:rPr>
       </w:pPr>
-      <w:proofErr w:type="spellStart"/>
-      <w:r>
-        <w:rPr>
-          <w:rFonts w:cstheme="minorHAnsi"/>
-          <w:b/>
-          <w:bCs/>
-          <w:sz w:val="28"/>
-          <w:szCs w:val="28"/>
-        </w:rPr>
-        <w:lastRenderedPageBreak/>
-        <w:t>Return_Statement</w:t>
-      </w:r>
-      <w:proofErr w:type="spellEnd"/>
-      <w:r>
-        <w:rPr>
-          <w:rFonts w:cstheme="minorHAnsi"/>
-          <w:b/>
-          <w:bCs/>
-          <w:sz w:val="28"/>
-          <w:szCs w:val="28"/>
-        </w:rPr>
-        <w:t xml:space="preserve"> </w:t>
+      <w:r>
+        <w:rPr>
+          <w:rFonts w:cstheme="minorHAnsi"/>
+          <w:b/>
+          <w:bCs/>
+          <w:sz w:val="28"/>
+          <w:szCs w:val="28"/>
+        </w:rPr>
+        <w:t xml:space="preserve">Return_Statement </w:t>
       </w:r>
       <w:r>
         <w:rPr>
@@ -2958,27 +2787,15 @@
           <w:szCs w:val="28"/>
         </w:rPr>
       </w:pPr>
-      <w:proofErr w:type="spellStart"/>
-      <w:r>
-        <w:rPr>
-          <w:rFonts w:cstheme="minorHAnsi"/>
-          <w:b/>
-          <w:bCs/>
-          <w:sz w:val="28"/>
-          <w:szCs w:val="28"/>
-        </w:rPr>
-        <w:t>Condition_Statement</w:t>
-      </w:r>
-      <w:proofErr w:type="spellEnd"/>
-      <w:r>
-        <w:rPr>
-          <w:rFonts w:cstheme="minorHAnsi"/>
-          <w:b/>
-          <w:bCs/>
-          <w:sz w:val="28"/>
-          <w:szCs w:val="28"/>
-        </w:rPr>
-        <w:t xml:space="preserve">  </w:t>
+      <w:r>
+        <w:rPr>
+          <w:rFonts w:cstheme="minorHAnsi"/>
+          <w:b/>
+          <w:bCs/>
+          <w:sz w:val="28"/>
+          <w:szCs w:val="28"/>
+        </w:rPr>
+        <w:t xml:space="preserve">Condition_Statement  </w:t>
       </w:r>
       <w:r>
         <w:rPr>
@@ -2998,20 +2815,8 @@
           <w:sz w:val="28"/>
           <w:szCs w:val="28"/>
         </w:rPr>
-        <w:t xml:space="preserve">Condition </w:t>
-      </w:r>
-      <w:proofErr w:type="spellStart"/>
-      <w:r>
-        <w:rPr>
-          <w:rFonts w:cstheme="minorHAnsi"/>
-          <w:b/>
-          <w:bCs/>
-          <w:sz w:val="28"/>
-          <w:szCs w:val="28"/>
-        </w:rPr>
-        <w:t>Boolean_Expression</w:t>
-      </w:r>
-      <w:proofErr w:type="spellEnd"/>
+        <w:t>Condition Boolean_Expression</w:t>
+      </w:r>
     </w:p>
     <w:p>
       <w:pPr>
@@ -3060,27 +2865,15 @@
         </w:rPr>
         <w:t xml:space="preserve"> </w:t>
       </w:r>
-      <w:proofErr w:type="spellStart"/>
-      <w:r>
-        <w:rPr>
-          <w:rFonts w:cstheme="minorHAnsi"/>
-          <w:b/>
-          <w:bCs/>
-          <w:sz w:val="28"/>
-          <w:szCs w:val="28"/>
-        </w:rPr>
-        <w:t>Condition_Operator</w:t>
-      </w:r>
-      <w:proofErr w:type="spellEnd"/>
-      <w:r>
-        <w:rPr>
-          <w:rFonts w:cstheme="minorHAnsi"/>
-          <w:b/>
-          <w:bCs/>
-          <w:sz w:val="28"/>
-          <w:szCs w:val="28"/>
-        </w:rPr>
-        <w:t xml:space="preserve">  Term</w:t>
+      <w:r>
+        <w:rPr>
+          <w:rFonts w:cstheme="minorHAnsi"/>
+          <w:b/>
+          <w:bCs/>
+          <w:sz w:val="28"/>
+          <w:szCs w:val="28"/>
+        </w:rPr>
+        <w:t>Condition_Operator  Term</w:t>
       </w:r>
     </w:p>
     <w:p>
@@ -3098,27 +2891,15 @@
           <w:szCs w:val="28"/>
         </w:rPr>
       </w:pPr>
-      <w:proofErr w:type="spellStart"/>
-      <w:r>
-        <w:rPr>
-          <w:rFonts w:cstheme="minorHAnsi"/>
-          <w:b/>
-          <w:bCs/>
-          <w:sz w:val="28"/>
-          <w:szCs w:val="28"/>
-        </w:rPr>
-        <w:t>Condition_Operator</w:t>
-      </w:r>
-      <w:proofErr w:type="spellEnd"/>
-      <w:r>
-        <w:rPr>
-          <w:rFonts w:cstheme="minorHAnsi"/>
-          <w:b/>
-          <w:bCs/>
-          <w:sz w:val="28"/>
-          <w:szCs w:val="28"/>
-        </w:rPr>
-        <w:t xml:space="preserve">  </w:t>
+      <w:r>
+        <w:rPr>
+          <w:rFonts w:cstheme="minorHAnsi"/>
+          <w:b/>
+          <w:bCs/>
+          <w:sz w:val="28"/>
+          <w:szCs w:val="28"/>
+        </w:rPr>
+        <w:t xml:space="preserve">Condition_Operator  </w:t>
       </w:r>
       <w:r>
         <w:rPr>
@@ -3220,25 +3001,14 @@
           <w:szCs w:val="28"/>
         </w:rPr>
       </w:pPr>
-      <w:proofErr w:type="spellStart"/>
-      <w:r>
-        <w:rPr>
-          <w:b/>
-          <w:bCs/>
-          <w:sz w:val="28"/>
-          <w:szCs w:val="28"/>
-        </w:rPr>
-        <w:t>Boolean_Expression</w:t>
-      </w:r>
-      <w:proofErr w:type="spellEnd"/>
-      <w:r>
-        <w:rPr>
-          <w:b/>
-          <w:bCs/>
-          <w:sz w:val="28"/>
-          <w:szCs w:val="28"/>
-        </w:rPr>
-        <w:t xml:space="preserve"> </w:t>
+      <w:r>
+        <w:rPr>
+          <w:b/>
+          <w:bCs/>
+          <w:sz w:val="28"/>
+          <w:szCs w:val="28"/>
+        </w:rPr>
+        <w:t xml:space="preserve">Boolean_Expression </w:t>
       </w:r>
       <w:r>
         <w:rPr>
@@ -3269,29 +3039,7 @@
           <w:sz w:val="28"/>
           <w:szCs w:val="28"/>
         </w:rPr>
-        <w:t xml:space="preserve">  </w:t>
-      </w:r>
-      <w:proofErr w:type="spellStart"/>
-      <w:r>
-        <w:rPr>
-          <w:rFonts w:cstheme="minorHAnsi"/>
-          <w:b/>
-          <w:bCs/>
-          <w:sz w:val="28"/>
-          <w:szCs w:val="28"/>
-        </w:rPr>
-        <w:t>Condition_Statement</w:t>
-      </w:r>
-      <w:proofErr w:type="spellEnd"/>
-      <w:r>
-        <w:rPr>
-          <w:rFonts w:cstheme="minorHAnsi"/>
-          <w:b/>
-          <w:bCs/>
-          <w:sz w:val="28"/>
-          <w:szCs w:val="28"/>
-        </w:rPr>
-        <w:t xml:space="preserve"> | </w:t>
+        <w:t xml:space="preserve">  Condition_Statement | </w:t>
       </w:r>
       <w:r>
         <w:rPr>
@@ -3315,27 +3063,15 @@
         </w:rPr>
         <w:t xml:space="preserve"> </w:t>
       </w:r>
-      <w:proofErr w:type="spellStart"/>
-      <w:r>
-        <w:rPr>
-          <w:rFonts w:cstheme="minorHAnsi"/>
-          <w:b/>
-          <w:bCs/>
-          <w:sz w:val="28"/>
-          <w:szCs w:val="28"/>
-        </w:rPr>
-        <w:t>Condition_Statement</w:t>
-      </w:r>
-      <w:proofErr w:type="spellEnd"/>
-      <w:r>
-        <w:rPr>
-          <w:rFonts w:cstheme="minorHAnsi"/>
-          <w:b/>
-          <w:bCs/>
-          <w:sz w:val="28"/>
-          <w:szCs w:val="28"/>
-        </w:rPr>
-        <w:t xml:space="preserve"> | </w:t>
+      <w:r>
+        <w:rPr>
+          <w:rFonts w:cstheme="minorHAnsi"/>
+          <w:b/>
+          <w:bCs/>
+          <w:sz w:val="28"/>
+          <w:szCs w:val="28"/>
+        </w:rPr>
+        <w:t xml:space="preserve">Condition_Statement | </w:t>
       </w:r>
       <w:r>
         <w:rPr>
@@ -3546,7 +3282,6 @@
         </w:rPr>
         <w:t xml:space="preserve"> </w:t>
       </w:r>
-      <w:proofErr w:type="spellStart"/>
       <w:r>
         <w:rPr>
           <w:rFonts w:cstheme="minorHAnsi"/>
@@ -3557,7 +3292,6 @@
         </w:rPr>
         <w:t>Arithmetic_Part</w:t>
       </w:r>
-      <w:proofErr w:type="spellEnd"/>
       <w:r>
         <w:rPr>
           <w:rFonts w:cstheme="minorHAnsi"/>
@@ -3590,7 +3324,6 @@
         </w:rPr>
         <w:t xml:space="preserve"> </w:t>
       </w:r>
-      <w:proofErr w:type="spellStart"/>
       <w:r>
         <w:rPr>
           <w:rFonts w:cstheme="minorHAnsi"/>
@@ -3601,7 +3334,6 @@
         </w:rPr>
         <w:t>Arithmetic_Part</w:t>
       </w:r>
-      <w:proofErr w:type="spellEnd"/>
     </w:p>
     <w:p>
       <w:pPr>
@@ -3668,7 +3400,6 @@
         </w:rPr>
         <w:t xml:space="preserve"> </w:t>
       </w:r>
-      <w:proofErr w:type="spellStart"/>
       <w:r>
         <w:rPr>
           <w:rFonts w:cstheme="minorHAnsi"/>
@@ -3679,7 +3410,6 @@
         </w:rPr>
         <w:t>Arithmetic_Part</w:t>
       </w:r>
-      <w:proofErr w:type="spellEnd"/>
     </w:p>
     <w:p>
       <w:pPr>
@@ -3696,7 +3426,6 @@
           <w:szCs w:val="28"/>
         </w:rPr>
       </w:pPr>
-      <w:proofErr w:type="spellStart"/>
       <w:r>
         <w:rPr>
           <w:rFonts w:cstheme="minorHAnsi"/>
@@ -3707,7 +3436,6 @@
         </w:rPr>
         <w:t>Arithmetic_Part</w:t>
       </w:r>
-      <w:proofErr w:type="spellEnd"/>
       <w:r>
         <w:rPr>
           <w:rFonts w:cstheme="minorHAnsi"/>
@@ -3736,29 +3464,7 @@
           <w:sz w:val="28"/>
           <w:szCs w:val="28"/>
         </w:rPr>
-        <w:t xml:space="preserve"> </w:t>
-      </w:r>
-      <w:proofErr w:type="spellStart"/>
-      <w:r>
-        <w:rPr>
-          <w:rFonts w:cstheme="minorHAnsi"/>
-          <w:b/>
-          <w:bCs/>
-          <w:sz w:val="28"/>
-          <w:szCs w:val="28"/>
-        </w:rPr>
-        <w:t>Arithmetic_Operator</w:t>
-      </w:r>
-      <w:proofErr w:type="spellEnd"/>
-      <w:r>
-        <w:rPr>
-          <w:rFonts w:cstheme="minorHAnsi"/>
-          <w:b/>
-          <w:bCs/>
-          <w:sz w:val="28"/>
-          <w:szCs w:val="28"/>
-        </w:rPr>
-        <w:t xml:space="preserve"> Equation | </w:t>
+        <w:t xml:space="preserve"> Arithmetic_Operator Equation | </w:t>
       </w:r>
       <w:r>
         <w:rPr>
@@ -3786,27 +3492,15 @@
           <w:szCs w:val="28"/>
         </w:rPr>
       </w:pPr>
-      <w:proofErr w:type="spellStart"/>
-      <w:r>
-        <w:rPr>
-          <w:rFonts w:cstheme="minorHAnsi"/>
-          <w:b/>
-          <w:bCs/>
-          <w:sz w:val="28"/>
-          <w:szCs w:val="28"/>
-        </w:rPr>
-        <w:t>Arithmetic_Operator</w:t>
-      </w:r>
-      <w:proofErr w:type="spellEnd"/>
-      <w:r>
-        <w:rPr>
-          <w:rFonts w:cstheme="minorHAnsi"/>
-          <w:b/>
-          <w:bCs/>
-          <w:sz w:val="28"/>
-          <w:szCs w:val="28"/>
-        </w:rPr>
-        <w:t xml:space="preserve"> </w:t>
+      <w:r>
+        <w:rPr>
+          <w:rFonts w:cstheme="minorHAnsi"/>
+          <w:b/>
+          <w:bCs/>
+          <w:sz w:val="28"/>
+          <w:szCs w:val="28"/>
+        </w:rPr>
+        <w:t xml:space="preserve">Arithmetic_Operator </w:t>
       </w:r>
       <w:r>
         <w:rPr>
@@ -3978,20 +3672,8 @@
           <w:sz w:val="28"/>
           <w:szCs w:val="28"/>
         </w:rPr>
-        <w:t xml:space="preserve">| </w:t>
-      </w:r>
-      <w:proofErr w:type="spellStart"/>
-      <w:r>
-        <w:rPr>
-          <w:rFonts w:cstheme="minorHAnsi"/>
-          <w:b/>
-          <w:bCs/>
-          <w:sz w:val="28"/>
-          <w:szCs w:val="28"/>
-        </w:rPr>
-        <w:t>Function_Call</w:t>
-      </w:r>
-      <w:proofErr w:type="spellEnd"/>
+        <w:t>| Function_Call</w:t>
+      </w:r>
     </w:p>
     <w:p>
       <w:pPr>
@@ -4067,27 +3749,15 @@
           <w:szCs w:val="28"/>
         </w:rPr>
       </w:pPr>
-      <w:proofErr w:type="spellStart"/>
-      <w:r>
-        <w:rPr>
-          <w:rFonts w:cstheme="minorHAnsi"/>
-          <w:b/>
-          <w:bCs/>
-          <w:sz w:val="28"/>
-          <w:szCs w:val="28"/>
-        </w:rPr>
-        <w:t>Function_Call</w:t>
-      </w:r>
-      <w:proofErr w:type="spellEnd"/>
-      <w:r>
-        <w:rPr>
-          <w:rFonts w:cstheme="minorHAnsi"/>
-          <w:b/>
-          <w:bCs/>
-          <w:sz w:val="28"/>
-          <w:szCs w:val="28"/>
-        </w:rPr>
-        <w:t xml:space="preserve"> </w:t>
+      <w:r>
+        <w:rPr>
+          <w:rFonts w:cstheme="minorHAnsi"/>
+          <w:b/>
+          <w:bCs/>
+          <w:sz w:val="28"/>
+          <w:szCs w:val="28"/>
+        </w:rPr>
+        <w:t xml:space="preserve">Function_Call </w:t>
       </w:r>
       <w:r>
         <w:rPr>
@@ -4153,7 +3823,6 @@
         </w:rPr>
         <w:t xml:space="preserve"> </w:t>
       </w:r>
-      <w:proofErr w:type="spellStart"/>
       <w:r>
         <w:rPr>
           <w:rFonts w:cstheme="minorHAnsi"/>
@@ -4164,7 +3833,6 @@
         </w:rPr>
         <w:t>Function_Call_Arguments</w:t>
       </w:r>
-      <w:proofErr w:type="spellEnd"/>
       <w:r>
         <w:rPr>
           <w:rFonts w:cstheme="minorHAnsi"/>
@@ -4203,27 +3871,15 @@
           <w:szCs w:val="28"/>
         </w:rPr>
       </w:pPr>
-      <w:proofErr w:type="spellStart"/>
-      <w:r>
-        <w:rPr>
-          <w:rFonts w:cstheme="minorHAnsi"/>
-          <w:b/>
-          <w:bCs/>
-          <w:sz w:val="28"/>
-          <w:szCs w:val="28"/>
-        </w:rPr>
-        <w:t>Function_Call_Arguments</w:t>
-      </w:r>
-      <w:proofErr w:type="spellEnd"/>
-      <w:r>
-        <w:rPr>
-          <w:rFonts w:cstheme="minorHAnsi"/>
-          <w:b/>
-          <w:bCs/>
-          <w:sz w:val="28"/>
-          <w:szCs w:val="28"/>
-        </w:rPr>
-        <w:t xml:space="preserve"> </w:t>
+      <w:r>
+        <w:rPr>
+          <w:rFonts w:cstheme="minorHAnsi"/>
+          <w:b/>
+          <w:bCs/>
+          <w:sz w:val="28"/>
+          <w:szCs w:val="28"/>
+        </w:rPr>
+        <w:t xml:space="preserve">Function_Call_Arguments </w:t>
       </w:r>
       <w:r>
         <w:rPr>
@@ -4267,27 +3923,15 @@
         </w:rPr>
         <w:t xml:space="preserve"> </w:t>
       </w:r>
-      <w:proofErr w:type="spellStart"/>
-      <w:r>
-        <w:rPr>
-          <w:rFonts w:cstheme="minorHAnsi"/>
-          <w:b/>
-          <w:bCs/>
-          <w:sz w:val="28"/>
-          <w:szCs w:val="28"/>
-        </w:rPr>
-        <w:t>Function_Call_Arguments_Dash</w:t>
-      </w:r>
-      <w:proofErr w:type="spellEnd"/>
-      <w:r>
-        <w:rPr>
-          <w:rFonts w:cstheme="minorHAnsi"/>
-          <w:b/>
-          <w:bCs/>
-          <w:sz w:val="28"/>
-          <w:szCs w:val="28"/>
-        </w:rPr>
-        <w:t xml:space="preserve"> | </w:t>
+      <w:r>
+        <w:rPr>
+          <w:rFonts w:cstheme="minorHAnsi"/>
+          <w:b/>
+          <w:bCs/>
+          <w:sz w:val="28"/>
+          <w:szCs w:val="28"/>
+        </w:rPr>
+        <w:t xml:space="preserve">Function_Call_Arguments_Dash | </w:t>
       </w:r>
       <w:r>
         <w:rPr>
@@ -4315,27 +3959,15 @@
           <w:szCs w:val="28"/>
         </w:rPr>
       </w:pPr>
-      <w:proofErr w:type="spellStart"/>
-      <w:r>
-        <w:rPr>
-          <w:rFonts w:cstheme="minorHAnsi"/>
-          <w:b/>
-          <w:bCs/>
-          <w:sz w:val="28"/>
-          <w:szCs w:val="28"/>
-        </w:rPr>
-        <w:t>Function_Call_Arguments_Dash</w:t>
-      </w:r>
-      <w:proofErr w:type="spellEnd"/>
-      <w:r>
-        <w:rPr>
-          <w:rFonts w:cstheme="minorHAnsi"/>
-          <w:b/>
-          <w:bCs/>
-          <w:sz w:val="28"/>
-          <w:szCs w:val="28"/>
-        </w:rPr>
-        <w:t xml:space="preserve"> </w:t>
+      <w:r>
+        <w:rPr>
+          <w:rFonts w:cstheme="minorHAnsi"/>
+          <w:b/>
+          <w:bCs/>
+          <w:sz w:val="28"/>
+          <w:szCs w:val="28"/>
+        </w:rPr>
+        <w:t xml:space="preserve">Function_Call_Arguments_Dash </w:t>
       </w:r>
       <w:r>
         <w:rPr>
@@ -4401,27 +4033,15 @@
         </w:rPr>
         <w:t xml:space="preserve"> </w:t>
       </w:r>
-      <w:proofErr w:type="spellStart"/>
-      <w:r>
-        <w:rPr>
-          <w:rFonts w:cstheme="minorHAnsi"/>
-          <w:b/>
-          <w:bCs/>
-          <w:sz w:val="28"/>
-          <w:szCs w:val="28"/>
-        </w:rPr>
-        <w:t>Function_Call_Arguments_Dash</w:t>
-      </w:r>
-      <w:proofErr w:type="spellEnd"/>
-      <w:r>
-        <w:rPr>
-          <w:rFonts w:cstheme="minorHAnsi"/>
-          <w:b/>
-          <w:bCs/>
-          <w:sz w:val="28"/>
-          <w:szCs w:val="28"/>
-        </w:rPr>
-        <w:t xml:space="preserve"> | </w:t>
+      <w:r>
+        <w:rPr>
+          <w:rFonts w:cstheme="minorHAnsi"/>
+          <w:b/>
+          <w:bCs/>
+          <w:sz w:val="28"/>
+          <w:szCs w:val="28"/>
+        </w:rPr>
+        <w:t xml:space="preserve">Function_Call_Arguments_Dash | </w:t>
       </w:r>
       <w:r>
         <w:rPr>

</xml_diff>